<commit_message>
avance parte 2 punto 7
</commit_message>
<xml_diff>
--- a/Laboratorio 5.docx
+++ b/Laboratorio 5.docx
@@ -1099,9 +1099,6 @@
     <w:p>
       <w:pPr>
         <w:ind w:left="425"/>
-        <w:rPr>
-          <w:lang w:val="en-US"/>
-        </w:rPr>
       </w:pPr>
       <w:r>
         <w:t>Ahora, solicite (GET) el recurso /</w:t>
@@ -1117,7 +1114,15 @@
     </w:p>
     <w:p>
       <w:r>
-        <w:t xml:space="preserve">¡Muy bien!, ¡Acaba de usar del protocolo HTTP sin un navegador Web!. Cada vez que se usa un navegador, éste se conecta a un servidor HTTP, envía </w:t>
+        <w:t xml:space="preserve">¡Muy bien!, ¡Acaba de usar del protocolo HTTP sin un navegador </w:t>
+      </w:r>
+      <w:proofErr w:type="gramStart"/>
+      <w:r>
+        <w:t>Web!.</w:t>
+      </w:r>
+      <w:proofErr w:type="gramEnd"/>
+      <w:r>
+        <w:t xml:space="preserve"> Cada vez que se usa un navegador, éste se conecta a un servidor HTTP, envía </w:t>
       </w:r>
       <w:r>
         <w:t>peticiones (</w:t>
@@ -1626,16 +1631,7 @@
           <w:sz w:val="24"/>
           <w:szCs w:val="24"/>
         </w:rPr>
-        <w:t>O</w:t>
-      </w:r>
-      <w:r>
-        <w:rPr>
-          <w:b/>
-          <w:bCs/>
-          <w:sz w:val="24"/>
-          <w:szCs w:val="24"/>
-        </w:rPr>
-        <w:t>tros tipos de peticiones</w:t>
+        <w:t>Otros tipos de peticiones</w:t>
       </w:r>
     </w:p>
     <w:p>
@@ -2046,7 +2042,13 @@
         </w:tc>
       </w:tr>
     </w:tbl>
-    <w:p/>
+    <w:p>
+      <w:pPr>
+        <w:rPr>
+          <w:lang w:val="en-US"/>
+        </w:rPr>
+      </w:pPr>
+    </w:p>
     <w:p>
       <w:pPr>
         <w:pStyle w:val="Prrafodelista"/>
@@ -2264,30 +2266,53 @@
       </w:r>
     </w:p>
     <w:p>
-      <w:r>
+      <w:pPr>
+        <w:rPr>
+          <w:rFonts w:ascii="Times New Roman" w:hAnsi="Times New Roman" w:cs="Times New Roman"/>
+        </w:rPr>
+      </w:pPr>
+      <w:r>
+        <w:rPr>
+          <w:rFonts w:ascii="Times New Roman" w:hAnsi="Times New Roman" w:cs="Times New Roman"/>
+        </w:rPr>
         <w:t xml:space="preserve">En este ejercicio, va a implementar una aplicación Web muy básica, haciendo uso de los elementos de más bajo nivel de Java-EE (Enterprise </w:t>
       </w:r>
       <w:proofErr w:type="spellStart"/>
       <w:r>
+        <w:rPr>
+          <w:rFonts w:ascii="Times New Roman" w:hAnsi="Times New Roman" w:cs="Times New Roman"/>
+        </w:rPr>
         <w:t>Edition</w:t>
       </w:r>
       <w:proofErr w:type="spellEnd"/>
       <w:r>
+        <w:rPr>
+          <w:rFonts w:ascii="Times New Roman" w:hAnsi="Times New Roman" w:cs="Times New Roman"/>
+        </w:rPr>
         <w:t xml:space="preserve">), con </w:t>
       </w:r>
       <w:r>
-        <w:t xml:space="preserve">el </w:t>
-      </w:r>
-      <w:r>
-        <w:t>fin de</w:t>
-      </w:r>
-      <w:r>
+        <w:rPr>
+          <w:rFonts w:ascii="Times New Roman" w:hAnsi="Times New Roman" w:cs="Times New Roman"/>
+        </w:rPr>
+        <w:t>el fin de</w:t>
+      </w:r>
+      <w:r>
+        <w:rPr>
+          <w:rFonts w:ascii="Times New Roman" w:hAnsi="Times New Roman" w:cs="Times New Roman"/>
+        </w:rPr>
         <w:t xml:space="preserve"> revisar los conceptos del protocolo HTTP. En este caso, se trata de un módulo de consulta de clientes Web que hace uso de una librería de acceso a datos</w:t>
       </w:r>
       <w:r>
+        <w:rPr>
+          <w:rFonts w:ascii="Times New Roman" w:hAnsi="Times New Roman" w:cs="Times New Roman"/>
+        </w:rPr>
         <w:t xml:space="preserve"> </w:t>
       </w:r>
       <w:r>
+        <w:rPr>
+          <w:rFonts w:ascii="Times New Roman" w:hAnsi="Times New Roman" w:cs="Times New Roman"/>
+        </w:rPr>
         <w:t>disponible en un repositorio Maven local.</w:t>
       </w:r>
     </w:p>
@@ -2298,14 +2323,26 @@
           <w:ilvl w:val="0"/>
           <w:numId w:val="10"/>
         </w:numPr>
-      </w:pPr>
-      <w:r>
+        <w:rPr>
+          <w:rFonts w:ascii="Times New Roman" w:hAnsi="Times New Roman" w:cs="Times New Roman"/>
+        </w:rPr>
+      </w:pPr>
+      <w:r>
+        <w:rPr>
+          <w:rFonts w:ascii="Times New Roman" w:hAnsi="Times New Roman" w:cs="Times New Roman"/>
+        </w:rPr>
         <w:t xml:space="preserve">Para esto, cree un proyecto </w:t>
       </w:r>
       <w:r>
+        <w:rPr>
+          <w:rFonts w:ascii="Times New Roman" w:hAnsi="Times New Roman" w:cs="Times New Roman"/>
+        </w:rPr>
         <w:t>Maven</w:t>
       </w:r>
       <w:r>
+        <w:rPr>
+          <w:rFonts w:ascii="Times New Roman" w:hAnsi="Times New Roman" w:cs="Times New Roman"/>
+        </w:rPr>
         <w:t xml:space="preserve"> nuevo usando el arquetipo de aplicación Web estándar maven-archetype-webapp y realice lo siguiente:</w:t>
       </w:r>
     </w:p>
@@ -2360,7 +2397,6 @@
               <w:t xml:space="preserve"> </w:t>
             </w:r>
             <w:proofErr w:type="spellStart"/>
-            <w:proofErr w:type="gramStart"/>
             <w:r>
               <w:rPr>
                 <w:rFonts w:ascii="Segoe UI" w:eastAsia="Times New Roman" w:hAnsi="Segoe UI" w:cs="Segoe UI"/>
@@ -2371,7 +2407,6 @@
               <w:t>archetype:generate</w:t>
             </w:r>
             <w:proofErr w:type="spellEnd"/>
-            <w:proofErr w:type="gramEnd"/>
             <w:r>
               <w:rPr>
                 <w:rFonts w:ascii="Segoe UI" w:eastAsia="Times New Roman" w:hAnsi="Segoe UI" w:cs="Segoe UI"/>
@@ -2477,7 +2512,7 @@
                 <w:szCs w:val="21"/>
                 <w:lang w:eastAsia="es-CO"/>
               </w:rPr>
-              <w:t>=</w:t>
+              <w:t>=maven-</w:t>
             </w:r>
             <w:proofErr w:type="spellStart"/>
             <w:r>
@@ -2487,7 +2522,7 @@
                 <w:szCs w:val="21"/>
                 <w:lang w:eastAsia="es-CO"/>
               </w:rPr>
-              <w:t>maven-archetype</w:t>
+              <w:t>archetype</w:t>
             </w:r>
             <w:proofErr w:type="spellEnd"/>
             <w:r>
@@ -2605,18 +2640,1322 @@
           <w:ilvl w:val="0"/>
           <w:numId w:val="11"/>
         </w:numPr>
-      </w:pPr>
-      <w:r>
+        <w:rPr>
+          <w:rFonts w:ascii="Times New Roman" w:hAnsi="Times New Roman" w:cs="Times New Roman"/>
+        </w:rPr>
+      </w:pPr>
+      <w:r>
+        <w:rPr>
+          <w:rFonts w:ascii="Times New Roman" w:hAnsi="Times New Roman" w:cs="Times New Roman"/>
+        </w:rPr>
         <w:t xml:space="preserve">Revise la clase SampleServlet incluida a </w:t>
       </w:r>
       <w:r>
+        <w:rPr>
+          <w:rFonts w:ascii="Times New Roman" w:hAnsi="Times New Roman" w:cs="Times New Roman"/>
+        </w:rPr>
         <w:t>continuación</w:t>
       </w:r>
       <w:r>
+        <w:rPr>
+          <w:rFonts w:ascii="Times New Roman" w:hAnsi="Times New Roman" w:cs="Times New Roman"/>
+        </w:rPr>
         <w:t>, e identifique qué hace:</w:t>
       </w:r>
     </w:p>
-    <w:p/>
+    <w:p>
+      <w:pPr>
+        <w:ind w:left="360"/>
+      </w:pPr>
+      <w:r>
+        <w:rPr>
+          <w:noProof/>
+        </w:rPr>
+        <w:drawing>
+          <wp:inline distT="0" distB="0" distL="0" distR="0" wp14:anchorId="54BC0C84" wp14:editId="39F4A031">
+            <wp:extent cx="5970516" cy="3028493"/>
+            <wp:effectExtent l="19050" t="19050" r="11430" b="19685"/>
+            <wp:docPr id="1" name="Imagen 1"/>
+            <wp:cNvGraphicFramePr>
+              <a:graphicFrameLocks xmlns:a="http://schemas.openxmlformats.org/drawingml/2006/main" noChangeAspect="1"/>
+            </wp:cNvGraphicFramePr>
+            <a:graphic xmlns:a="http://schemas.openxmlformats.org/drawingml/2006/main">
+              <a:graphicData uri="http://schemas.openxmlformats.org/drawingml/2006/picture">
+                <pic:pic xmlns:pic="http://schemas.openxmlformats.org/drawingml/2006/picture">
+                  <pic:nvPicPr>
+                    <pic:cNvPr id="1" name=""/>
+                    <pic:cNvPicPr/>
+                  </pic:nvPicPr>
+                  <pic:blipFill>
+                    <a:blip r:embed="rId29"/>
+                    <a:stretch>
+                      <a:fillRect/>
+                    </a:stretch>
+                  </pic:blipFill>
+                  <pic:spPr>
+                    <a:xfrm>
+                      <a:off x="0" y="0"/>
+                      <a:ext cx="5985125" cy="3035903"/>
+                    </a:xfrm>
+                    <a:prstGeom prst="rect">
+                      <a:avLst/>
+                    </a:prstGeom>
+                    <a:ln w="6350">
+                      <a:solidFill>
+                        <a:schemeClr val="tx1"/>
+                      </a:solidFill>
+                    </a:ln>
+                  </pic:spPr>
+                </pic:pic>
+              </a:graphicData>
+            </a:graphic>
+          </wp:inline>
+        </w:drawing>
+      </w:r>
+    </w:p>
+    <w:p>
+      <w:pPr>
+        <w:rPr>
+          <w:rFonts w:ascii="Times New Roman" w:hAnsi="Times New Roman" w:cs="Times New Roman"/>
+        </w:rPr>
+      </w:pPr>
+      <w:r>
+        <w:rPr>
+          <w:rFonts w:ascii="Times New Roman" w:hAnsi="Times New Roman" w:cs="Times New Roman"/>
+        </w:rPr>
+        <w:lastRenderedPageBreak/>
+        <w:t>Revise qué valor tiene el parámetro ‘</w:t>
+      </w:r>
+      <w:proofErr w:type="spellStart"/>
+      <w:r>
+        <w:rPr>
+          <w:rFonts w:ascii="Times New Roman" w:hAnsi="Times New Roman" w:cs="Times New Roman"/>
+        </w:rPr>
+        <w:t>urlPatterns</w:t>
+      </w:r>
+      <w:proofErr w:type="spellEnd"/>
+      <w:r>
+        <w:rPr>
+          <w:rFonts w:ascii="Times New Roman" w:hAnsi="Times New Roman" w:cs="Times New Roman"/>
+        </w:rPr>
+        <w:t xml:space="preserve">’ de la anotación @WebServlet, pues este indica qué </w:t>
+      </w:r>
+      <w:proofErr w:type="spellStart"/>
+      <w:r>
+        <w:rPr>
+          <w:rFonts w:ascii="Times New Roman" w:hAnsi="Times New Roman" w:cs="Times New Roman"/>
+        </w:rPr>
+        <w:t>URLs</w:t>
+      </w:r>
+      <w:proofErr w:type="spellEnd"/>
+      <w:r>
+        <w:rPr>
+          <w:rFonts w:ascii="Times New Roman" w:hAnsi="Times New Roman" w:cs="Times New Roman"/>
+        </w:rPr>
+        <w:t xml:space="preserve"> atiende las peticiones el </w:t>
+      </w:r>
+      <w:proofErr w:type="spellStart"/>
+      <w:r>
+        <w:rPr>
+          <w:rFonts w:ascii="Times New Roman" w:hAnsi="Times New Roman" w:cs="Times New Roman"/>
+        </w:rPr>
+        <w:t>servlet</w:t>
+      </w:r>
+      <w:proofErr w:type="spellEnd"/>
+      <w:r>
+        <w:rPr>
+          <w:rFonts w:ascii="Times New Roman" w:hAnsi="Times New Roman" w:cs="Times New Roman"/>
+        </w:rPr>
+        <w:t>.</w:t>
+      </w:r>
+    </w:p>
+    <w:p>
+      <w:pPr>
+        <w:ind w:left="360"/>
+        <w:rPr>
+          <w:rFonts w:ascii="Times New Roman" w:hAnsi="Times New Roman" w:cs="Times New Roman"/>
+        </w:rPr>
+      </w:pPr>
+      <w:r>
+        <w:rPr>
+          <w:noProof/>
+        </w:rPr>
+        <w:drawing>
+          <wp:inline distT="0" distB="0" distL="0" distR="0" wp14:anchorId="1B90F957" wp14:editId="452715AB">
+            <wp:extent cx="3600450" cy="685800"/>
+            <wp:effectExtent l="19050" t="19050" r="19050" b="19050"/>
+            <wp:docPr id="9" name="Imagen 9" descr="Imagen que contiene Gráfico&#10;&#10;Descripción generada automáticamente"/>
+            <wp:cNvGraphicFramePr>
+              <a:graphicFrameLocks xmlns:a="http://schemas.openxmlformats.org/drawingml/2006/main" noChangeAspect="1"/>
+            </wp:cNvGraphicFramePr>
+            <a:graphic xmlns:a="http://schemas.openxmlformats.org/drawingml/2006/main">
+              <a:graphicData uri="http://schemas.openxmlformats.org/drawingml/2006/picture">
+                <pic:pic xmlns:pic="http://schemas.openxmlformats.org/drawingml/2006/picture">
+                  <pic:nvPicPr>
+                    <pic:cNvPr id="9" name="Imagen 9" descr="Imagen que contiene Gráfico&#10;&#10;Descripción generada automáticamente"/>
+                    <pic:cNvPicPr/>
+                  </pic:nvPicPr>
+                  <pic:blipFill>
+                    <a:blip r:embed="rId30"/>
+                    <a:stretch>
+                      <a:fillRect/>
+                    </a:stretch>
+                  </pic:blipFill>
+                  <pic:spPr>
+                    <a:xfrm>
+                      <a:off x="0" y="0"/>
+                      <a:ext cx="3600450" cy="685800"/>
+                    </a:xfrm>
+                    <a:prstGeom prst="rect">
+                      <a:avLst/>
+                    </a:prstGeom>
+                    <a:ln w="9525">
+                      <a:solidFill>
+                        <a:schemeClr val="tx1"/>
+                      </a:solidFill>
+                    </a:ln>
+                  </pic:spPr>
+                </pic:pic>
+              </a:graphicData>
+            </a:graphic>
+          </wp:inline>
+        </w:drawing>
+      </w:r>
+    </w:p>
+    <w:p>
+      <w:pPr>
+        <w:pStyle w:val="Prrafodelista"/>
+        <w:numPr>
+          <w:ilvl w:val="0"/>
+          <w:numId w:val="11"/>
+        </w:numPr>
+        <w:rPr>
+          <w:rFonts w:ascii="Times New Roman" w:hAnsi="Times New Roman" w:cs="Times New Roman"/>
+        </w:rPr>
+      </w:pPr>
+      <w:r>
+        <w:rPr>
+          <w:rFonts w:ascii="Times New Roman" w:hAnsi="Times New Roman" w:cs="Times New Roman"/>
+        </w:rPr>
+        <w:t>En el pom.xml, modifique la propiedad "</w:t>
+      </w:r>
+      <w:proofErr w:type="spellStart"/>
+      <w:r>
+        <w:rPr>
+          <w:rFonts w:ascii="Times New Roman" w:hAnsi="Times New Roman" w:cs="Times New Roman"/>
+        </w:rPr>
+        <w:t>packaging</w:t>
+      </w:r>
+      <w:proofErr w:type="spellEnd"/>
+      <w:r>
+        <w:rPr>
+          <w:rFonts w:ascii="Times New Roman" w:hAnsi="Times New Roman" w:cs="Times New Roman"/>
+        </w:rPr>
+        <w:t>" con el valor "</w:t>
+      </w:r>
+      <w:proofErr w:type="spellStart"/>
+      <w:r>
+        <w:rPr>
+          <w:rFonts w:ascii="Times New Roman" w:hAnsi="Times New Roman" w:cs="Times New Roman"/>
+        </w:rPr>
+        <w:t>war</w:t>
+      </w:r>
+      <w:proofErr w:type="spellEnd"/>
+      <w:r>
+        <w:rPr>
+          <w:rFonts w:ascii="Times New Roman" w:hAnsi="Times New Roman" w:cs="Times New Roman"/>
+        </w:rPr>
+        <w:t>". Agregue la siguiente dependencia:</w:t>
+      </w:r>
+    </w:p>
+    <w:p>
+      <w:pPr>
+        <w:pStyle w:val="Prrafodelista"/>
+        <w:rPr>
+          <w:rFonts w:ascii="Times New Roman" w:hAnsi="Times New Roman" w:cs="Times New Roman"/>
+        </w:rPr>
+      </w:pPr>
+      <w:r>
+        <w:rPr>
+          <w:noProof/>
+        </w:rPr>
+        <w:drawing>
+          <wp:inline distT="0" distB="0" distL="0" distR="0" wp14:anchorId="23BA3FAA" wp14:editId="719A07E9">
+            <wp:extent cx="5612130" cy="3220720"/>
+            <wp:effectExtent l="19050" t="19050" r="26670" b="17780"/>
+            <wp:docPr id="10" name="Imagen 10"/>
+            <wp:cNvGraphicFramePr>
+              <a:graphicFrameLocks xmlns:a="http://schemas.openxmlformats.org/drawingml/2006/main" noChangeAspect="1"/>
+            </wp:cNvGraphicFramePr>
+            <a:graphic xmlns:a="http://schemas.openxmlformats.org/drawingml/2006/main">
+              <a:graphicData uri="http://schemas.openxmlformats.org/drawingml/2006/picture">
+                <pic:pic xmlns:pic="http://schemas.openxmlformats.org/drawingml/2006/picture">
+                  <pic:nvPicPr>
+                    <pic:cNvPr id="1" name=""/>
+                    <pic:cNvPicPr/>
+                  </pic:nvPicPr>
+                  <pic:blipFill>
+                    <a:blip r:embed="rId31"/>
+                    <a:stretch>
+                      <a:fillRect/>
+                    </a:stretch>
+                  </pic:blipFill>
+                  <pic:spPr>
+                    <a:xfrm>
+                      <a:off x="0" y="0"/>
+                      <a:ext cx="5612130" cy="3220720"/>
+                    </a:xfrm>
+                    <a:prstGeom prst="rect">
+                      <a:avLst/>
+                    </a:prstGeom>
+                    <a:ln w="6350">
+                      <a:solidFill>
+                        <a:schemeClr val="tx1"/>
+                      </a:solidFill>
+                    </a:ln>
+                  </pic:spPr>
+                </pic:pic>
+              </a:graphicData>
+            </a:graphic>
+          </wp:inline>
+        </w:drawing>
+      </w:r>
+    </w:p>
+    <w:p>
+      <w:pPr>
+        <w:pStyle w:val="Prrafodelista"/>
+        <w:rPr>
+          <w:rFonts w:ascii="Times New Roman" w:hAnsi="Times New Roman" w:cs="Times New Roman"/>
+        </w:rPr>
+      </w:pPr>
+      <w:r>
+        <w:rPr>
+          <w:rFonts w:ascii="Times New Roman" w:hAnsi="Times New Roman" w:cs="Times New Roman"/>
+        </w:rPr>
+        <w:t xml:space="preserve">y agregue la </w:t>
+      </w:r>
+      <w:proofErr w:type="spellStart"/>
+      <w:r>
+        <w:rPr>
+          <w:rFonts w:ascii="Times New Roman" w:hAnsi="Times New Roman" w:cs="Times New Roman"/>
+        </w:rPr>
+        <w:t>seccion</w:t>
+      </w:r>
+      <w:proofErr w:type="spellEnd"/>
+      <w:r>
+        <w:rPr>
+          <w:rFonts w:ascii="Times New Roman" w:hAnsi="Times New Roman" w:cs="Times New Roman"/>
+        </w:rPr>
+        <w:t xml:space="preserve"> </w:t>
+      </w:r>
+      <w:proofErr w:type="spellStart"/>
+      <w:r>
+        <w:rPr>
+          <w:rFonts w:ascii="Times New Roman" w:hAnsi="Times New Roman" w:cs="Times New Roman"/>
+        </w:rPr>
+        <w:t>build</w:t>
+      </w:r>
+      <w:proofErr w:type="spellEnd"/>
+      <w:r>
+        <w:rPr>
+          <w:rFonts w:ascii="Times New Roman" w:hAnsi="Times New Roman" w:cs="Times New Roman"/>
+        </w:rPr>
+        <w:t xml:space="preserve"> al final del tag </w:t>
+      </w:r>
+      <w:proofErr w:type="spellStart"/>
+      <w:r>
+        <w:rPr>
+          <w:rFonts w:ascii="Times New Roman" w:hAnsi="Times New Roman" w:cs="Times New Roman"/>
+        </w:rPr>
+        <w:t>project</w:t>
+      </w:r>
+      <w:proofErr w:type="spellEnd"/>
+      <w:r>
+        <w:rPr>
+          <w:rFonts w:ascii="Times New Roman" w:hAnsi="Times New Roman" w:cs="Times New Roman"/>
+        </w:rPr>
+        <w:t> en el archivo pom.xml:</w:t>
+      </w:r>
+    </w:p>
+    <w:p>
+      <w:pPr>
+        <w:pStyle w:val="Prrafodelista"/>
+        <w:rPr>
+          <w:rFonts w:ascii="Times New Roman" w:hAnsi="Times New Roman" w:cs="Times New Roman"/>
+        </w:rPr>
+      </w:pPr>
+      <w:r>
+        <w:rPr>
+          <w:noProof/>
+        </w:rPr>
+        <w:drawing>
+          <wp:inline distT="0" distB="0" distL="0" distR="0" wp14:anchorId="6A3176CC" wp14:editId="7B5D6D69">
+            <wp:extent cx="5612130" cy="2341245"/>
+            <wp:effectExtent l="19050" t="19050" r="26670" b="20955"/>
+            <wp:docPr id="11" name="Imagen 11" descr="Interfaz de usuario gráfica, Texto, Aplicación&#10;&#10;Descripción generada automáticamente"/>
+            <wp:cNvGraphicFramePr>
+              <a:graphicFrameLocks xmlns:a="http://schemas.openxmlformats.org/drawingml/2006/main" noChangeAspect="1"/>
+            </wp:cNvGraphicFramePr>
+            <a:graphic xmlns:a="http://schemas.openxmlformats.org/drawingml/2006/main">
+              <a:graphicData uri="http://schemas.openxmlformats.org/drawingml/2006/picture">
+                <pic:pic xmlns:pic="http://schemas.openxmlformats.org/drawingml/2006/picture">
+                  <pic:nvPicPr>
+                    <pic:cNvPr id="11" name="Imagen 11" descr="Interfaz de usuario gráfica, Texto, Aplicación&#10;&#10;Descripción generada automáticamente"/>
+                    <pic:cNvPicPr/>
+                  </pic:nvPicPr>
+                  <pic:blipFill>
+                    <a:blip r:embed="rId32"/>
+                    <a:stretch>
+                      <a:fillRect/>
+                    </a:stretch>
+                  </pic:blipFill>
+                  <pic:spPr>
+                    <a:xfrm>
+                      <a:off x="0" y="0"/>
+                      <a:ext cx="5612130" cy="2341245"/>
+                    </a:xfrm>
+                    <a:prstGeom prst="rect">
+                      <a:avLst/>
+                    </a:prstGeom>
+                    <a:ln w="9525">
+                      <a:solidFill>
+                        <a:schemeClr val="tx1"/>
+                      </a:solidFill>
+                    </a:ln>
+                  </pic:spPr>
+                </pic:pic>
+              </a:graphicData>
+            </a:graphic>
+          </wp:inline>
+        </w:drawing>
+      </w:r>
+    </w:p>
+    <w:p>
+      <w:pPr>
+        <w:pStyle w:val="Prrafodelista"/>
+        <w:rPr>
+          <w:rFonts w:ascii="Times New Roman" w:hAnsi="Times New Roman" w:cs="Times New Roman"/>
+        </w:rPr>
+      </w:pPr>
+      <w:r>
+        <w:rPr>
+          <w:noProof/>
+        </w:rPr>
+        <w:lastRenderedPageBreak/>
+        <w:drawing>
+          <wp:inline distT="0" distB="0" distL="0" distR="0" wp14:anchorId="32ADA443" wp14:editId="30AA715F">
+            <wp:extent cx="5612130" cy="2751455"/>
+            <wp:effectExtent l="19050" t="19050" r="26670" b="10795"/>
+            <wp:docPr id="12" name="Imagen 12" descr="Interfaz de usuario gráfica, Texto, Aplicación&#10;&#10;Descripción generada automáticamente"/>
+            <wp:cNvGraphicFramePr>
+              <a:graphicFrameLocks xmlns:a="http://schemas.openxmlformats.org/drawingml/2006/main" noChangeAspect="1"/>
+            </wp:cNvGraphicFramePr>
+            <a:graphic xmlns:a="http://schemas.openxmlformats.org/drawingml/2006/main">
+              <a:graphicData uri="http://schemas.openxmlformats.org/drawingml/2006/picture">
+                <pic:pic xmlns:pic="http://schemas.openxmlformats.org/drawingml/2006/picture">
+                  <pic:nvPicPr>
+                    <pic:cNvPr id="12" name="Imagen 12" descr="Interfaz de usuario gráfica, Texto, Aplicación&#10;&#10;Descripción generada automáticamente"/>
+                    <pic:cNvPicPr/>
+                  </pic:nvPicPr>
+                  <pic:blipFill>
+                    <a:blip r:embed="rId33"/>
+                    <a:stretch>
+                      <a:fillRect/>
+                    </a:stretch>
+                  </pic:blipFill>
+                  <pic:spPr>
+                    <a:xfrm>
+                      <a:off x="0" y="0"/>
+                      <a:ext cx="5612130" cy="2751455"/>
+                    </a:xfrm>
+                    <a:prstGeom prst="rect">
+                      <a:avLst/>
+                    </a:prstGeom>
+                    <a:ln w="9525">
+                      <a:solidFill>
+                        <a:schemeClr val="tx1"/>
+                      </a:solidFill>
+                    </a:ln>
+                  </pic:spPr>
+                </pic:pic>
+              </a:graphicData>
+            </a:graphic>
+          </wp:inline>
+        </w:drawing>
+      </w:r>
+    </w:p>
+    <w:p>
+      <w:pPr>
+        <w:pStyle w:val="Prrafodelista"/>
+        <w:rPr>
+          <w:rFonts w:ascii="Times New Roman" w:hAnsi="Times New Roman" w:cs="Times New Roman"/>
+        </w:rPr>
+      </w:pPr>
+      <w:r>
+        <w:rPr>
+          <w:noProof/>
+        </w:rPr>
+        <w:drawing>
+          <wp:inline distT="0" distB="0" distL="0" distR="0" wp14:anchorId="12CA899F" wp14:editId="5D0829EA">
+            <wp:extent cx="5612130" cy="3677285"/>
+            <wp:effectExtent l="19050" t="19050" r="26670" b="18415"/>
+            <wp:docPr id="13" name="Imagen 13"/>
+            <wp:cNvGraphicFramePr>
+              <a:graphicFrameLocks xmlns:a="http://schemas.openxmlformats.org/drawingml/2006/main" noChangeAspect="1"/>
+            </wp:cNvGraphicFramePr>
+            <a:graphic xmlns:a="http://schemas.openxmlformats.org/drawingml/2006/main">
+              <a:graphicData uri="http://schemas.openxmlformats.org/drawingml/2006/picture">
+                <pic:pic xmlns:pic="http://schemas.openxmlformats.org/drawingml/2006/picture">
+                  <pic:nvPicPr>
+                    <pic:cNvPr id="1" name=""/>
+                    <pic:cNvPicPr/>
+                  </pic:nvPicPr>
+                  <pic:blipFill>
+                    <a:blip r:embed="rId34"/>
+                    <a:stretch>
+                      <a:fillRect/>
+                    </a:stretch>
+                  </pic:blipFill>
+                  <pic:spPr>
+                    <a:xfrm>
+                      <a:off x="0" y="0"/>
+                      <a:ext cx="5612130" cy="3677285"/>
+                    </a:xfrm>
+                    <a:prstGeom prst="rect">
+                      <a:avLst/>
+                    </a:prstGeom>
+                    <a:ln w="6350">
+                      <a:solidFill>
+                        <a:schemeClr val="tx1"/>
+                      </a:solidFill>
+                    </a:ln>
+                  </pic:spPr>
+                </pic:pic>
+              </a:graphicData>
+            </a:graphic>
+          </wp:inline>
+        </w:drawing>
+      </w:r>
+    </w:p>
+    <w:p>
+      <w:pPr>
+        <w:pStyle w:val="Prrafodelista"/>
+        <w:numPr>
+          <w:ilvl w:val="0"/>
+          <w:numId w:val="11"/>
+        </w:numPr>
+        <w:rPr>
+          <w:rFonts w:ascii="Times New Roman" w:hAnsi="Times New Roman" w:cs="Times New Roman"/>
+        </w:rPr>
+      </w:pPr>
+      <w:r>
+        <w:rPr>
+          <w:rFonts w:ascii="Times New Roman" w:hAnsi="Times New Roman" w:cs="Times New Roman"/>
+        </w:rPr>
+        <w:t xml:space="preserve">Revise en el pom.xml para qué puerto TCP/IP está configurado el servidor embebido de Tomcat (ver sección de </w:t>
+      </w:r>
+      <w:proofErr w:type="spellStart"/>
+      <w:r>
+        <w:rPr>
+          <w:rFonts w:ascii="Times New Roman" w:hAnsi="Times New Roman" w:cs="Times New Roman"/>
+        </w:rPr>
+        <w:t>plugins</w:t>
+      </w:r>
+      <w:proofErr w:type="spellEnd"/>
+      <w:r>
+        <w:rPr>
+          <w:rFonts w:ascii="Times New Roman" w:hAnsi="Times New Roman" w:cs="Times New Roman"/>
+        </w:rPr>
+        <w:t>).</w:t>
+      </w:r>
+    </w:p>
+    <w:p>
+      <w:pPr>
+        <w:pStyle w:val="Prrafodelista"/>
+        <w:jc w:val="center"/>
+        <w:rPr>
+          <w:rFonts w:ascii="Times New Roman" w:hAnsi="Times New Roman" w:cs="Times New Roman"/>
+        </w:rPr>
+      </w:pPr>
+      <w:r>
+        <w:rPr>
+          <w:noProof/>
+        </w:rPr>
+        <w:lastRenderedPageBreak/>
+        <w:drawing>
+          <wp:inline distT="0" distB="0" distL="0" distR="0" wp14:anchorId="5F76D652" wp14:editId="3D009A63">
+            <wp:extent cx="4585678" cy="3708806"/>
+            <wp:effectExtent l="19050" t="19050" r="24765" b="25400"/>
+            <wp:docPr id="14" name="Imagen 14"/>
+            <wp:cNvGraphicFramePr>
+              <a:graphicFrameLocks xmlns:a="http://schemas.openxmlformats.org/drawingml/2006/main" noChangeAspect="1"/>
+            </wp:cNvGraphicFramePr>
+            <a:graphic xmlns:a="http://schemas.openxmlformats.org/drawingml/2006/main">
+              <a:graphicData uri="http://schemas.openxmlformats.org/drawingml/2006/picture">
+                <pic:pic xmlns:pic="http://schemas.openxmlformats.org/drawingml/2006/picture">
+                  <pic:nvPicPr>
+                    <pic:cNvPr id="1" name=""/>
+                    <pic:cNvPicPr/>
+                  </pic:nvPicPr>
+                  <pic:blipFill>
+                    <a:blip r:embed="rId35"/>
+                    <a:stretch>
+                      <a:fillRect/>
+                    </a:stretch>
+                  </pic:blipFill>
+                  <pic:spPr>
+                    <a:xfrm>
+                      <a:off x="0" y="0"/>
+                      <a:ext cx="4595757" cy="3716958"/>
+                    </a:xfrm>
+                    <a:prstGeom prst="rect">
+                      <a:avLst/>
+                    </a:prstGeom>
+                    <a:ln w="9525">
+                      <a:solidFill>
+                        <a:schemeClr val="tx1"/>
+                      </a:solidFill>
+                    </a:ln>
+                  </pic:spPr>
+                </pic:pic>
+              </a:graphicData>
+            </a:graphic>
+          </wp:inline>
+        </w:drawing>
+      </w:r>
+    </w:p>
+    <w:p>
+      <w:pPr>
+        <w:pStyle w:val="Prrafodelista"/>
+        <w:rPr>
+          <w:rFonts w:ascii="Times New Roman" w:hAnsi="Times New Roman" w:cs="Times New Roman"/>
+        </w:rPr>
+      </w:pPr>
+    </w:p>
+    <w:p>
+      <w:pPr>
+        <w:pStyle w:val="Prrafodelista"/>
+        <w:numPr>
+          <w:ilvl w:val="0"/>
+          <w:numId w:val="11"/>
+        </w:numPr>
+        <w:rPr>
+          <w:rFonts w:ascii="Times New Roman" w:hAnsi="Times New Roman" w:cs="Times New Roman"/>
+        </w:rPr>
+      </w:pPr>
+      <w:r>
+        <w:rPr>
+          <w:rFonts w:ascii="Times New Roman" w:hAnsi="Times New Roman" w:cs="Times New Roman"/>
+        </w:rPr>
+        <w:t>Compile y ejecute la aplicación en el servidor embebido Tomcat, a través de Maven con:</w:t>
+      </w:r>
+    </w:p>
+    <w:tbl>
+      <w:tblPr>
+        <w:tblStyle w:val="Tablaconcuadrcula"/>
+        <w:tblW w:w="0" w:type="auto"/>
+        <w:tblInd w:w="720" w:type="dxa"/>
+        <w:tblLook w:val="04A0" w:firstRow="1" w:lastRow="0" w:firstColumn="1" w:lastColumn="0" w:noHBand="0" w:noVBand="1"/>
+      </w:tblPr>
+      <w:tblGrid>
+        <w:gridCol w:w="8108"/>
+      </w:tblGrid>
+      <w:tr>
+        <w:tc>
+          <w:tcPr>
+            <w:tcW w:w="8108" w:type="dxa"/>
+          </w:tcPr>
+          <w:p>
+            <w:pPr>
+              <w:pStyle w:val="Prrafodelista"/>
+              <w:ind w:left="0"/>
+              <w:rPr>
+                <w:lang w:val="en-US"/>
+              </w:rPr>
+            </w:pPr>
+            <w:r>
+              <w:rPr>
+                <w:lang w:val="en-US"/>
+              </w:rPr>
+              <w:t xml:space="preserve">mvn package </w:t>
+            </w:r>
+          </w:p>
+          <w:p>
+            <w:pPr>
+              <w:pStyle w:val="Prrafodelista"/>
+              <w:ind w:left="0"/>
+              <w:rPr>
+                <w:rFonts w:ascii="Times New Roman" w:hAnsi="Times New Roman" w:cs="Times New Roman"/>
+                <w:lang w:val="en-US"/>
+              </w:rPr>
+            </w:pPr>
+            <w:r>
+              <w:rPr>
+                <w:lang w:val="en-US"/>
+              </w:rPr>
+              <w:t>mvn tomcat7:run</w:t>
+            </w:r>
+          </w:p>
+        </w:tc>
+      </w:tr>
+    </w:tbl>
+    <w:p>
+      <w:pPr>
+        <w:pStyle w:val="Prrafodelista"/>
+        <w:rPr>
+          <w:rFonts w:ascii="Times New Roman" w:hAnsi="Times New Roman" w:cs="Times New Roman"/>
+          <w:lang w:val="en-US"/>
+        </w:rPr>
+      </w:pPr>
+      <w:r>
+        <w:rPr>
+          <w:noProof/>
+        </w:rPr>
+        <w:drawing>
+          <wp:inline distT="0" distB="0" distL="0" distR="0" wp14:anchorId="42C74C7B" wp14:editId="2E3A780F">
+            <wp:extent cx="5612130" cy="2699385"/>
+            <wp:effectExtent l="19050" t="19050" r="26670" b="24765"/>
+            <wp:docPr id="3" name="Imagen 3"/>
+            <wp:cNvGraphicFramePr>
+              <a:graphicFrameLocks xmlns:a="http://schemas.openxmlformats.org/drawingml/2006/main" noChangeAspect="1"/>
+            </wp:cNvGraphicFramePr>
+            <a:graphic xmlns:a="http://schemas.openxmlformats.org/drawingml/2006/main">
+              <a:graphicData uri="http://schemas.openxmlformats.org/drawingml/2006/picture">
+                <pic:pic xmlns:pic="http://schemas.openxmlformats.org/drawingml/2006/picture">
+                  <pic:nvPicPr>
+                    <pic:cNvPr id="1" name=""/>
+                    <pic:cNvPicPr/>
+                  </pic:nvPicPr>
+                  <pic:blipFill>
+                    <a:blip r:embed="rId36"/>
+                    <a:stretch>
+                      <a:fillRect/>
+                    </a:stretch>
+                  </pic:blipFill>
+                  <pic:spPr>
+                    <a:xfrm>
+                      <a:off x="0" y="0"/>
+                      <a:ext cx="5612130" cy="2699385"/>
+                    </a:xfrm>
+                    <a:prstGeom prst="rect">
+                      <a:avLst/>
+                    </a:prstGeom>
+                    <a:ln w="6350">
+                      <a:solidFill>
+                        <a:schemeClr val="tx1"/>
+                      </a:solidFill>
+                    </a:ln>
+                  </pic:spPr>
+                </pic:pic>
+              </a:graphicData>
+            </a:graphic>
+          </wp:inline>
+        </w:drawing>
+      </w:r>
+    </w:p>
+    <w:p>
+      <w:pPr>
+        <w:pStyle w:val="Prrafodelista"/>
+        <w:rPr>
+          <w:rFonts w:ascii="Times New Roman" w:hAnsi="Times New Roman" w:cs="Times New Roman"/>
+          <w:lang w:val="en-US"/>
+        </w:rPr>
+      </w:pPr>
+      <w:r>
+        <w:rPr>
+          <w:noProof/>
+        </w:rPr>
+        <w:lastRenderedPageBreak/>
+        <w:drawing>
+          <wp:inline distT="0" distB="0" distL="0" distR="0" wp14:anchorId="684B1C55" wp14:editId="31416405">
+            <wp:extent cx="5612130" cy="2329180"/>
+            <wp:effectExtent l="19050" t="19050" r="26670" b="13970"/>
+            <wp:docPr id="2" name="Imagen 2" descr="Interfaz de usuario gráfica, Texto, Correo electrónico&#10;&#10;Descripción generada automáticamente"/>
+            <wp:cNvGraphicFramePr>
+              <a:graphicFrameLocks xmlns:a="http://schemas.openxmlformats.org/drawingml/2006/main" noChangeAspect="1"/>
+            </wp:cNvGraphicFramePr>
+            <a:graphic xmlns:a="http://schemas.openxmlformats.org/drawingml/2006/main">
+              <a:graphicData uri="http://schemas.openxmlformats.org/drawingml/2006/picture">
+                <pic:pic xmlns:pic="http://schemas.openxmlformats.org/drawingml/2006/picture">
+                  <pic:nvPicPr>
+                    <pic:cNvPr id="2" name="Imagen 2" descr="Interfaz de usuario gráfica, Texto, Correo electrónico&#10;&#10;Descripción generada automáticamente"/>
+                    <pic:cNvPicPr/>
+                  </pic:nvPicPr>
+                  <pic:blipFill>
+                    <a:blip r:embed="rId37"/>
+                    <a:stretch>
+                      <a:fillRect/>
+                    </a:stretch>
+                  </pic:blipFill>
+                  <pic:spPr>
+                    <a:xfrm>
+                      <a:off x="0" y="0"/>
+                      <a:ext cx="5612130" cy="2329180"/>
+                    </a:xfrm>
+                    <a:prstGeom prst="rect">
+                      <a:avLst/>
+                    </a:prstGeom>
+                    <a:ln w="6350">
+                      <a:solidFill>
+                        <a:schemeClr val="tx1"/>
+                      </a:solidFill>
+                    </a:ln>
+                  </pic:spPr>
+                </pic:pic>
+              </a:graphicData>
+            </a:graphic>
+          </wp:inline>
+        </w:drawing>
+      </w:r>
+    </w:p>
+    <w:p>
+      <w:pPr>
+        <w:pStyle w:val="Prrafodelista"/>
+        <w:numPr>
+          <w:ilvl w:val="0"/>
+          <w:numId w:val="11"/>
+        </w:numPr>
+        <w:rPr>
+          <w:rFonts w:ascii="Times New Roman" w:hAnsi="Times New Roman" w:cs="Times New Roman"/>
+          <w:lang w:val="en-US"/>
+        </w:rPr>
+      </w:pPr>
+      <w:r>
+        <w:rPr>
+          <w:rFonts w:ascii="Times New Roman" w:hAnsi="Times New Roman" w:cs="Times New Roman"/>
+        </w:rPr>
+        <w:t>Abra un navegador, y en la barra de direcciones ponga la URL con la cual se le enviarán peticiones al ‘</w:t>
+      </w:r>
+      <w:proofErr w:type="spellStart"/>
+      <w:r>
+        <w:rPr>
+          <w:rFonts w:ascii="Times New Roman" w:hAnsi="Times New Roman" w:cs="Times New Roman"/>
+        </w:rPr>
+        <w:t>SampleServlet</w:t>
+      </w:r>
+      <w:proofErr w:type="spellEnd"/>
+      <w:r>
+        <w:rPr>
+          <w:rFonts w:ascii="Times New Roman" w:hAnsi="Times New Roman" w:cs="Times New Roman"/>
+        </w:rPr>
+        <w:t>’. Tenga en cuenta que la URL tendrá como host ‘localhost’, como puerto, el configurado en el pom.xml y el path debe ser el del Servlet. Debería obtener un mensaje de saludo.</w:t>
+      </w:r>
+    </w:p>
+    <w:p>
+      <w:pPr>
+        <w:pStyle w:val="Prrafodelista"/>
+        <w:rPr>
+          <w:rFonts w:ascii="Times New Roman" w:hAnsi="Times New Roman" w:cs="Times New Roman"/>
+        </w:rPr>
+      </w:pPr>
+      <w:r>
+        <w:rPr>
+          <w:rFonts w:ascii="Times New Roman" w:hAnsi="Times New Roman" w:cs="Times New Roman"/>
+        </w:rPr>
+        <w:t xml:space="preserve">El resultado al escribir </w:t>
+      </w:r>
+      <w:hyperlink r:id="rId38" w:history="1">
+        <w:r>
+          <w:rPr>
+            <w:rStyle w:val="Hipervnculo"/>
+            <w:rFonts w:ascii="Times New Roman" w:hAnsi="Times New Roman" w:cs="Times New Roman"/>
+          </w:rPr>
+          <w:t>http://localhost:8080/helloServlet</w:t>
+        </w:r>
+      </w:hyperlink>
+    </w:p>
+    <w:p>
+      <w:pPr>
+        <w:pStyle w:val="Prrafodelista"/>
+        <w:rPr>
+          <w:rFonts w:ascii="Times New Roman" w:hAnsi="Times New Roman" w:cs="Times New Roman"/>
+        </w:rPr>
+      </w:pPr>
+      <w:r>
+        <w:rPr>
+          <w:noProof/>
+        </w:rPr>
+        <w:drawing>
+          <wp:inline distT="0" distB="0" distL="0" distR="0" wp14:anchorId="46D9B0FC" wp14:editId="07A6EAE2">
+            <wp:extent cx="5612130" cy="2567940"/>
+            <wp:effectExtent l="19050" t="19050" r="26670" b="22860"/>
+            <wp:docPr id="15" name="Imagen 15"/>
+            <wp:cNvGraphicFramePr>
+              <a:graphicFrameLocks xmlns:a="http://schemas.openxmlformats.org/drawingml/2006/main" noChangeAspect="1"/>
+            </wp:cNvGraphicFramePr>
+            <a:graphic xmlns:a="http://schemas.openxmlformats.org/drawingml/2006/main">
+              <a:graphicData uri="http://schemas.openxmlformats.org/drawingml/2006/picture">
+                <pic:pic xmlns:pic="http://schemas.openxmlformats.org/drawingml/2006/picture">
+                  <pic:nvPicPr>
+                    <pic:cNvPr id="1" name=""/>
+                    <pic:cNvPicPr/>
+                  </pic:nvPicPr>
+                  <pic:blipFill>
+                    <a:blip r:embed="rId39"/>
+                    <a:stretch>
+                      <a:fillRect/>
+                    </a:stretch>
+                  </pic:blipFill>
+                  <pic:spPr>
+                    <a:xfrm>
+                      <a:off x="0" y="0"/>
+                      <a:ext cx="5612130" cy="2567940"/>
+                    </a:xfrm>
+                    <a:prstGeom prst="rect">
+                      <a:avLst/>
+                    </a:prstGeom>
+                    <a:ln w="9525">
+                      <a:solidFill>
+                        <a:schemeClr val="tx1"/>
+                      </a:solidFill>
+                    </a:ln>
+                  </pic:spPr>
+                </pic:pic>
+              </a:graphicData>
+            </a:graphic>
+          </wp:inline>
+        </w:drawing>
+      </w:r>
+    </w:p>
+    <w:p>
+      <w:pPr>
+        <w:pStyle w:val="Prrafodelista"/>
+        <w:numPr>
+          <w:ilvl w:val="0"/>
+          <w:numId w:val="11"/>
+        </w:numPr>
+        <w:rPr>
+          <w:rFonts w:ascii="Times New Roman" w:hAnsi="Times New Roman" w:cs="Times New Roman"/>
+        </w:rPr>
+      </w:pPr>
+      <w:r>
+        <w:rPr>
+          <w:rFonts w:ascii="Times New Roman" w:hAnsi="Times New Roman" w:cs="Times New Roman"/>
+        </w:rPr>
+        <w:t>Observe que el Servlet ‘</w:t>
+      </w:r>
+      <w:proofErr w:type="spellStart"/>
+      <w:r>
+        <w:rPr>
+          <w:rFonts w:ascii="Times New Roman" w:hAnsi="Times New Roman" w:cs="Times New Roman"/>
+        </w:rPr>
+        <w:t>SampleServlet</w:t>
+      </w:r>
+      <w:proofErr w:type="spellEnd"/>
+      <w:r>
+        <w:rPr>
+          <w:rFonts w:ascii="Times New Roman" w:hAnsi="Times New Roman" w:cs="Times New Roman"/>
+        </w:rPr>
+        <w:t>’ acepta peticiones GET, y opcionalmente, lee el parámetro ‘</w:t>
+      </w:r>
+      <w:proofErr w:type="spellStart"/>
+      <w:r>
+        <w:rPr>
+          <w:rFonts w:ascii="Times New Roman" w:hAnsi="Times New Roman" w:cs="Times New Roman"/>
+        </w:rPr>
+        <w:t>name</w:t>
+      </w:r>
+      <w:proofErr w:type="spellEnd"/>
+      <w:r>
+        <w:rPr>
+          <w:rFonts w:ascii="Times New Roman" w:hAnsi="Times New Roman" w:cs="Times New Roman"/>
+        </w:rPr>
+        <w:t xml:space="preserve">’. Ingrese la misma URL, pero ahora agregando un parámetro GET (si no sabe </w:t>
+      </w:r>
+      <w:proofErr w:type="spellStart"/>
+      <w:r>
+        <w:rPr>
+          <w:rFonts w:ascii="Times New Roman" w:hAnsi="Times New Roman" w:cs="Times New Roman"/>
+        </w:rPr>
+        <w:t>como</w:t>
+      </w:r>
+      <w:proofErr w:type="spellEnd"/>
+      <w:r>
+        <w:rPr>
+          <w:rFonts w:ascii="Times New Roman" w:hAnsi="Times New Roman" w:cs="Times New Roman"/>
+        </w:rPr>
+        <w:t xml:space="preserve"> hacerlo, revise la documentación en </w:t>
+      </w:r>
+      <w:hyperlink r:id="rId40" w:history="1">
+        <w:r>
+          <w:rPr>
+            <w:rStyle w:val="Hipervnculo"/>
+            <w:rFonts w:ascii="Times New Roman" w:hAnsi="Times New Roman" w:cs="Times New Roman"/>
+          </w:rPr>
+          <w:t>http://www.w3schools.com/tags/ref_httpmethods.asp</w:t>
+        </w:r>
+      </w:hyperlink>
+      <w:r>
+        <w:rPr>
+          <w:rFonts w:ascii="Times New Roman" w:hAnsi="Times New Roman" w:cs="Times New Roman"/>
+        </w:rPr>
+        <w:t>).</w:t>
+      </w:r>
+    </w:p>
+    <w:p>
+      <w:pPr>
+        <w:pStyle w:val="Prrafodelista"/>
+        <w:rPr>
+          <w:rFonts w:ascii="Times New Roman" w:hAnsi="Times New Roman" w:cs="Times New Roman"/>
+        </w:rPr>
+      </w:pPr>
+    </w:p>
+    <w:p>
+      <w:pPr>
+        <w:pStyle w:val="Prrafodelista"/>
+      </w:pPr>
+      <w:r>
+        <w:rPr>
+          <w:rFonts w:ascii="Times New Roman" w:hAnsi="Times New Roman" w:cs="Times New Roman"/>
+        </w:rPr>
+        <w:t xml:space="preserve">La solicitud se hace de la siguiente manera </w:t>
+      </w:r>
+      <w:hyperlink r:id="rId41" w:history="1">
+        <w:r>
+          <w:rPr>
+            <w:rStyle w:val="Hipervnculo"/>
+          </w:rPr>
+          <w:t>localhost:8080/</w:t>
+        </w:r>
+        <w:proofErr w:type="spellStart"/>
+        <w:r>
+          <w:rPr>
+            <w:rStyle w:val="Hipervnculo"/>
+          </w:rPr>
+          <w:t>helloServlet?name</w:t>
+        </w:r>
+        <w:proofErr w:type="spellEnd"/>
+        <w:r>
+          <w:rPr>
+            <w:rStyle w:val="Hipervnculo"/>
+          </w:rPr>
+          <w:t>= Luisa y Daniela</w:t>
+        </w:r>
+      </w:hyperlink>
+    </w:p>
+    <w:p>
+      <w:pPr>
+        <w:pStyle w:val="Prrafodelista"/>
+        <w:jc w:val="center"/>
+        <w:rPr>
+          <w:rFonts w:ascii="Times New Roman" w:hAnsi="Times New Roman" w:cs="Times New Roman"/>
+        </w:rPr>
+      </w:pPr>
+      <w:r>
+        <w:rPr>
+          <w:noProof/>
+        </w:rPr>
+        <w:lastRenderedPageBreak/>
+        <w:drawing>
+          <wp:inline distT="0" distB="0" distL="0" distR="0" wp14:anchorId="1002EE54" wp14:editId="55E2B204">
+            <wp:extent cx="4823612" cy="2557530"/>
+            <wp:effectExtent l="19050" t="19050" r="15240" b="14605"/>
+            <wp:docPr id="16" name="Imagen 16"/>
+            <wp:cNvGraphicFramePr>
+              <a:graphicFrameLocks xmlns:a="http://schemas.openxmlformats.org/drawingml/2006/main" noChangeAspect="1"/>
+            </wp:cNvGraphicFramePr>
+            <a:graphic xmlns:a="http://schemas.openxmlformats.org/drawingml/2006/main">
+              <a:graphicData uri="http://schemas.openxmlformats.org/drawingml/2006/picture">
+                <pic:pic xmlns:pic="http://schemas.openxmlformats.org/drawingml/2006/picture">
+                  <pic:nvPicPr>
+                    <pic:cNvPr id="1" name=""/>
+                    <pic:cNvPicPr/>
+                  </pic:nvPicPr>
+                  <pic:blipFill>
+                    <a:blip r:embed="rId42"/>
+                    <a:stretch>
+                      <a:fillRect/>
+                    </a:stretch>
+                  </pic:blipFill>
+                  <pic:spPr>
+                    <a:xfrm>
+                      <a:off x="0" y="0"/>
+                      <a:ext cx="4833396" cy="2562718"/>
+                    </a:xfrm>
+                    <a:prstGeom prst="rect">
+                      <a:avLst/>
+                    </a:prstGeom>
+                    <a:ln w="9525">
+                      <a:solidFill>
+                        <a:schemeClr val="tx1"/>
+                      </a:solidFill>
+                    </a:ln>
+                  </pic:spPr>
+                </pic:pic>
+              </a:graphicData>
+            </a:graphic>
+          </wp:inline>
+        </w:drawing>
+      </w:r>
+    </w:p>
+    <w:p>
+      <w:pPr>
+        <w:pStyle w:val="Prrafodelista"/>
+        <w:numPr>
+          <w:ilvl w:val="0"/>
+          <w:numId w:val="11"/>
+        </w:numPr>
+        <w:rPr>
+          <w:rFonts w:ascii="Times New Roman" w:hAnsi="Times New Roman" w:cs="Times New Roman"/>
+        </w:rPr>
+      </w:pPr>
+      <w:r>
+        <w:rPr>
+          <w:rFonts w:ascii="Times New Roman" w:hAnsi="Times New Roman" w:cs="Times New Roman"/>
+        </w:rPr>
+        <w:t>Busque el artefacto gson en el repositorio de maven y agregue la dependencia.</w:t>
+      </w:r>
+    </w:p>
+    <w:p>
+      <w:pPr>
+        <w:pStyle w:val="Prrafodelista"/>
+        <w:rPr>
+          <w:rFonts w:ascii="Times New Roman" w:hAnsi="Times New Roman" w:cs="Times New Roman"/>
+        </w:rPr>
+      </w:pPr>
+      <w:r>
+        <w:rPr>
+          <w:rFonts w:ascii="Times New Roman" w:hAnsi="Times New Roman" w:cs="Times New Roman"/>
+        </w:rPr>
+        <w:t>Buscamos la dependencia en el repositorio en maven y escogemos la última opción.</w:t>
+      </w:r>
+    </w:p>
+    <w:p>
+      <w:pPr>
+        <w:pStyle w:val="Prrafodelista"/>
+        <w:rPr>
+          <w:rFonts w:ascii="Times New Roman" w:hAnsi="Times New Roman" w:cs="Times New Roman"/>
+        </w:rPr>
+      </w:pPr>
+      <w:r>
+        <w:rPr>
+          <w:rFonts w:ascii="Times New Roman" w:hAnsi="Times New Roman" w:cs="Times New Roman"/>
+          <w:noProof/>
+        </w:rPr>
+        <w:drawing>
+          <wp:inline distT="0" distB="0" distL="0" distR="0" wp14:anchorId="3BC045EF" wp14:editId="3AAE51C1">
+            <wp:extent cx="5612130" cy="2907030"/>
+            <wp:effectExtent l="19050" t="19050" r="26670" b="26670"/>
+            <wp:docPr id="17" name="Imagen 17"/>
+            <wp:cNvGraphicFramePr>
+              <a:graphicFrameLocks xmlns:a="http://schemas.openxmlformats.org/drawingml/2006/main" noChangeAspect="1"/>
+            </wp:cNvGraphicFramePr>
+            <a:graphic xmlns:a="http://schemas.openxmlformats.org/drawingml/2006/main">
+              <a:graphicData uri="http://schemas.openxmlformats.org/drawingml/2006/picture">
+                <pic:pic xmlns:pic="http://schemas.openxmlformats.org/drawingml/2006/picture">
+                  <pic:nvPicPr>
+                    <pic:cNvPr id="17" name="Imagen 17"/>
+                    <pic:cNvPicPr/>
+                  </pic:nvPicPr>
+                  <pic:blipFill>
+                    <a:blip r:embed="rId43">
+                      <a:extLst>
+                        <a:ext uri="{28A0092B-C50C-407E-A947-70E740481C1C}">
+                          <a14:useLocalDpi xmlns:a14="http://schemas.microsoft.com/office/drawing/2010/main" val="0"/>
+                        </a:ext>
+                      </a:extLst>
+                    </a:blip>
+                    <a:stretch>
+                      <a:fillRect/>
+                    </a:stretch>
+                  </pic:blipFill>
+                  <pic:spPr>
+                    <a:xfrm>
+                      <a:off x="0" y="0"/>
+                      <a:ext cx="5612130" cy="2907030"/>
+                    </a:xfrm>
+                    <a:prstGeom prst="rect">
+                      <a:avLst/>
+                    </a:prstGeom>
+                    <a:ln w="9525">
+                      <a:solidFill>
+                        <a:schemeClr val="tx1"/>
+                      </a:solidFill>
+                    </a:ln>
+                  </pic:spPr>
+                </pic:pic>
+              </a:graphicData>
+            </a:graphic>
+          </wp:inline>
+        </w:drawing>
+      </w:r>
+    </w:p>
+    <w:p>
+      <w:pPr>
+        <w:pStyle w:val="Prrafodelista"/>
+        <w:rPr>
+          <w:rFonts w:ascii="Times New Roman" w:hAnsi="Times New Roman" w:cs="Times New Roman"/>
+        </w:rPr>
+      </w:pPr>
+      <w:r>
+        <w:rPr>
+          <w:noProof/>
+        </w:rPr>
+        <w:lastRenderedPageBreak/>
+        <w:drawing>
+          <wp:inline distT="0" distB="0" distL="0" distR="0" wp14:anchorId="52FEBA71" wp14:editId="4CA8FCD2">
+            <wp:extent cx="5612130" cy="2884170"/>
+            <wp:effectExtent l="19050" t="19050" r="26670" b="11430"/>
+            <wp:docPr id="18" name="Imagen 18"/>
+            <wp:cNvGraphicFramePr>
+              <a:graphicFrameLocks xmlns:a="http://schemas.openxmlformats.org/drawingml/2006/main" noChangeAspect="1"/>
+            </wp:cNvGraphicFramePr>
+            <a:graphic xmlns:a="http://schemas.openxmlformats.org/drawingml/2006/main">
+              <a:graphicData uri="http://schemas.openxmlformats.org/drawingml/2006/picture">
+                <pic:pic xmlns:pic="http://schemas.openxmlformats.org/drawingml/2006/picture">
+                  <pic:nvPicPr>
+                    <pic:cNvPr id="1" name=""/>
+                    <pic:cNvPicPr/>
+                  </pic:nvPicPr>
+                  <pic:blipFill>
+                    <a:blip r:embed="rId44"/>
+                    <a:stretch>
+                      <a:fillRect/>
+                    </a:stretch>
+                  </pic:blipFill>
+                  <pic:spPr>
+                    <a:xfrm>
+                      <a:off x="0" y="0"/>
+                      <a:ext cx="5612130" cy="2884170"/>
+                    </a:xfrm>
+                    <a:prstGeom prst="rect">
+                      <a:avLst/>
+                    </a:prstGeom>
+                    <a:ln w="9525">
+                      <a:solidFill>
+                        <a:schemeClr val="tx1"/>
+                      </a:solidFill>
+                    </a:ln>
+                  </pic:spPr>
+                </pic:pic>
+              </a:graphicData>
+            </a:graphic>
+          </wp:inline>
+        </w:drawing>
+      </w:r>
+    </w:p>
+    <w:p>
+      <w:pPr>
+        <w:pStyle w:val="Prrafodelista"/>
+        <w:rPr>
+          <w:rFonts w:ascii="Times New Roman" w:hAnsi="Times New Roman" w:cs="Times New Roman"/>
+        </w:rPr>
+      </w:pPr>
+      <w:r>
+        <w:rPr>
+          <w:rFonts w:ascii="Times New Roman" w:hAnsi="Times New Roman" w:cs="Times New Roman"/>
+        </w:rPr>
+        <w:t xml:space="preserve">Agregamos la dependencia en </w:t>
+      </w:r>
+      <w:r>
+        <w:rPr>
+          <w:rFonts w:ascii="Times New Roman" w:hAnsi="Times New Roman" w:cs="Times New Roman"/>
+        </w:rPr>
+        <w:t>pom.xml</w:t>
+      </w:r>
+    </w:p>
+    <w:p>
+      <w:pPr>
+        <w:pStyle w:val="Prrafodelista"/>
+        <w:jc w:val="center"/>
+        <w:rPr>
+          <w:rFonts w:ascii="Times New Roman" w:hAnsi="Times New Roman" w:cs="Times New Roman"/>
+        </w:rPr>
+      </w:pPr>
+      <w:r>
+        <w:rPr>
+          <w:noProof/>
+        </w:rPr>
+        <w:drawing>
+          <wp:inline distT="0" distB="0" distL="0" distR="0" wp14:anchorId="4580EE62" wp14:editId="05711DAD">
+            <wp:extent cx="4637611" cy="3950208"/>
+            <wp:effectExtent l="19050" t="19050" r="10795" b="12700"/>
+            <wp:docPr id="19" name="Imagen 19"/>
+            <wp:cNvGraphicFramePr>
+              <a:graphicFrameLocks xmlns:a="http://schemas.openxmlformats.org/drawingml/2006/main" noChangeAspect="1"/>
+            </wp:cNvGraphicFramePr>
+            <a:graphic xmlns:a="http://schemas.openxmlformats.org/drawingml/2006/main">
+              <a:graphicData uri="http://schemas.openxmlformats.org/drawingml/2006/picture">
+                <pic:pic xmlns:pic="http://schemas.openxmlformats.org/drawingml/2006/picture">
+                  <pic:nvPicPr>
+                    <pic:cNvPr id="1" name=""/>
+                    <pic:cNvPicPr/>
+                  </pic:nvPicPr>
+                  <pic:blipFill>
+                    <a:blip r:embed="rId45"/>
+                    <a:stretch>
+                      <a:fillRect/>
+                    </a:stretch>
+                  </pic:blipFill>
+                  <pic:spPr>
+                    <a:xfrm>
+                      <a:off x="0" y="0"/>
+                      <a:ext cx="4650564" cy="3961241"/>
+                    </a:xfrm>
+                    <a:prstGeom prst="rect">
+                      <a:avLst/>
+                    </a:prstGeom>
+                    <a:ln w="9525">
+                      <a:solidFill>
+                        <a:schemeClr val="tx1"/>
+                      </a:solidFill>
+                    </a:ln>
+                  </pic:spPr>
+                </pic:pic>
+              </a:graphicData>
+            </a:graphic>
+          </wp:inline>
+        </w:drawing>
+      </w:r>
+    </w:p>
+    <w:p>
+      <w:pPr>
+        <w:pStyle w:val="Prrafodelista"/>
+        <w:numPr>
+          <w:ilvl w:val="0"/>
+          <w:numId w:val="11"/>
+        </w:numPr>
+        <w:rPr>
+          <w:rFonts w:ascii="Times New Roman" w:hAnsi="Times New Roman" w:cs="Times New Roman"/>
+        </w:rPr>
+      </w:pPr>
+      <w:r>
+        <w:rPr>
+          <w:rFonts w:ascii="Times New Roman" w:hAnsi="Times New Roman" w:cs="Times New Roman"/>
+        </w:rPr>
+        <w:t>En el navegador revise la dirección https://jsonplaceholder.typicode.com/todos/1. Intente cambiando diferentes números al final del path de la url.</w:t>
+      </w:r>
+    </w:p>
+    <w:p>
+      <w:pPr>
+        <w:pStyle w:val="Prrafodelista"/>
+        <w:numPr>
+          <w:ilvl w:val="0"/>
+          <w:numId w:val="11"/>
+        </w:numPr>
+        <w:rPr>
+          <w:rFonts w:ascii="Times New Roman" w:hAnsi="Times New Roman" w:cs="Times New Roman"/>
+        </w:rPr>
+      </w:pPr>
+      <w:r>
+        <w:rPr>
+          <w:rFonts w:ascii="Times New Roman" w:hAnsi="Times New Roman" w:cs="Times New Roman"/>
+        </w:rPr>
+        <w:t>Basado en la respuesta que le da el servicio del punto anterior, cree la clase edu.eci.cvds.servlet.model.Todo con un constructor vacío y los métodos getter y setter para las propiedades de los "To Dos" que se encuentran en la url indicada.</w:t>
+      </w:r>
+    </w:p>
+    <w:p>
+      <w:pPr>
+        <w:pStyle w:val="Prrafodelista"/>
+        <w:numPr>
+          <w:ilvl w:val="0"/>
+          <w:numId w:val="11"/>
+        </w:numPr>
+        <w:rPr>
+          <w:rFonts w:ascii="Times New Roman" w:hAnsi="Times New Roman" w:cs="Times New Roman"/>
+        </w:rPr>
+      </w:pPr>
+    </w:p>
     <w:sectPr>
       <w:pgSz w:w="12240" w:h="15840"/>
       <w:pgMar w:top="1417" w:right="1701" w:bottom="1417" w:left="1701" w:header="708" w:footer="708" w:gutter="0"/>
@@ -6418,18 +7757,18 @@
 </file>
 
 <file path=customXml/item2.xml><?xml version="1.0" encoding="utf-8"?>
+<p:properties xmlns:p="http://schemas.microsoft.com/office/2006/metadata/properties" xmlns:xsi="http://www.w3.org/2001/XMLSchema-instance" xmlns:pc="http://schemas.microsoft.com/office/infopath/2007/PartnerControls">
+  <documentManagement/>
+</p:properties>
+</file>
+
+<file path=customXml/item3.xml><?xml version="1.0" encoding="utf-8"?>
 <?mso-contentType ?>
 <FormTemplates xmlns="http://schemas.microsoft.com/sharepoint/v3/contenttype/forms">
   <Display>DocumentLibraryForm</Display>
   <Edit>DocumentLibraryForm</Edit>
   <New>DocumentLibraryForm</New>
 </FormTemplates>
-</file>
-
-<file path=customXml/item3.xml><?xml version="1.0" encoding="utf-8"?>
-<p:properties xmlns:p="http://schemas.microsoft.com/office/2006/metadata/properties" xmlns:xsi="http://www.w3.org/2001/XMLSchema-instance" xmlns:pc="http://schemas.microsoft.com/office/infopath/2007/PartnerControls">
-  <documentManagement/>
-</p:properties>
 </file>
 
 <file path=customXml/itemProps1.xml><?xml version="1.0" encoding="utf-8"?>
@@ -6452,14 +7791,6 @@
 </file>
 
 <file path=customXml/itemProps2.xml><?xml version="1.0" encoding="utf-8"?>
-<ds:datastoreItem xmlns:ds="http://schemas.openxmlformats.org/officeDocument/2006/customXml" ds:itemID="{95161DAF-A0E2-44FB-A694-CD3108E41BDD}">
-  <ds:schemaRefs>
-    <ds:schemaRef ds:uri="http://schemas.microsoft.com/sharepoint/v3/contenttype/forms"/>
-  </ds:schemaRefs>
-</ds:datastoreItem>
-</file>
-
-<file path=customXml/itemProps3.xml><?xml version="1.0" encoding="utf-8"?>
 <ds:datastoreItem xmlns:ds="http://schemas.openxmlformats.org/officeDocument/2006/customXml" ds:itemID="{D154860D-F7B0-4249-86AE-60E559B49133}">
   <ds:schemaRefs>
     <ds:schemaRef ds:uri="http://purl.org/dc/terms/"/>
@@ -6474,4 +7805,12 @@
     <ds:schemaRef ds:uri="http://purl.org/dc/elements/1.1/"/>
   </ds:schemaRefs>
 </ds:datastoreItem>
+</file>
+
+<file path=customXml/itemProps3.xml><?xml version="1.0" encoding="utf-8"?>
+<ds:datastoreItem xmlns:ds="http://schemas.openxmlformats.org/officeDocument/2006/customXml" ds:itemID="{95161DAF-A0E2-44FB-A694-CD3108E41BDD}">
+  <ds:schemaRefs>
+    <ds:schemaRef ds:uri="http://schemas.microsoft.com/sharepoint/v3/contenttype/forms"/>
+  </ds:schemaRefs>
+</ds:datastoreItem>
 </file>
</xml_diff>

<commit_message>
avance parte 2 hasta el punto 9
</commit_message>
<xml_diff>
--- a/Laboratorio 5.docx
+++ b/Laboratorio 5.docx
@@ -3929,6 +3929,305 @@
     <w:p>
       <w:pPr>
         <w:pStyle w:val="Prrafodelista"/>
+        <w:rPr>
+          <w:rFonts w:ascii="Times New Roman" w:hAnsi="Times New Roman" w:cs="Times New Roman"/>
+        </w:rPr>
+      </w:pPr>
+      <w:r>
+        <w:rPr>
+          <w:noProof/>
+        </w:rPr>
+        <w:lastRenderedPageBreak/>
+        <w:drawing>
+          <wp:inline distT="0" distB="0" distL="0" distR="0" wp14:anchorId="788CD987" wp14:editId="1DDDAB71">
+            <wp:extent cx="5612130" cy="1572260"/>
+            <wp:effectExtent l="19050" t="19050" r="26670" b="27940"/>
+            <wp:docPr id="20" name="Imagen 20"/>
+            <wp:cNvGraphicFramePr>
+              <a:graphicFrameLocks xmlns:a="http://schemas.openxmlformats.org/drawingml/2006/main" noChangeAspect="1"/>
+            </wp:cNvGraphicFramePr>
+            <a:graphic xmlns:a="http://schemas.openxmlformats.org/drawingml/2006/main">
+              <a:graphicData uri="http://schemas.openxmlformats.org/drawingml/2006/picture">
+                <pic:pic xmlns:pic="http://schemas.openxmlformats.org/drawingml/2006/picture">
+                  <pic:nvPicPr>
+                    <pic:cNvPr id="1" name=""/>
+                    <pic:cNvPicPr/>
+                  </pic:nvPicPr>
+                  <pic:blipFill>
+                    <a:blip r:embed="rId46"/>
+                    <a:stretch>
+                      <a:fillRect/>
+                    </a:stretch>
+                  </pic:blipFill>
+                  <pic:spPr>
+                    <a:xfrm>
+                      <a:off x="0" y="0"/>
+                      <a:ext cx="5612130" cy="1572260"/>
+                    </a:xfrm>
+                    <a:prstGeom prst="rect">
+                      <a:avLst/>
+                    </a:prstGeom>
+                    <a:ln w="9525">
+                      <a:solidFill>
+                        <a:schemeClr val="tx1"/>
+                      </a:solidFill>
+                    </a:ln>
+                  </pic:spPr>
+                </pic:pic>
+              </a:graphicData>
+            </a:graphic>
+          </wp:inline>
+        </w:drawing>
+      </w:r>
+    </w:p>
+    <w:p>
+      <w:pPr>
+        <w:pStyle w:val="Prrafodelista"/>
+        <w:rPr>
+          <w:rFonts w:ascii="Times New Roman" w:hAnsi="Times New Roman" w:cs="Times New Roman"/>
+        </w:rPr>
+      </w:pPr>
+    </w:p>
+    <w:p>
+      <w:pPr>
+        <w:pStyle w:val="Prrafodelista"/>
+        <w:rPr>
+          <w:rFonts w:ascii="Times New Roman" w:hAnsi="Times New Roman" w:cs="Times New Roman"/>
+        </w:rPr>
+      </w:pPr>
+      <w:r>
+        <w:rPr>
+          <w:noProof/>
+        </w:rPr>
+        <w:drawing>
+          <wp:inline distT="0" distB="0" distL="0" distR="0" wp14:anchorId="6284A0D4" wp14:editId="13B52ABE">
+            <wp:extent cx="5612130" cy="1419713"/>
+            <wp:effectExtent l="19050" t="19050" r="7620" b="28575"/>
+            <wp:docPr id="21" name="Imagen 21" descr="Interfaz de usuario gráfica, Texto, Aplicación, Chat o mensaje de texto, Correo electrónico&#10;&#10;Descripción generada automáticamente"/>
+            <wp:cNvGraphicFramePr>
+              <a:graphicFrameLocks xmlns:a="http://schemas.openxmlformats.org/drawingml/2006/main" noChangeAspect="1"/>
+            </wp:cNvGraphicFramePr>
+            <a:graphic xmlns:a="http://schemas.openxmlformats.org/drawingml/2006/main">
+              <a:graphicData uri="http://schemas.openxmlformats.org/drawingml/2006/picture">
+                <pic:pic xmlns:pic="http://schemas.openxmlformats.org/drawingml/2006/picture">
+                  <pic:nvPicPr>
+                    <pic:cNvPr id="21" name="Imagen 21" descr="Interfaz de usuario gráfica, Texto, Aplicación, Chat o mensaje de texto, Correo electrónico&#10;&#10;Descripción generada automáticamente"/>
+                    <pic:cNvPicPr/>
+                  </pic:nvPicPr>
+                  <pic:blipFill>
+                    <a:blip r:embed="rId47"/>
+                    <a:stretch>
+                      <a:fillRect/>
+                    </a:stretch>
+                  </pic:blipFill>
+                  <pic:spPr>
+                    <a:xfrm>
+                      <a:off x="0" y="0"/>
+                      <a:ext cx="5640953" cy="1427005"/>
+                    </a:xfrm>
+                    <a:prstGeom prst="rect">
+                      <a:avLst/>
+                    </a:prstGeom>
+                    <a:ln w="9525">
+                      <a:solidFill>
+                        <a:schemeClr val="tx1"/>
+                      </a:solidFill>
+                    </a:ln>
+                  </pic:spPr>
+                </pic:pic>
+              </a:graphicData>
+            </a:graphic>
+          </wp:inline>
+        </w:drawing>
+      </w:r>
+    </w:p>
+    <w:p>
+      <w:pPr>
+        <w:pStyle w:val="Prrafodelista"/>
+        <w:rPr>
+          <w:rFonts w:ascii="Times New Roman" w:hAnsi="Times New Roman" w:cs="Times New Roman"/>
+        </w:rPr>
+      </w:pPr>
+    </w:p>
+    <w:p>
+      <w:pPr>
+        <w:pStyle w:val="Prrafodelista"/>
+        <w:rPr>
+          <w:rFonts w:ascii="Times New Roman" w:hAnsi="Times New Roman" w:cs="Times New Roman"/>
+        </w:rPr>
+      </w:pPr>
+      <w:r>
+        <w:rPr>
+          <w:noProof/>
+        </w:rPr>
+        <w:drawing>
+          <wp:inline distT="0" distB="0" distL="0" distR="0" wp14:anchorId="27881B59" wp14:editId="2C258328">
+            <wp:extent cx="5612130" cy="1782445"/>
+            <wp:effectExtent l="19050" t="19050" r="26670" b="27305"/>
+            <wp:docPr id="22" name="Imagen 22" descr="Interfaz de usuario gráfica, Texto, Aplicación, Chat o mensaje de texto&#10;&#10;Descripción generada automáticamente"/>
+            <wp:cNvGraphicFramePr>
+              <a:graphicFrameLocks xmlns:a="http://schemas.openxmlformats.org/drawingml/2006/main" noChangeAspect="1"/>
+            </wp:cNvGraphicFramePr>
+            <a:graphic xmlns:a="http://schemas.openxmlformats.org/drawingml/2006/main">
+              <a:graphicData uri="http://schemas.openxmlformats.org/drawingml/2006/picture">
+                <pic:pic xmlns:pic="http://schemas.openxmlformats.org/drawingml/2006/picture">
+                  <pic:nvPicPr>
+                    <pic:cNvPr id="22" name="Imagen 22" descr="Interfaz de usuario gráfica, Texto, Aplicación, Chat o mensaje de texto&#10;&#10;Descripción generada automáticamente"/>
+                    <pic:cNvPicPr/>
+                  </pic:nvPicPr>
+                  <pic:blipFill>
+                    <a:blip r:embed="rId48"/>
+                    <a:stretch>
+                      <a:fillRect/>
+                    </a:stretch>
+                  </pic:blipFill>
+                  <pic:spPr>
+                    <a:xfrm>
+                      <a:off x="0" y="0"/>
+                      <a:ext cx="5612130" cy="1782445"/>
+                    </a:xfrm>
+                    <a:prstGeom prst="rect">
+                      <a:avLst/>
+                    </a:prstGeom>
+                    <a:ln w="9525">
+                      <a:solidFill>
+                        <a:schemeClr val="tx1"/>
+                      </a:solidFill>
+                    </a:ln>
+                  </pic:spPr>
+                </pic:pic>
+              </a:graphicData>
+            </a:graphic>
+          </wp:inline>
+        </w:drawing>
+      </w:r>
+    </w:p>
+    <w:p>
+      <w:pPr>
+        <w:pStyle w:val="Prrafodelista"/>
+        <w:rPr>
+          <w:rFonts w:ascii="Times New Roman" w:hAnsi="Times New Roman" w:cs="Times New Roman"/>
+        </w:rPr>
+      </w:pPr>
+    </w:p>
+    <w:p>
+      <w:pPr>
+        <w:pStyle w:val="Prrafodelista"/>
+        <w:rPr>
+          <w:rFonts w:ascii="Times New Roman" w:hAnsi="Times New Roman" w:cs="Times New Roman"/>
+        </w:rPr>
+      </w:pPr>
+      <w:r>
+        <w:rPr>
+          <w:noProof/>
+        </w:rPr>
+        <w:drawing>
+          <wp:inline distT="0" distB="0" distL="0" distR="0" wp14:anchorId="3A8402B8" wp14:editId="507D253A">
+            <wp:extent cx="5612130" cy="1395730"/>
+            <wp:effectExtent l="19050" t="19050" r="26670" b="13970"/>
+            <wp:docPr id="23" name="Imagen 23" descr="Interfaz de usuario gráfica, Texto, Aplicación, Correo electrónico&#10;&#10;Descripción generada automáticamente"/>
+            <wp:cNvGraphicFramePr>
+              <a:graphicFrameLocks xmlns:a="http://schemas.openxmlformats.org/drawingml/2006/main" noChangeAspect="1"/>
+            </wp:cNvGraphicFramePr>
+            <a:graphic xmlns:a="http://schemas.openxmlformats.org/drawingml/2006/main">
+              <a:graphicData uri="http://schemas.openxmlformats.org/drawingml/2006/picture">
+                <pic:pic xmlns:pic="http://schemas.openxmlformats.org/drawingml/2006/picture">
+                  <pic:nvPicPr>
+                    <pic:cNvPr id="23" name="Imagen 23" descr="Interfaz de usuario gráfica, Texto, Aplicación, Correo electrónico&#10;&#10;Descripción generada automáticamente"/>
+                    <pic:cNvPicPr/>
+                  </pic:nvPicPr>
+                  <pic:blipFill>
+                    <a:blip r:embed="rId49"/>
+                    <a:stretch>
+                      <a:fillRect/>
+                    </a:stretch>
+                  </pic:blipFill>
+                  <pic:spPr>
+                    <a:xfrm>
+                      <a:off x="0" y="0"/>
+                      <a:ext cx="5612130" cy="1395730"/>
+                    </a:xfrm>
+                    <a:prstGeom prst="rect">
+                      <a:avLst/>
+                    </a:prstGeom>
+                    <a:ln w="9525">
+                      <a:solidFill>
+                        <a:schemeClr val="tx1"/>
+                      </a:solidFill>
+                    </a:ln>
+                  </pic:spPr>
+                </pic:pic>
+              </a:graphicData>
+            </a:graphic>
+          </wp:inline>
+        </w:drawing>
+      </w:r>
+    </w:p>
+    <w:p>
+      <w:pPr>
+        <w:pStyle w:val="Prrafodelista"/>
+        <w:rPr>
+          <w:rFonts w:ascii="Times New Roman" w:hAnsi="Times New Roman" w:cs="Times New Roman"/>
+        </w:rPr>
+      </w:pPr>
+    </w:p>
+    <w:p>
+      <w:pPr>
+        <w:pStyle w:val="Prrafodelista"/>
+        <w:rPr>
+          <w:rFonts w:ascii="Times New Roman" w:hAnsi="Times New Roman" w:cs="Times New Roman"/>
+        </w:rPr>
+      </w:pPr>
+      <w:r>
+        <w:rPr>
+          <w:noProof/>
+        </w:rPr>
+        <w:lastRenderedPageBreak/>
+        <w:drawing>
+          <wp:inline distT="0" distB="0" distL="0" distR="0" wp14:anchorId="2DF22DEA" wp14:editId="4BD6AF85">
+            <wp:extent cx="5335676" cy="1692830"/>
+            <wp:effectExtent l="19050" t="19050" r="17780" b="22225"/>
+            <wp:docPr id="24" name="Imagen 24" descr="Interfaz de usuario gráfica, Texto, Aplicación, Correo electrónico&#10;&#10;Descripción generada automáticamente"/>
+            <wp:cNvGraphicFramePr>
+              <a:graphicFrameLocks xmlns:a="http://schemas.openxmlformats.org/drawingml/2006/main" noChangeAspect="1"/>
+            </wp:cNvGraphicFramePr>
+            <a:graphic xmlns:a="http://schemas.openxmlformats.org/drawingml/2006/main">
+              <a:graphicData uri="http://schemas.openxmlformats.org/drawingml/2006/picture">
+                <pic:pic xmlns:pic="http://schemas.openxmlformats.org/drawingml/2006/picture">
+                  <pic:nvPicPr>
+                    <pic:cNvPr id="24" name="Imagen 24" descr="Interfaz de usuario gráfica, Texto, Aplicación, Correo electrónico&#10;&#10;Descripción generada automáticamente"/>
+                    <pic:cNvPicPr/>
+                  </pic:nvPicPr>
+                  <pic:blipFill>
+                    <a:blip r:embed="rId50"/>
+                    <a:stretch>
+                      <a:fillRect/>
+                    </a:stretch>
+                  </pic:blipFill>
+                  <pic:spPr>
+                    <a:xfrm>
+                      <a:off x="0" y="0"/>
+                      <a:ext cx="5345434" cy="1695926"/>
+                    </a:xfrm>
+                    <a:prstGeom prst="rect">
+                      <a:avLst/>
+                    </a:prstGeom>
+                    <a:ln w="9525">
+                      <a:solidFill>
+                        <a:schemeClr val="tx1"/>
+                      </a:solidFill>
+                    </a:ln>
+                  </pic:spPr>
+                </pic:pic>
+              </a:graphicData>
+            </a:graphic>
+          </wp:inline>
+        </w:drawing>
+      </w:r>
+    </w:p>
+    <w:p>
+      <w:pPr>
+        <w:pStyle w:val="Prrafodelista"/>
         <w:numPr>
           <w:ilvl w:val="0"/>
           <w:numId w:val="11"/>
@@ -3947,6 +4246,191 @@
     <w:p>
       <w:pPr>
         <w:pStyle w:val="Prrafodelista"/>
+        <w:rPr>
+          <w:rFonts w:ascii="Times New Roman" w:hAnsi="Times New Roman" w:cs="Times New Roman"/>
+        </w:rPr>
+      </w:pPr>
+    </w:p>
+    <w:p>
+      <w:pPr>
+        <w:pStyle w:val="Prrafodelista"/>
+        <w:rPr>
+          <w:rFonts w:ascii="Times New Roman" w:hAnsi="Times New Roman" w:cs="Times New Roman"/>
+        </w:rPr>
+      </w:pPr>
+      <w:r>
+        <w:rPr>
+          <w:rFonts w:ascii="Times New Roman" w:hAnsi="Times New Roman" w:cs="Times New Roman"/>
+        </w:rPr>
+        <w:t xml:space="preserve">Creación de la clase </w:t>
+      </w:r>
+    </w:p>
+    <w:p>
+      <w:pPr>
+        <w:pStyle w:val="Prrafodelista"/>
+        <w:jc w:val="center"/>
+        <w:rPr>
+          <w:rFonts w:ascii="Times New Roman" w:hAnsi="Times New Roman" w:cs="Times New Roman"/>
+        </w:rPr>
+      </w:pPr>
+      <w:r>
+        <w:rPr>
+          <w:noProof/>
+        </w:rPr>
+        <w:drawing>
+          <wp:inline distT="0" distB="0" distL="0" distR="0" wp14:anchorId="53F99DAA" wp14:editId="494EB883">
+            <wp:extent cx="2076450" cy="2286000"/>
+            <wp:effectExtent l="19050" t="19050" r="19050" b="19050"/>
+            <wp:docPr id="25" name="Imagen 25"/>
+            <wp:cNvGraphicFramePr>
+              <a:graphicFrameLocks xmlns:a="http://schemas.openxmlformats.org/drawingml/2006/main" noChangeAspect="1"/>
+            </wp:cNvGraphicFramePr>
+            <a:graphic xmlns:a="http://schemas.openxmlformats.org/drawingml/2006/main">
+              <a:graphicData uri="http://schemas.openxmlformats.org/drawingml/2006/picture">
+                <pic:pic xmlns:pic="http://schemas.openxmlformats.org/drawingml/2006/picture">
+                  <pic:nvPicPr>
+                    <pic:cNvPr id="1" name=""/>
+                    <pic:cNvPicPr/>
+                  </pic:nvPicPr>
+                  <pic:blipFill>
+                    <a:blip r:embed="rId51"/>
+                    <a:stretch>
+                      <a:fillRect/>
+                    </a:stretch>
+                  </pic:blipFill>
+                  <pic:spPr>
+                    <a:xfrm>
+                      <a:off x="0" y="0"/>
+                      <a:ext cx="2076450" cy="2286000"/>
+                    </a:xfrm>
+                    <a:prstGeom prst="rect">
+                      <a:avLst/>
+                    </a:prstGeom>
+                    <a:ln w="9525">
+                      <a:solidFill>
+                        <a:schemeClr val="tx1"/>
+                      </a:solidFill>
+                    </a:ln>
+                  </pic:spPr>
+                </pic:pic>
+              </a:graphicData>
+            </a:graphic>
+          </wp:inline>
+        </w:drawing>
+      </w:r>
+    </w:p>
+    <w:p>
+      <w:pPr>
+        <w:pStyle w:val="Prrafodelista"/>
+        <w:jc w:val="center"/>
+        <w:rPr>
+          <w:rFonts w:ascii="Times New Roman" w:hAnsi="Times New Roman" w:cs="Times New Roman"/>
+        </w:rPr>
+      </w:pPr>
+      <w:r>
+        <w:rPr>
+          <w:noProof/>
+        </w:rPr>
+        <w:drawing>
+          <wp:inline distT="0" distB="0" distL="0" distR="0" wp14:anchorId="610AED71" wp14:editId="3D4740B9">
+            <wp:extent cx="4898428" cy="2980182"/>
+            <wp:effectExtent l="19050" t="19050" r="16510" b="10795"/>
+            <wp:docPr id="26" name="Imagen 26" descr="Interfaz de usuario gráfica, Texto, Aplicación, Chat o mensaje de texto, Correo electrónico&#10;&#10;Descripción generada automáticamente"/>
+            <wp:cNvGraphicFramePr>
+              <a:graphicFrameLocks xmlns:a="http://schemas.openxmlformats.org/drawingml/2006/main" noChangeAspect="1"/>
+            </wp:cNvGraphicFramePr>
+            <a:graphic xmlns:a="http://schemas.openxmlformats.org/drawingml/2006/main">
+              <a:graphicData uri="http://schemas.openxmlformats.org/drawingml/2006/picture">
+                <pic:pic xmlns:pic="http://schemas.openxmlformats.org/drawingml/2006/picture">
+                  <pic:nvPicPr>
+                    <pic:cNvPr id="26" name="Imagen 26" descr="Interfaz de usuario gráfica, Texto, Aplicación, Chat o mensaje de texto, Correo electrónico&#10;&#10;Descripción generada automáticamente"/>
+                    <pic:cNvPicPr/>
+                  </pic:nvPicPr>
+                  <pic:blipFill>
+                    <a:blip r:embed="rId52"/>
+                    <a:stretch>
+                      <a:fillRect/>
+                    </a:stretch>
+                  </pic:blipFill>
+                  <pic:spPr>
+                    <a:xfrm>
+                      <a:off x="0" y="0"/>
+                      <a:ext cx="4904470" cy="2983858"/>
+                    </a:xfrm>
+                    <a:prstGeom prst="rect">
+                      <a:avLst/>
+                    </a:prstGeom>
+                    <a:ln w="9525">
+                      <a:solidFill>
+                        <a:schemeClr val="tx1"/>
+                      </a:solidFill>
+                    </a:ln>
+                  </pic:spPr>
+                </pic:pic>
+              </a:graphicData>
+            </a:graphic>
+          </wp:inline>
+        </w:drawing>
+      </w:r>
+    </w:p>
+    <w:p>
+      <w:pPr>
+        <w:pStyle w:val="Prrafodelista"/>
+        <w:jc w:val="center"/>
+        <w:rPr>
+          <w:rFonts w:ascii="Times New Roman" w:hAnsi="Times New Roman" w:cs="Times New Roman"/>
+        </w:rPr>
+      </w:pPr>
+      <w:r>
+        <w:rPr>
+          <w:noProof/>
+        </w:rPr>
+        <w:lastRenderedPageBreak/>
+        <w:drawing>
+          <wp:inline distT="0" distB="0" distL="0" distR="0" wp14:anchorId="15382EC7" wp14:editId="2735ED01">
+            <wp:extent cx="4886554" cy="3397034"/>
+            <wp:effectExtent l="19050" t="19050" r="9525" b="13335"/>
+            <wp:docPr id="27" name="Imagen 27" descr="Interfaz de usuario gráfica, Texto&#10;&#10;Descripción generada automáticamente con confianza media"/>
+            <wp:cNvGraphicFramePr>
+              <a:graphicFrameLocks xmlns:a="http://schemas.openxmlformats.org/drawingml/2006/main" noChangeAspect="1"/>
+            </wp:cNvGraphicFramePr>
+            <a:graphic xmlns:a="http://schemas.openxmlformats.org/drawingml/2006/main">
+              <a:graphicData uri="http://schemas.openxmlformats.org/drawingml/2006/picture">
+                <pic:pic xmlns:pic="http://schemas.openxmlformats.org/drawingml/2006/picture">
+                  <pic:nvPicPr>
+                    <pic:cNvPr id="27" name="Imagen 27" descr="Interfaz de usuario gráfica, Texto&#10;&#10;Descripción generada automáticamente con confianza media"/>
+                    <pic:cNvPicPr/>
+                  </pic:nvPicPr>
+                  <pic:blipFill>
+                    <a:blip r:embed="rId53"/>
+                    <a:stretch>
+                      <a:fillRect/>
+                    </a:stretch>
+                  </pic:blipFill>
+                  <pic:spPr>
+                    <a:xfrm>
+                      <a:off x="0" y="0"/>
+                      <a:ext cx="4908342" cy="3412181"/>
+                    </a:xfrm>
+                    <a:prstGeom prst="rect">
+                      <a:avLst/>
+                    </a:prstGeom>
+                    <a:ln w="9525">
+                      <a:solidFill>
+                        <a:schemeClr val="tx1"/>
+                      </a:solidFill>
+                    </a:ln>
+                  </pic:spPr>
+                </pic:pic>
+              </a:graphicData>
+            </a:graphic>
+          </wp:inline>
+        </w:drawing>
+      </w:r>
+    </w:p>
+    <w:p>
+      <w:pPr>
+        <w:pStyle w:val="Prrafodelista"/>
         <w:numPr>
           <w:ilvl w:val="0"/>
           <w:numId w:val="11"/>
@@ -3955,6 +4439,86 @@
           <w:rFonts w:ascii="Times New Roman" w:hAnsi="Times New Roman" w:cs="Times New Roman"/>
         </w:rPr>
       </w:pPr>
+      <w:r>
+        <w:rPr>
+          <w:rFonts w:ascii="Times New Roman" w:hAnsi="Times New Roman" w:cs="Times New Roman"/>
+        </w:rPr>
+        <w:t>Utilice la siguiente clase para consumir el servicio que se encuentra en la dirección url del punto anterior:</w:t>
+      </w:r>
+    </w:p>
+    <w:p>
+      <w:pPr>
+        <w:pStyle w:val="Prrafodelista"/>
+        <w:numPr>
+          <w:ilvl w:val="0"/>
+          <w:numId w:val="11"/>
+        </w:numPr>
+        <w:rPr>
+          <w:rFonts w:ascii="Times New Roman" w:hAnsi="Times New Roman" w:cs="Times New Roman"/>
+        </w:rPr>
+      </w:pPr>
+      <w:r>
+        <w:rPr>
+          <w:rFonts w:ascii="Times New Roman" w:hAnsi="Times New Roman" w:cs="Times New Roman"/>
+        </w:rPr>
+        <w:t xml:space="preserve">Cree una clase que herede de la clase </w:t>
+      </w:r>
+      <w:proofErr w:type="spellStart"/>
+      <w:r>
+        <w:rPr>
+          <w:rFonts w:ascii="Times New Roman" w:hAnsi="Times New Roman" w:cs="Times New Roman"/>
+        </w:rPr>
+        <w:t>HttpServlet</w:t>
+      </w:r>
+      <w:proofErr w:type="spellEnd"/>
+      <w:r>
+        <w:rPr>
+          <w:rFonts w:ascii="Times New Roman" w:hAnsi="Times New Roman" w:cs="Times New Roman"/>
+        </w:rPr>
+        <w:t xml:space="preserve"> (similar a </w:t>
+      </w:r>
+      <w:proofErr w:type="spellStart"/>
+      <w:r>
+        <w:rPr>
+          <w:rFonts w:ascii="Times New Roman" w:hAnsi="Times New Roman" w:cs="Times New Roman"/>
+        </w:rPr>
+        <w:t>SampleServlet</w:t>
+      </w:r>
+      <w:proofErr w:type="spellEnd"/>
+      <w:r>
+        <w:rPr>
+          <w:rFonts w:ascii="Times New Roman" w:hAnsi="Times New Roman" w:cs="Times New Roman"/>
+        </w:rPr>
+        <w:t xml:space="preserve">), y para la misma sobrescriba el método heredado </w:t>
+      </w:r>
+      <w:proofErr w:type="spellStart"/>
+      <w:r>
+        <w:rPr>
+          <w:rFonts w:ascii="Times New Roman" w:hAnsi="Times New Roman" w:cs="Times New Roman"/>
+        </w:rPr>
+        <w:t>doGet</w:t>
+      </w:r>
+      <w:proofErr w:type="spellEnd"/>
+      <w:r>
+        <w:rPr>
+          <w:rFonts w:ascii="Times New Roman" w:hAnsi="Times New Roman" w:cs="Times New Roman"/>
+        </w:rPr>
+        <w:t xml:space="preserve">. Incluya la anotación @Override para verificar –en tiempo de compilación- que efectivamente se esté </w:t>
+      </w:r>
+      <w:proofErr w:type="spellStart"/>
+      <w:r>
+        <w:rPr>
+          <w:rFonts w:ascii="Times New Roman" w:hAnsi="Times New Roman" w:cs="Times New Roman"/>
+        </w:rPr>
+        <w:t>sobreescribiendo</w:t>
+      </w:r>
+      <w:proofErr w:type="spellEnd"/>
+      <w:r>
+        <w:rPr>
+          <w:rFonts w:ascii="Times New Roman" w:hAnsi="Times New Roman" w:cs="Times New Roman"/>
+        </w:rPr>
+        <w:t xml:space="preserve"> un método de las superclases.</w:t>
+      </w:r>
     </w:p>
     <w:sectPr>
       <w:pgSz w:w="12240" w:h="15840"/>
@@ -7757,18 +8321,18 @@
 </file>
 
 <file path=customXml/item2.xml><?xml version="1.0" encoding="utf-8"?>
-<p:properties xmlns:p="http://schemas.microsoft.com/office/2006/metadata/properties" xmlns:xsi="http://www.w3.org/2001/XMLSchema-instance" xmlns:pc="http://schemas.microsoft.com/office/infopath/2007/PartnerControls">
-  <documentManagement/>
-</p:properties>
-</file>
-
-<file path=customXml/item3.xml><?xml version="1.0" encoding="utf-8"?>
 <?mso-contentType ?>
 <FormTemplates xmlns="http://schemas.microsoft.com/sharepoint/v3/contenttype/forms">
   <Display>DocumentLibraryForm</Display>
   <Edit>DocumentLibraryForm</Edit>
   <New>DocumentLibraryForm</New>
 </FormTemplates>
+</file>
+
+<file path=customXml/item3.xml><?xml version="1.0" encoding="utf-8"?>
+<p:properties xmlns:p="http://schemas.microsoft.com/office/2006/metadata/properties" xmlns:xsi="http://www.w3.org/2001/XMLSchema-instance" xmlns:pc="http://schemas.microsoft.com/office/infopath/2007/PartnerControls">
+  <documentManagement/>
+</p:properties>
 </file>
 
 <file path=customXml/itemProps1.xml><?xml version="1.0" encoding="utf-8"?>
@@ -7791,26 +8355,18 @@
 </file>
 
 <file path=customXml/itemProps2.xml><?xml version="1.0" encoding="utf-8"?>
-<ds:datastoreItem xmlns:ds="http://schemas.openxmlformats.org/officeDocument/2006/customXml" ds:itemID="{D154860D-F7B0-4249-86AE-60E559B49133}">
+<ds:datastoreItem xmlns:ds="http://schemas.openxmlformats.org/officeDocument/2006/customXml" ds:itemID="{95161DAF-A0E2-44FB-A694-CD3108E41BDD}">
   <ds:schemaRefs>
-    <ds:schemaRef ds:uri="http://purl.org/dc/terms/"/>
-    <ds:schemaRef ds:uri="fe47a5db-018d-4794-8e74-9b9622274bc8"/>
-    <ds:schemaRef ds:uri="http://schemas.microsoft.com/office/2006/documentManagement/types"/>
-    <ds:schemaRef ds:uri="http://www.w3.org/XML/1998/namespace"/>
-    <ds:schemaRef ds:uri="bf617e3a-9e07-4d7f-be22-5c5bc50b6705"/>
-    <ds:schemaRef ds:uri="http://schemas.microsoft.com/office/2006/metadata/properties"/>
-    <ds:schemaRef ds:uri="http://schemas.openxmlformats.org/package/2006/metadata/core-properties"/>
-    <ds:schemaRef ds:uri="http://schemas.microsoft.com/office/infopath/2007/PartnerControls"/>
-    <ds:schemaRef ds:uri="http://purl.org/dc/dcmitype/"/>
-    <ds:schemaRef ds:uri="http://purl.org/dc/elements/1.1/"/>
+    <ds:schemaRef ds:uri="http://schemas.microsoft.com/sharepoint/v3/contenttype/forms"/>
   </ds:schemaRefs>
 </ds:datastoreItem>
 </file>
 
 <file path=customXml/itemProps3.xml><?xml version="1.0" encoding="utf-8"?>
-<ds:datastoreItem xmlns:ds="http://schemas.openxmlformats.org/officeDocument/2006/customXml" ds:itemID="{95161DAF-A0E2-44FB-A694-CD3108E41BDD}">
+<ds:datastoreItem xmlns:ds="http://schemas.openxmlformats.org/officeDocument/2006/customXml" ds:itemID="{D154860D-F7B0-4249-86AE-60E559B49133}">
   <ds:schemaRefs>
-    <ds:schemaRef ds:uri="http://schemas.microsoft.com/sharepoint/v3/contenttype/forms"/>
+    <ds:schemaRef ds:uri="http://schemas.microsoft.com/office/2006/metadata/properties"/>
+    <ds:schemaRef ds:uri="http://schemas.microsoft.com/office/infopath/2007/PartnerControls"/>
   </ds:schemaRefs>
 </ds:datastoreItem>
 </file>
</xml_diff>

<commit_message>
parte 2 punto 10
</commit_message>
<xml_diff>
--- a/Laboratorio 5.docx
+++ b/Laboratorio 5.docx
@@ -4278,10 +4278,10 @@
           <w:noProof/>
         </w:rPr>
         <w:drawing>
-          <wp:inline distT="0" distB="0" distL="0" distR="0" wp14:anchorId="53F99DAA" wp14:editId="494EB883">
-            <wp:extent cx="2076450" cy="2286000"/>
-            <wp:effectExtent l="19050" t="19050" r="19050" b="19050"/>
-            <wp:docPr id="25" name="Imagen 25"/>
+          <wp:inline distT="0" distB="0" distL="0" distR="0" wp14:anchorId="339916A5" wp14:editId="33941426">
+            <wp:extent cx="1763611" cy="1953158"/>
+            <wp:effectExtent l="19050" t="19050" r="27305" b="28575"/>
+            <wp:docPr id="28" name="Imagen 28"/>
             <wp:cNvGraphicFramePr>
               <a:graphicFrameLocks xmlns:a="http://schemas.openxmlformats.org/drawingml/2006/main" noChangeAspect="1"/>
             </wp:cNvGraphicFramePr>
@@ -4301,7 +4301,7 @@
                   <pic:spPr>
                     <a:xfrm>
                       <a:off x="0" y="0"/>
-                      <a:ext cx="2076450" cy="2286000"/>
+                      <a:ext cx="1769766" cy="1959975"/>
                     </a:xfrm>
                     <a:prstGeom prst="rect">
                       <a:avLst/>
@@ -4449,6 +4449,223 @@
     <w:p>
       <w:pPr>
         <w:pStyle w:val="Prrafodelista"/>
+        <w:jc w:val="center"/>
+        <w:rPr>
+          <w:rFonts w:ascii="Times New Roman" w:hAnsi="Times New Roman" w:cs="Times New Roman"/>
+        </w:rPr>
+      </w:pPr>
+      <w:r>
+        <w:rPr>
+          <w:noProof/>
+        </w:rPr>
+        <w:drawing>
+          <wp:inline distT="0" distB="0" distL="0" distR="0" wp14:anchorId="0758B33F" wp14:editId="363FF60B">
+            <wp:extent cx="1960474" cy="1960474"/>
+            <wp:effectExtent l="19050" t="19050" r="20955" b="20955"/>
+            <wp:docPr id="29" name="Imagen 29"/>
+            <wp:cNvGraphicFramePr>
+              <a:graphicFrameLocks xmlns:a="http://schemas.openxmlformats.org/drawingml/2006/main" noChangeAspect="1"/>
+            </wp:cNvGraphicFramePr>
+            <a:graphic xmlns:a="http://schemas.openxmlformats.org/drawingml/2006/main">
+              <a:graphicData uri="http://schemas.openxmlformats.org/drawingml/2006/picture">
+                <pic:pic xmlns:pic="http://schemas.openxmlformats.org/drawingml/2006/picture">
+                  <pic:nvPicPr>
+                    <pic:cNvPr id="1" name=""/>
+                    <pic:cNvPicPr/>
+                  </pic:nvPicPr>
+                  <pic:blipFill>
+                    <a:blip r:embed="rId54"/>
+                    <a:stretch>
+                      <a:fillRect/>
+                    </a:stretch>
+                  </pic:blipFill>
+                  <pic:spPr>
+                    <a:xfrm>
+                      <a:off x="0" y="0"/>
+                      <a:ext cx="1964408" cy="1964408"/>
+                    </a:xfrm>
+                    <a:prstGeom prst="rect">
+                      <a:avLst/>
+                    </a:prstGeom>
+                    <a:ln w="9525">
+                      <a:solidFill>
+                        <a:schemeClr val="tx1"/>
+                      </a:solidFill>
+                    </a:ln>
+                  </pic:spPr>
+                </pic:pic>
+              </a:graphicData>
+            </a:graphic>
+          </wp:inline>
+        </w:drawing>
+      </w:r>
+    </w:p>
+    <w:p>
+      <w:pPr>
+        <w:pStyle w:val="Prrafodelista"/>
+        <w:jc w:val="center"/>
+        <w:rPr>
+          <w:rFonts w:ascii="Times New Roman" w:hAnsi="Times New Roman" w:cs="Times New Roman"/>
+        </w:rPr>
+      </w:pPr>
+      <w:r>
+        <w:rPr>
+          <w:noProof/>
+        </w:rPr>
+        <w:lastRenderedPageBreak/>
+        <w:drawing>
+          <wp:inline distT="0" distB="0" distL="0" distR="0" wp14:anchorId="43109207" wp14:editId="12299B3F">
+            <wp:extent cx="5185968" cy="2962656"/>
+            <wp:effectExtent l="19050" t="19050" r="15240" b="28575"/>
+            <wp:docPr id="30" name="Imagen 30"/>
+            <wp:cNvGraphicFramePr>
+              <a:graphicFrameLocks xmlns:a="http://schemas.openxmlformats.org/drawingml/2006/main" noChangeAspect="1"/>
+            </wp:cNvGraphicFramePr>
+            <a:graphic xmlns:a="http://schemas.openxmlformats.org/drawingml/2006/main">
+              <a:graphicData uri="http://schemas.openxmlformats.org/drawingml/2006/picture">
+                <pic:pic xmlns:pic="http://schemas.openxmlformats.org/drawingml/2006/picture">
+                  <pic:nvPicPr>
+                    <pic:cNvPr id="1" name=""/>
+                    <pic:cNvPicPr/>
+                  </pic:nvPicPr>
+                  <pic:blipFill>
+                    <a:blip r:embed="rId55"/>
+                    <a:stretch>
+                      <a:fillRect/>
+                    </a:stretch>
+                  </pic:blipFill>
+                  <pic:spPr>
+                    <a:xfrm>
+                      <a:off x="0" y="0"/>
+                      <a:ext cx="5190138" cy="2965038"/>
+                    </a:xfrm>
+                    <a:prstGeom prst="rect">
+                      <a:avLst/>
+                    </a:prstGeom>
+                    <a:ln w="9525">
+                      <a:solidFill>
+                        <a:schemeClr val="tx1"/>
+                      </a:solidFill>
+                    </a:ln>
+                  </pic:spPr>
+                </pic:pic>
+              </a:graphicData>
+            </a:graphic>
+          </wp:inline>
+        </w:drawing>
+      </w:r>
+    </w:p>
+    <w:p>
+      <w:pPr>
+        <w:pStyle w:val="Prrafodelista"/>
+        <w:jc w:val="center"/>
+        <w:rPr>
+          <w:rFonts w:ascii="Times New Roman" w:hAnsi="Times New Roman" w:cs="Times New Roman"/>
+        </w:rPr>
+      </w:pPr>
+      <w:r>
+        <w:rPr>
+          <w:noProof/>
+        </w:rPr>
+        <w:drawing>
+          <wp:inline distT="0" distB="0" distL="0" distR="0" wp14:anchorId="67C61300" wp14:editId="14E4927A">
+            <wp:extent cx="5171846" cy="2265828"/>
+            <wp:effectExtent l="19050" t="19050" r="10160" b="20320"/>
+            <wp:docPr id="31" name="Imagen 31" descr="Texto&#10;&#10;Descripción generada automáticamente"/>
+            <wp:cNvGraphicFramePr>
+              <a:graphicFrameLocks xmlns:a="http://schemas.openxmlformats.org/drawingml/2006/main" noChangeAspect="1"/>
+            </wp:cNvGraphicFramePr>
+            <a:graphic xmlns:a="http://schemas.openxmlformats.org/drawingml/2006/main">
+              <a:graphicData uri="http://schemas.openxmlformats.org/drawingml/2006/picture">
+                <pic:pic xmlns:pic="http://schemas.openxmlformats.org/drawingml/2006/picture">
+                  <pic:nvPicPr>
+                    <pic:cNvPr id="31" name="Imagen 31" descr="Texto&#10;&#10;Descripción generada automáticamente"/>
+                    <pic:cNvPicPr/>
+                  </pic:nvPicPr>
+                  <pic:blipFill>
+                    <a:blip r:embed="rId56"/>
+                    <a:stretch>
+                      <a:fillRect/>
+                    </a:stretch>
+                  </pic:blipFill>
+                  <pic:spPr>
+                    <a:xfrm>
+                      <a:off x="0" y="0"/>
+                      <a:ext cx="5179399" cy="2269137"/>
+                    </a:xfrm>
+                    <a:prstGeom prst="rect">
+                      <a:avLst/>
+                    </a:prstGeom>
+                    <a:ln w="9525">
+                      <a:solidFill>
+                        <a:schemeClr val="tx1"/>
+                      </a:solidFill>
+                    </a:ln>
+                  </pic:spPr>
+                </pic:pic>
+              </a:graphicData>
+            </a:graphic>
+          </wp:inline>
+        </w:drawing>
+      </w:r>
+    </w:p>
+    <w:p>
+      <w:pPr>
+        <w:pStyle w:val="Prrafodelista"/>
+        <w:jc w:val="center"/>
+        <w:rPr>
+          <w:rFonts w:ascii="Times New Roman" w:hAnsi="Times New Roman" w:cs="Times New Roman"/>
+        </w:rPr>
+      </w:pPr>
+      <w:r>
+        <w:rPr>
+          <w:noProof/>
+        </w:rPr>
+        <w:drawing>
+          <wp:inline distT="0" distB="0" distL="0" distR="0" wp14:anchorId="53916B46" wp14:editId="2AD05E2E">
+            <wp:extent cx="5167427" cy="2832787"/>
+            <wp:effectExtent l="19050" t="19050" r="14605" b="24765"/>
+            <wp:docPr id="32" name="Imagen 32"/>
+            <wp:cNvGraphicFramePr>
+              <a:graphicFrameLocks xmlns:a="http://schemas.openxmlformats.org/drawingml/2006/main" noChangeAspect="1"/>
+            </wp:cNvGraphicFramePr>
+            <a:graphic xmlns:a="http://schemas.openxmlformats.org/drawingml/2006/main">
+              <a:graphicData uri="http://schemas.openxmlformats.org/drawingml/2006/picture">
+                <pic:pic xmlns:pic="http://schemas.openxmlformats.org/drawingml/2006/picture">
+                  <pic:nvPicPr>
+                    <pic:cNvPr id="1" name=""/>
+                    <pic:cNvPicPr/>
+                  </pic:nvPicPr>
+                  <pic:blipFill>
+                    <a:blip r:embed="rId57"/>
+                    <a:stretch>
+                      <a:fillRect/>
+                    </a:stretch>
+                  </pic:blipFill>
+                  <pic:spPr>
+                    <a:xfrm>
+                      <a:off x="0" y="0"/>
+                      <a:ext cx="5219067" cy="2861096"/>
+                    </a:xfrm>
+                    <a:prstGeom prst="rect">
+                      <a:avLst/>
+                    </a:prstGeom>
+                    <a:ln w="9525">
+                      <a:solidFill>
+                        <a:schemeClr val="tx1"/>
+                      </a:solidFill>
+                    </a:ln>
+                  </pic:spPr>
+                </pic:pic>
+              </a:graphicData>
+            </a:graphic>
+          </wp:inline>
+        </w:drawing>
+      </w:r>
+    </w:p>
+    <w:p>
+      <w:pPr>
+        <w:pStyle w:val="Prrafodelista"/>
         <w:numPr>
           <w:ilvl w:val="0"/>
           <w:numId w:val="11"/>
@@ -4461,6 +4678,7 @@
         <w:rPr>
           <w:rFonts w:ascii="Times New Roman" w:hAnsi="Times New Roman" w:cs="Times New Roman"/>
         </w:rPr>
+        <w:lastRenderedPageBreak/>
         <w:t xml:space="preserve">Cree una clase que herede de la clase </w:t>
       </w:r>
       <w:proofErr w:type="spellStart"/>
@@ -8098,6 +8316,21 @@
 </file>
 
 <file path=customXml/item1.xml><?xml version="1.0" encoding="utf-8"?>
+<?mso-contentType ?>
+<FormTemplates xmlns="http://schemas.microsoft.com/sharepoint/v3/contenttype/forms">
+  <Display>DocumentLibraryForm</Display>
+  <Edit>DocumentLibraryForm</Edit>
+  <New>DocumentLibraryForm</New>
+</FormTemplates>
+</file>
+
+<file path=customXml/item2.xml><?xml version="1.0" encoding="utf-8"?>
+<p:properties xmlns:p="http://schemas.microsoft.com/office/2006/metadata/properties" xmlns:xsi="http://www.w3.org/2001/XMLSchema-instance" xmlns:pc="http://schemas.microsoft.com/office/infopath/2007/PartnerControls">
+  <documentManagement/>
+</p:properties>
+</file>
+
+<file path=customXml/item3.xml><?xml version="1.0" encoding="utf-8"?>
 <ct:contentTypeSchema xmlns:ct="http://schemas.microsoft.com/office/2006/metadata/contentType" xmlns:ma="http://schemas.microsoft.com/office/2006/metadata/properties/metaAttributes" ct:_="" ma:_="" ma:contentTypeName="Document" ma:contentTypeID="0x010100142AFEB42A66E44FAEBB861BCC1749D2" ma:contentTypeVersion="13" ma:contentTypeDescription="Create a new document." ma:contentTypeScope="" ma:versionID="ad90dde0ea017acc5a4c8b9da42d40ed">
   <xsd:schema xmlns:xsd="http://www.w3.org/2001/XMLSchema" xmlns:xs="http://www.w3.org/2001/XMLSchema" xmlns:p="http://schemas.microsoft.com/office/2006/metadata/properties" xmlns:ns3="fe47a5db-018d-4794-8e74-9b9622274bc8" xmlns:ns4="bf617e3a-9e07-4d7f-be22-5c5bc50b6705" targetNamespace="http://schemas.microsoft.com/office/2006/metadata/properties" ma:root="true" ma:fieldsID="c27dc28bc975cf34d13f895acbfc98e4" ns3:_="" ns4:_="">
     <xsd:import namespace="fe47a5db-018d-4794-8e74-9b9622274bc8"/>
@@ -8320,22 +8553,24 @@
 </ct:contentTypeSchema>
 </file>
 
-<file path=customXml/item2.xml><?xml version="1.0" encoding="utf-8"?>
-<?mso-contentType ?>
-<FormTemplates xmlns="http://schemas.microsoft.com/sharepoint/v3/contenttype/forms">
-  <Display>DocumentLibraryForm</Display>
-  <Edit>DocumentLibraryForm</Edit>
-  <New>DocumentLibraryForm</New>
-</FormTemplates>
+<file path=customXml/itemProps1.xml><?xml version="1.0" encoding="utf-8"?>
+<ds:datastoreItem xmlns:ds="http://schemas.openxmlformats.org/officeDocument/2006/customXml" ds:itemID="{95161DAF-A0E2-44FB-A694-CD3108E41BDD}">
+  <ds:schemaRefs>
+    <ds:schemaRef ds:uri="http://schemas.microsoft.com/sharepoint/v3/contenttype/forms"/>
+  </ds:schemaRefs>
+</ds:datastoreItem>
 </file>
 
-<file path=customXml/item3.xml><?xml version="1.0" encoding="utf-8"?>
-<p:properties xmlns:p="http://schemas.microsoft.com/office/2006/metadata/properties" xmlns:xsi="http://www.w3.org/2001/XMLSchema-instance" xmlns:pc="http://schemas.microsoft.com/office/infopath/2007/PartnerControls">
-  <documentManagement/>
-</p:properties>
+<file path=customXml/itemProps2.xml><?xml version="1.0" encoding="utf-8"?>
+<ds:datastoreItem xmlns:ds="http://schemas.openxmlformats.org/officeDocument/2006/customXml" ds:itemID="{D154860D-F7B0-4249-86AE-60E559B49133}">
+  <ds:schemaRefs>
+    <ds:schemaRef ds:uri="http://schemas.microsoft.com/office/2006/metadata/properties"/>
+    <ds:schemaRef ds:uri="http://schemas.microsoft.com/office/infopath/2007/PartnerControls"/>
+  </ds:schemaRefs>
+</ds:datastoreItem>
 </file>
 
-<file path=customXml/itemProps1.xml><?xml version="1.0" encoding="utf-8"?>
+<file path=customXml/itemProps3.xml><?xml version="1.0" encoding="utf-8"?>
 <ds:datastoreItem xmlns:ds="http://schemas.openxmlformats.org/officeDocument/2006/customXml" ds:itemID="{C985310B-17D2-48A8-A492-EB50D73ABF39}">
   <ds:schemaRefs>
     <ds:schemaRef ds:uri="http://schemas.microsoft.com/office/2006/metadata/contentType"/>
@@ -8352,21 +8587,4 @@
     <ds:schemaRef ds:uri="http://schemas.microsoft.com/internal/obd"/>
   </ds:schemaRefs>
 </ds:datastoreItem>
-</file>
-
-<file path=customXml/itemProps2.xml><?xml version="1.0" encoding="utf-8"?>
-<ds:datastoreItem xmlns:ds="http://schemas.openxmlformats.org/officeDocument/2006/customXml" ds:itemID="{95161DAF-A0E2-44FB-A694-CD3108E41BDD}">
-  <ds:schemaRefs>
-    <ds:schemaRef ds:uri="http://schemas.microsoft.com/sharepoint/v3/contenttype/forms"/>
-  </ds:schemaRefs>
-</ds:datastoreItem>
-</file>
-
-<file path=customXml/itemProps3.xml><?xml version="1.0" encoding="utf-8"?>
-<ds:datastoreItem xmlns:ds="http://schemas.openxmlformats.org/officeDocument/2006/customXml" ds:itemID="{D154860D-F7B0-4249-86AE-60E559B49133}">
-  <ds:schemaRefs>
-    <ds:schemaRef ds:uri="http://schemas.microsoft.com/office/2006/metadata/properties"/>
-    <ds:schemaRef ds:uri="http://schemas.microsoft.com/office/infopath/2007/PartnerControls"/>
-  </ds:schemaRefs>
-</ds:datastoreItem>
 </file>
</xml_diff>

<commit_message>
parte 2 punto 11
</commit_message>
<xml_diff>
--- a/Laboratorio 5.docx
+++ b/Laboratorio 5.docx
@@ -4737,6 +4737,210 @@
         </w:rPr>
         <w:t xml:space="preserve"> un método de las superclases.</w:t>
       </w:r>
+    </w:p>
+    <w:p>
+      <w:pPr>
+        <w:pStyle w:val="Prrafodelista"/>
+        <w:rPr>
+          <w:rFonts w:ascii="Times New Roman" w:hAnsi="Times New Roman" w:cs="Times New Roman"/>
+        </w:rPr>
+      </w:pPr>
+    </w:p>
+    <w:p>
+      <w:pPr>
+        <w:pStyle w:val="Prrafodelista"/>
+        <w:rPr>
+          <w:rFonts w:ascii="Times New Roman" w:hAnsi="Times New Roman" w:cs="Times New Roman"/>
+          <w:i/>
+          <w:iCs/>
+        </w:rPr>
+      </w:pPr>
+      <w:r>
+        <w:rPr>
+          <w:rFonts w:ascii="Times New Roman" w:hAnsi="Times New Roman" w:cs="Times New Roman"/>
+        </w:rPr>
+        <w:t xml:space="preserve">La clase que creamos es </w:t>
+      </w:r>
+      <w:proofErr w:type="spellStart"/>
+      <w:r>
+        <w:rPr>
+          <w:rFonts w:ascii="Times New Roman" w:hAnsi="Times New Roman" w:cs="Times New Roman"/>
+          <w:i/>
+          <w:iCs/>
+        </w:rPr>
+        <w:t>OtherSe</w:t>
+      </w:r>
+      <w:r>
+        <w:rPr>
+          <w:rFonts w:ascii="Times New Roman" w:hAnsi="Times New Roman" w:cs="Times New Roman"/>
+          <w:i/>
+          <w:iCs/>
+        </w:rPr>
+        <w:t>rvlet</w:t>
+      </w:r>
+      <w:proofErr w:type="spellEnd"/>
+    </w:p>
+    <w:p>
+      <w:pPr>
+        <w:pStyle w:val="Prrafodelista"/>
+        <w:jc w:val="center"/>
+        <w:rPr>
+          <w:rFonts w:ascii="Times New Roman" w:hAnsi="Times New Roman" w:cs="Times New Roman"/>
+        </w:rPr>
+      </w:pPr>
+      <w:r>
+        <w:rPr>
+          <w:noProof/>
+        </w:rPr>
+        <w:drawing>
+          <wp:inline distT="0" distB="0" distL="0" distR="0" wp14:anchorId="5B575E35" wp14:editId="7B019C34">
+            <wp:extent cx="2586838" cy="2523744"/>
+            <wp:effectExtent l="19050" t="19050" r="23495" b="10160"/>
+            <wp:docPr id="25" name="Imagen 25" descr="Interfaz de usuario gráfica&#10;&#10;Descripción generada automáticamente con confianza baja"/>
+            <wp:cNvGraphicFramePr>
+              <a:graphicFrameLocks xmlns:a="http://schemas.openxmlformats.org/drawingml/2006/main" noChangeAspect="1"/>
+            </wp:cNvGraphicFramePr>
+            <a:graphic xmlns:a="http://schemas.openxmlformats.org/drawingml/2006/main">
+              <a:graphicData uri="http://schemas.openxmlformats.org/drawingml/2006/picture">
+                <pic:pic xmlns:pic="http://schemas.openxmlformats.org/drawingml/2006/picture">
+                  <pic:nvPicPr>
+                    <pic:cNvPr id="25" name="Imagen 25" descr="Interfaz de usuario gráfica&#10;&#10;Descripción generada automáticamente con confianza baja"/>
+                    <pic:cNvPicPr/>
+                  </pic:nvPicPr>
+                  <pic:blipFill>
+                    <a:blip r:embed="rId58"/>
+                    <a:stretch>
+                      <a:fillRect/>
+                    </a:stretch>
+                  </pic:blipFill>
+                  <pic:spPr>
+                    <a:xfrm>
+                      <a:off x="0" y="0"/>
+                      <a:ext cx="2593260" cy="2530010"/>
+                    </a:xfrm>
+                    <a:prstGeom prst="rect">
+                      <a:avLst/>
+                    </a:prstGeom>
+                    <a:ln w="9525">
+                      <a:solidFill>
+                        <a:schemeClr val="tx1"/>
+                      </a:solidFill>
+                    </a:ln>
+                  </pic:spPr>
+                </pic:pic>
+              </a:graphicData>
+            </a:graphic>
+          </wp:inline>
+        </w:drawing>
+      </w:r>
+    </w:p>
+    <w:p>
+      <w:pPr>
+        <w:pStyle w:val="Prrafodelista"/>
+        <w:jc w:val="center"/>
+        <w:rPr>
+          <w:rFonts w:ascii="Times New Roman" w:hAnsi="Times New Roman" w:cs="Times New Roman"/>
+        </w:rPr>
+      </w:pPr>
+      <w:r>
+        <w:rPr>
+          <w:noProof/>
+        </w:rPr>
+        <w:drawing>
+          <wp:inline distT="0" distB="0" distL="0" distR="0" wp14:anchorId="0A50E78D" wp14:editId="746B8BFD">
+            <wp:extent cx="5612130" cy="2607310"/>
+            <wp:effectExtent l="19050" t="19050" r="26670" b="21590"/>
+            <wp:docPr id="33" name="Imagen 33"/>
+            <wp:cNvGraphicFramePr>
+              <a:graphicFrameLocks xmlns:a="http://schemas.openxmlformats.org/drawingml/2006/main" noChangeAspect="1"/>
+            </wp:cNvGraphicFramePr>
+            <a:graphic xmlns:a="http://schemas.openxmlformats.org/drawingml/2006/main">
+              <a:graphicData uri="http://schemas.openxmlformats.org/drawingml/2006/picture">
+                <pic:pic xmlns:pic="http://schemas.openxmlformats.org/drawingml/2006/picture">
+                  <pic:nvPicPr>
+                    <pic:cNvPr id="1" name=""/>
+                    <pic:cNvPicPr/>
+                  </pic:nvPicPr>
+                  <pic:blipFill>
+                    <a:blip r:embed="rId59"/>
+                    <a:stretch>
+                      <a:fillRect/>
+                    </a:stretch>
+                  </pic:blipFill>
+                  <pic:spPr>
+                    <a:xfrm>
+                      <a:off x="0" y="0"/>
+                      <a:ext cx="5612130" cy="2607310"/>
+                    </a:xfrm>
+                    <a:prstGeom prst="rect">
+                      <a:avLst/>
+                    </a:prstGeom>
+                    <a:ln w="9525">
+                      <a:solidFill>
+                        <a:schemeClr val="tx1"/>
+                      </a:solidFill>
+                    </a:ln>
+                  </pic:spPr>
+                </pic:pic>
+              </a:graphicData>
+            </a:graphic>
+          </wp:inline>
+        </w:drawing>
+      </w:r>
+    </w:p>
+    <w:p>
+      <w:pPr>
+        <w:pStyle w:val="Prrafodelista"/>
+        <w:numPr>
+          <w:ilvl w:val="0"/>
+          <w:numId w:val="11"/>
+        </w:numPr>
+        <w:rPr>
+          <w:rFonts w:ascii="Times New Roman" w:hAnsi="Times New Roman" w:cs="Times New Roman"/>
+        </w:rPr>
+      </w:pPr>
+      <w:r>
+        <w:rPr>
+          <w:rFonts w:ascii="Times New Roman" w:hAnsi="Times New Roman" w:cs="Times New Roman"/>
+        </w:rPr>
+        <w:t xml:space="preserve">Para indicar en qué URL el </w:t>
+      </w:r>
+      <w:proofErr w:type="spellStart"/>
+      <w:r>
+        <w:rPr>
+          <w:rFonts w:ascii="Times New Roman" w:hAnsi="Times New Roman" w:cs="Times New Roman"/>
+        </w:rPr>
+        <w:t>servlet</w:t>
+      </w:r>
+      <w:proofErr w:type="spellEnd"/>
+      <w:r>
+        <w:rPr>
+          <w:rFonts w:ascii="Times New Roman" w:hAnsi="Times New Roman" w:cs="Times New Roman"/>
+        </w:rPr>
+        <w:t xml:space="preserve"> interceptará las peticiones GET, agregue al método la anotación @WebServlet, y en dicha anotación, defina la propiedad </w:t>
+      </w:r>
+      <w:proofErr w:type="spellStart"/>
+      <w:r>
+        <w:rPr>
+          <w:rFonts w:ascii="Times New Roman" w:hAnsi="Times New Roman" w:cs="Times New Roman"/>
+        </w:rPr>
+        <w:t>urlPatterns</w:t>
+      </w:r>
+      <w:proofErr w:type="spellEnd"/>
+      <w:r>
+        <w:rPr>
+          <w:rFonts w:ascii="Times New Roman" w:hAnsi="Times New Roman" w:cs="Times New Roman"/>
+        </w:rPr>
+        <w:t xml:space="preserve">, indicando la URL (que usted defina) a la cual se asociará el </w:t>
+      </w:r>
+      <w:proofErr w:type="spellStart"/>
+      <w:r>
+        <w:rPr>
+          <w:rFonts w:ascii="Times New Roman" w:hAnsi="Times New Roman" w:cs="Times New Roman"/>
+        </w:rPr>
+        <w:t>servlet</w:t>
+      </w:r>
+      <w:proofErr w:type="spellEnd"/>
     </w:p>
     <w:sectPr>
       <w:pgSz w:w="12240" w:h="15840"/>
@@ -8316,21 +8520,12 @@
 </file>
 
 <file path=customXml/item1.xml><?xml version="1.0" encoding="utf-8"?>
-<?mso-contentType ?>
-<FormTemplates xmlns="http://schemas.microsoft.com/sharepoint/v3/contenttype/forms">
-  <Display>DocumentLibraryForm</Display>
-  <Edit>DocumentLibraryForm</Edit>
-  <New>DocumentLibraryForm</New>
-</FormTemplates>
-</file>
-
-<file path=customXml/item2.xml><?xml version="1.0" encoding="utf-8"?>
 <p:properties xmlns:p="http://schemas.microsoft.com/office/2006/metadata/properties" xmlns:xsi="http://www.w3.org/2001/XMLSchema-instance" xmlns:pc="http://schemas.microsoft.com/office/infopath/2007/PartnerControls">
   <documentManagement/>
 </p:properties>
 </file>
 
-<file path=customXml/item3.xml><?xml version="1.0" encoding="utf-8"?>
+<file path=customXml/item2.xml><?xml version="1.0" encoding="utf-8"?>
 <ct:contentTypeSchema xmlns:ct="http://schemas.microsoft.com/office/2006/metadata/contentType" xmlns:ma="http://schemas.microsoft.com/office/2006/metadata/properties/metaAttributes" ct:_="" ma:_="" ma:contentTypeName="Document" ma:contentTypeID="0x010100142AFEB42A66E44FAEBB861BCC1749D2" ma:contentTypeVersion="13" ma:contentTypeDescription="Create a new document." ma:contentTypeScope="" ma:versionID="ad90dde0ea017acc5a4c8b9da42d40ed">
   <xsd:schema xmlns:xsd="http://www.w3.org/2001/XMLSchema" xmlns:xs="http://www.w3.org/2001/XMLSchema" xmlns:p="http://schemas.microsoft.com/office/2006/metadata/properties" xmlns:ns3="fe47a5db-018d-4794-8e74-9b9622274bc8" xmlns:ns4="bf617e3a-9e07-4d7f-be22-5c5bc50b6705" targetNamespace="http://schemas.microsoft.com/office/2006/metadata/properties" ma:root="true" ma:fieldsID="c27dc28bc975cf34d13f895acbfc98e4" ns3:_="" ns4:_="">
     <xsd:import namespace="fe47a5db-018d-4794-8e74-9b9622274bc8"/>
@@ -8553,15 +8748,16 @@
 </ct:contentTypeSchema>
 </file>
 
-<file path=customXml/itemProps1.xml><?xml version="1.0" encoding="utf-8"?>
-<ds:datastoreItem xmlns:ds="http://schemas.openxmlformats.org/officeDocument/2006/customXml" ds:itemID="{95161DAF-A0E2-44FB-A694-CD3108E41BDD}">
-  <ds:schemaRefs>
-    <ds:schemaRef ds:uri="http://schemas.microsoft.com/sharepoint/v3/contenttype/forms"/>
-  </ds:schemaRefs>
-</ds:datastoreItem>
+<file path=customXml/item3.xml><?xml version="1.0" encoding="utf-8"?>
+<?mso-contentType ?>
+<FormTemplates xmlns="http://schemas.microsoft.com/sharepoint/v3/contenttype/forms">
+  <Display>DocumentLibraryForm</Display>
+  <Edit>DocumentLibraryForm</Edit>
+  <New>DocumentLibraryForm</New>
+</FormTemplates>
 </file>
 
-<file path=customXml/itemProps2.xml><?xml version="1.0" encoding="utf-8"?>
+<file path=customXml/itemProps1.xml><?xml version="1.0" encoding="utf-8"?>
 <ds:datastoreItem xmlns:ds="http://schemas.openxmlformats.org/officeDocument/2006/customXml" ds:itemID="{D154860D-F7B0-4249-86AE-60E559B49133}">
   <ds:schemaRefs>
     <ds:schemaRef ds:uri="http://schemas.microsoft.com/office/2006/metadata/properties"/>
@@ -8570,7 +8766,7 @@
 </ds:datastoreItem>
 </file>
 
-<file path=customXml/itemProps3.xml><?xml version="1.0" encoding="utf-8"?>
+<file path=customXml/itemProps2.xml><?xml version="1.0" encoding="utf-8"?>
 <ds:datastoreItem xmlns:ds="http://schemas.openxmlformats.org/officeDocument/2006/customXml" ds:itemID="{C985310B-17D2-48A8-A492-EB50D73ABF39}">
   <ds:schemaRefs>
     <ds:schemaRef ds:uri="http://schemas.microsoft.com/office/2006/metadata/contentType"/>
@@ -8587,4 +8783,12 @@
     <ds:schemaRef ds:uri="http://schemas.microsoft.com/internal/obd"/>
   </ds:schemaRefs>
 </ds:datastoreItem>
+</file>
+
+<file path=customXml/itemProps3.xml><?xml version="1.0" encoding="utf-8"?>
+<ds:datastoreItem xmlns:ds="http://schemas.openxmlformats.org/officeDocument/2006/customXml" ds:itemID="{95161DAF-A0E2-44FB-A694-CD3108E41BDD}">
+  <ds:schemaRefs>
+    <ds:schemaRef ds:uri="http://schemas.microsoft.com/sharepoint/v3/contenttype/forms"/>
+  </ds:schemaRefs>
+</ds:datastoreItem>
 </file>
</xml_diff>

<commit_message>
Avance parte 1  hasta el punto 3
</commit_message>
<xml_diff>
--- a/Laboratorio 5.docx
+++ b/Laboratorio 5.docx
@@ -591,7 +591,6 @@
     </w:p>
     <w:p>
       <w:pPr>
-        <w:jc w:val="center"/>
         <w:rPr>
           <w:noProof/>
         </w:rPr>
@@ -600,11 +599,260 @@
         <w:rPr>
           <w:noProof/>
         </w:rPr>
+        <mc:AlternateContent>
+          <mc:Choice Requires="wps">
+            <w:drawing>
+              <wp:anchor distT="0" distB="0" distL="114300" distR="114300" simplePos="0" relativeHeight="251664384" behindDoc="0" locked="0" layoutInCell="1" allowOverlap="1" wp14:anchorId="42798025" wp14:editId="22099F97">
+                <wp:simplePos x="0" y="0"/>
+                <wp:positionH relativeFrom="column">
+                  <wp:posOffset>43815</wp:posOffset>
+                </wp:positionH>
+                <wp:positionV relativeFrom="paragraph">
+                  <wp:posOffset>1026160</wp:posOffset>
+                </wp:positionV>
+                <wp:extent cx="2679700" cy="1181100"/>
+                <wp:effectExtent l="0" t="0" r="25400" b="19050"/>
+                <wp:wrapNone/>
+                <wp:docPr id="7" name="Rectángulo 7"/>
+                <wp:cNvGraphicFramePr/>
+                <a:graphic xmlns:a="http://schemas.openxmlformats.org/drawingml/2006/main">
+                  <a:graphicData uri="http://schemas.microsoft.com/office/word/2010/wordprocessingShape">
+                    <wps:wsp>
+                      <wps:cNvSpPr/>
+                      <wps:spPr>
+                        <a:xfrm>
+                          <a:off x="0" y="0"/>
+                          <a:ext cx="2679700" cy="1181100"/>
+                        </a:xfrm>
+                        <a:prstGeom prst="rect">
+                          <a:avLst/>
+                        </a:prstGeom>
+                        <a:noFill/>
+                        <a:ln w="19050" cap="flat" cmpd="sng" algn="ctr">
+                          <a:solidFill>
+                            <a:srgbClr val="FF0000"/>
+                          </a:solidFill>
+                          <a:prstDash val="solid"/>
+                          <a:round/>
+                          <a:headEnd type="none" w="med" len="med"/>
+                          <a:tailEnd type="none" w="med" len="med"/>
+                        </a:ln>
+                      </wps:spPr>
+                      <wps:style>
+                        <a:lnRef idx="0">
+                          <a:scrgbClr r="0" g="0" b="0"/>
+                        </a:lnRef>
+                        <a:fillRef idx="0">
+                          <a:scrgbClr r="0" g="0" b="0"/>
+                        </a:fillRef>
+                        <a:effectRef idx="0">
+                          <a:scrgbClr r="0" g="0" b="0"/>
+                        </a:effectRef>
+                        <a:fontRef idx="minor">
+                          <a:schemeClr val="accent2"/>
+                        </a:fontRef>
+                      </wps:style>
+                      <wps:bodyPr rot="0" spcFirstLastPara="0" vertOverflow="overflow" horzOverflow="overflow" vert="horz" wrap="square" lIns="91440" tIns="45720" rIns="91440" bIns="45720" numCol="1" spcCol="0" rtlCol="0" fromWordArt="0" anchor="ctr" anchorCtr="0" forceAA="0" compatLnSpc="1">
+                        <a:prstTxWarp prst="textNoShape">
+                          <a:avLst/>
+                        </a:prstTxWarp>
+                        <a:noAutofit/>
+                      </wps:bodyPr>
+                    </wps:wsp>
+                  </a:graphicData>
+                </a:graphic>
+                <wp14:sizeRelH relativeFrom="margin">
+                  <wp14:pctWidth>0</wp14:pctWidth>
+                </wp14:sizeRelH>
+                <wp14:sizeRelV relativeFrom="margin">
+                  <wp14:pctHeight>0</wp14:pctHeight>
+                </wp14:sizeRelV>
+              </wp:anchor>
+            </w:drawing>
+          </mc:Choice>
+          <mc:Fallback>
+            <w:pict>
+              <v:rect w14:anchorId="0C65BB6B" id="Rectángulo 7" o:spid="_x0000_s1026" style="position:absolute;margin-left:3.45pt;margin-top:80.8pt;width:211pt;height:93pt;z-index:251664384;visibility:visible;mso-wrap-style:square;mso-width-percent:0;mso-height-percent:0;mso-wrap-distance-left:9pt;mso-wrap-distance-top:0;mso-wrap-distance-right:9pt;mso-wrap-distance-bottom:0;mso-position-horizontal:absolute;mso-position-horizontal-relative:text;mso-position-vertical:absolute;mso-position-vertical-relative:text;mso-width-percent:0;mso-height-percent:0;mso-width-relative:margin;mso-height-relative:margin;v-text-anchor:middle" o:gfxdata="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" filled="f" strokecolor="red" strokeweight="1.5pt">
+                <v:stroke joinstyle="round"/>
+              </v:rect>
+            </w:pict>
+          </mc:Fallback>
+        </mc:AlternateContent>
+      </w:r>
+      <w:r>
+        <w:rPr>
+          <w:noProof/>
+        </w:rPr>
+        <mc:AlternateContent>
+          <mc:Choice Requires="wps">
+            <w:drawing>
+              <wp:anchor distT="0" distB="0" distL="114300" distR="114300" simplePos="0" relativeHeight="251662336" behindDoc="0" locked="0" layoutInCell="1" allowOverlap="1" wp14:anchorId="4C5E3E87" wp14:editId="367553A1">
+                <wp:simplePos x="0" y="0"/>
+                <wp:positionH relativeFrom="column">
+                  <wp:posOffset>50165</wp:posOffset>
+                </wp:positionH>
+                <wp:positionV relativeFrom="paragraph">
+                  <wp:posOffset>746760</wp:posOffset>
+                </wp:positionV>
+                <wp:extent cx="1543050" cy="209550"/>
+                <wp:effectExtent l="0" t="0" r="19050" b="19050"/>
+                <wp:wrapNone/>
+                <wp:docPr id="6" name="Rectángulo 6"/>
+                <wp:cNvGraphicFramePr/>
+                <a:graphic xmlns:a="http://schemas.openxmlformats.org/drawingml/2006/main">
+                  <a:graphicData uri="http://schemas.microsoft.com/office/word/2010/wordprocessingShape">
+                    <wps:wsp>
+                      <wps:cNvSpPr/>
+                      <wps:spPr>
+                        <a:xfrm>
+                          <a:off x="0" y="0"/>
+                          <a:ext cx="1543050" cy="209550"/>
+                        </a:xfrm>
+                        <a:prstGeom prst="rect">
+                          <a:avLst/>
+                        </a:prstGeom>
+                        <a:noFill/>
+                        <a:ln w="19050" cap="flat" cmpd="sng" algn="ctr">
+                          <a:solidFill>
+                            <a:srgbClr val="FF0000"/>
+                          </a:solidFill>
+                          <a:prstDash val="solid"/>
+                          <a:round/>
+                          <a:headEnd type="none" w="med" len="med"/>
+                          <a:tailEnd type="none" w="med" len="med"/>
+                        </a:ln>
+                      </wps:spPr>
+                      <wps:style>
+                        <a:lnRef idx="0">
+                          <a:scrgbClr r="0" g="0" b="0"/>
+                        </a:lnRef>
+                        <a:fillRef idx="0">
+                          <a:scrgbClr r="0" g="0" b="0"/>
+                        </a:fillRef>
+                        <a:effectRef idx="0">
+                          <a:scrgbClr r="0" g="0" b="0"/>
+                        </a:effectRef>
+                        <a:fontRef idx="minor">
+                          <a:schemeClr val="accent2"/>
+                        </a:fontRef>
+                      </wps:style>
+                      <wps:bodyPr rot="0" spcFirstLastPara="0" vertOverflow="overflow" horzOverflow="overflow" vert="horz" wrap="square" lIns="91440" tIns="45720" rIns="91440" bIns="45720" numCol="1" spcCol="0" rtlCol="0" fromWordArt="0" anchor="ctr" anchorCtr="0" forceAA="0" compatLnSpc="1">
+                        <a:prstTxWarp prst="textNoShape">
+                          <a:avLst/>
+                        </a:prstTxWarp>
+                        <a:noAutofit/>
+                      </wps:bodyPr>
+                    </wps:wsp>
+                  </a:graphicData>
+                </a:graphic>
+                <wp14:sizeRelH relativeFrom="margin">
+                  <wp14:pctWidth>0</wp14:pctWidth>
+                </wp14:sizeRelH>
+                <wp14:sizeRelV relativeFrom="margin">
+                  <wp14:pctHeight>0</wp14:pctHeight>
+                </wp14:sizeRelV>
+              </wp:anchor>
+            </w:drawing>
+          </mc:Choice>
+          <mc:Fallback>
+            <w:pict>
+              <v:rect w14:anchorId="0F7BF023" id="Rectángulo 6" o:spid="_x0000_s1026" style="position:absolute;margin-left:3.95pt;margin-top:58.8pt;width:121.5pt;height:16.5pt;z-index:251662336;visibility:visible;mso-wrap-style:square;mso-width-percent:0;mso-height-percent:0;mso-wrap-distance-left:9pt;mso-wrap-distance-top:0;mso-wrap-distance-right:9pt;mso-wrap-distance-bottom:0;mso-position-horizontal:absolute;mso-position-horizontal-relative:text;mso-position-vertical:absolute;mso-position-vertical-relative:text;mso-width-percent:0;mso-height-percent:0;mso-width-relative:margin;mso-height-relative:margin;v-text-anchor:middle" o:gfxdata="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" filled="f" strokecolor="red" strokeweight="1.5pt">
+                <v:stroke joinstyle="round"/>
+              </v:rect>
+            </w:pict>
+          </mc:Fallback>
+        </mc:AlternateContent>
+      </w:r>
+      <w:r>
+        <w:rPr>
+          <w:noProof/>
+        </w:rPr>
+        <mc:AlternateContent>
+          <mc:Choice Requires="wps">
+            <w:drawing>
+              <wp:anchor distT="0" distB="0" distL="114300" distR="114300" simplePos="0" relativeHeight="251660288" behindDoc="0" locked="0" layoutInCell="1" allowOverlap="1" wp14:anchorId="16AD52A9" wp14:editId="057FAB64">
+                <wp:simplePos x="0" y="0"/>
+                <wp:positionH relativeFrom="column">
+                  <wp:posOffset>1155065</wp:posOffset>
+                </wp:positionH>
+                <wp:positionV relativeFrom="paragraph">
+                  <wp:posOffset>353060</wp:posOffset>
+                </wp:positionV>
+                <wp:extent cx="1555750" cy="114300"/>
+                <wp:effectExtent l="0" t="0" r="25400" b="19050"/>
+                <wp:wrapNone/>
+                <wp:docPr id="5" name="Rectángulo 5"/>
+                <wp:cNvGraphicFramePr/>
+                <a:graphic xmlns:a="http://schemas.openxmlformats.org/drawingml/2006/main">
+                  <a:graphicData uri="http://schemas.microsoft.com/office/word/2010/wordprocessingShape">
+                    <wps:wsp>
+                      <wps:cNvSpPr/>
+                      <wps:spPr>
+                        <a:xfrm>
+                          <a:off x="0" y="0"/>
+                          <a:ext cx="1555750" cy="114300"/>
+                        </a:xfrm>
+                        <a:prstGeom prst="rect">
+                          <a:avLst/>
+                        </a:prstGeom>
+                        <a:noFill/>
+                        <a:ln w="19050" cap="flat" cmpd="sng" algn="ctr">
+                          <a:solidFill>
+                            <a:srgbClr val="FF0000"/>
+                          </a:solidFill>
+                          <a:prstDash val="solid"/>
+                          <a:round/>
+                          <a:headEnd type="none" w="med" len="med"/>
+                          <a:tailEnd type="none" w="med" len="med"/>
+                        </a:ln>
+                      </wps:spPr>
+                      <wps:style>
+                        <a:lnRef idx="0">
+                          <a:scrgbClr r="0" g="0" b="0"/>
+                        </a:lnRef>
+                        <a:fillRef idx="0">
+                          <a:scrgbClr r="0" g="0" b="0"/>
+                        </a:fillRef>
+                        <a:effectRef idx="0">
+                          <a:scrgbClr r="0" g="0" b="0"/>
+                        </a:effectRef>
+                        <a:fontRef idx="minor">
+                          <a:schemeClr val="accent2"/>
+                        </a:fontRef>
+                      </wps:style>
+                      <wps:bodyPr rot="0" spcFirstLastPara="0" vertOverflow="overflow" horzOverflow="overflow" vert="horz" wrap="square" lIns="91440" tIns="45720" rIns="91440" bIns="45720" numCol="1" spcCol="0" rtlCol="0" fromWordArt="0" anchor="ctr" anchorCtr="0" forceAA="0" compatLnSpc="1">
+                        <a:prstTxWarp prst="textNoShape">
+                          <a:avLst/>
+                        </a:prstTxWarp>
+                        <a:noAutofit/>
+                      </wps:bodyPr>
+                    </wps:wsp>
+                  </a:graphicData>
+                </a:graphic>
+                <wp14:sizeRelV relativeFrom="margin">
+                  <wp14:pctHeight>0</wp14:pctHeight>
+                </wp14:sizeRelV>
+              </wp:anchor>
+            </w:drawing>
+          </mc:Choice>
+          <mc:Fallback>
+            <w:pict>
+              <v:rect w14:anchorId="2F31DCD0" id="Rectángulo 5" o:spid="_x0000_s1026" style="position:absolute;margin-left:90.95pt;margin-top:27.8pt;width:122.5pt;height:9pt;z-index:251660288;visibility:visible;mso-wrap-style:square;mso-height-percent:0;mso-wrap-distance-left:9pt;mso-wrap-distance-top:0;mso-wrap-distance-right:9pt;mso-wrap-distance-bottom:0;mso-position-horizontal:absolute;mso-position-horizontal-relative:text;mso-position-vertical:absolute;mso-position-vertical-relative:text;mso-height-percent:0;mso-height-relative:margin;v-text-anchor:middle" o:gfxdata="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" filled="f" strokecolor="red" strokeweight="1.5pt">
+                <v:stroke joinstyle="round"/>
+              </v:rect>
+            </w:pict>
+          </mc:Fallback>
+        </mc:AlternateContent>
+      </w:r>
+      <w:r>
+        <w:rPr>
+          <w:noProof/>
+        </w:rPr>
         <w:drawing>
-          <wp:inline distT="0" distB="0" distL="0" distR="0" wp14:anchorId="421A1CA2" wp14:editId="7563F4AF">
-            <wp:extent cx="5612130" cy="3170555"/>
-            <wp:effectExtent l="19050" t="19050" r="26670" b="10795"/>
-            <wp:docPr id="36" name="Imagen 36" descr="Texto&#10;&#10;Descripción generada automáticamente"/>
+          <wp:inline distT="0" distB="0" distL="0" distR="0" wp14:anchorId="06CD1FBA" wp14:editId="41EAC413">
+            <wp:extent cx="3561080" cy="2381250"/>
+            <wp:effectExtent l="0" t="0" r="1270" b="0"/>
+            <wp:docPr id="4" name="Imagen 4"/>
             <wp:cNvGraphicFramePr>
               <a:graphicFrameLocks xmlns:a="http://schemas.openxmlformats.org/drawingml/2006/main" noChangeAspect="1"/>
             </wp:cNvGraphicFramePr>
@@ -612,10 +860,12 @@
               <a:graphicData uri="http://schemas.openxmlformats.org/drawingml/2006/picture">
                 <pic:pic xmlns:pic="http://schemas.openxmlformats.org/drawingml/2006/picture">
                   <pic:nvPicPr>
-                    <pic:cNvPr id="36" name="Imagen 36" descr="Texto&#10;&#10;Descripción generada automáticamente"/>
-                    <pic:cNvPicPr/>
+                    <pic:cNvPr id="0" name="Picture 1"/>
+                    <pic:cNvPicPr>
+                      <a:picLocks noChangeAspect="1" noChangeArrowheads="1"/>
+                    </pic:cNvPicPr>
                   </pic:nvPicPr>
-                  <pic:blipFill>
+                  <pic:blipFill rotWithShape="1">
                     <a:blip r:embed="rId9">
                       <a:extLst>
                         <a:ext uri="{28A0092B-C50C-407E-A947-70E740481C1C}">
@@ -623,23 +873,26 @@
                         </a:ext>
                       </a:extLst>
                     </a:blip>
-                    <a:stretch>
-                      <a:fillRect/>
-                    </a:stretch>
+                    <a:srcRect b="17564"/>
+                    <a:stretch/>
                   </pic:blipFill>
-                  <pic:spPr>
+                  <pic:spPr bwMode="auto">
                     <a:xfrm>
                       <a:off x="0" y="0"/>
-                      <a:ext cx="5612130" cy="3170555"/>
+                      <a:ext cx="3578390" cy="2392825"/>
                     </a:xfrm>
                     <a:prstGeom prst="rect">
                       <a:avLst/>
                     </a:prstGeom>
-                    <a:ln w="9525">
-                      <a:solidFill>
-                        <a:schemeClr val="tx1"/>
-                      </a:solidFill>
+                    <a:noFill/>
+                    <a:ln>
+                      <a:noFill/>
                     </a:ln>
+                    <a:extLst>
+                      <a:ext uri="{53640926-AAD7-44D8-BBD7-CCE9431645EC}">
+                        <a14:shadowObscured xmlns:a14="http://schemas.microsoft.com/office/drawing/2010/main"/>
+                      </a:ext>
+                    </a:extLst>
                   </pic:spPr>
                 </pic:pic>
               </a:graphicData>
@@ -648,7 +901,13 @@
         </w:drawing>
       </w:r>
     </w:p>
-    <w:p/>
+    <w:p>
+      <w:pPr>
+        <w:rPr>
+          <w:noProof/>
+        </w:rPr>
+      </w:pPr>
+    </w:p>
     <w:p>
       <w:pPr>
         <w:pStyle w:val="Prrafodelista"/>
@@ -694,19 +953,269 @@
     </w:p>
     <w:p>
       <w:pPr>
-        <w:pStyle w:val="Prrafodelista"/>
-        <w:ind w:left="785"/>
+        <w:ind w:left="425"/>
       </w:pPr>
       <w:r>
         <w:rPr>
           <w:noProof/>
         </w:rPr>
-        <w:lastRenderedPageBreak/>
+        <mc:AlternateContent>
+          <mc:Choice Requires="wps">
+            <w:drawing>
+              <wp:anchor distT="0" distB="0" distL="114300" distR="114300" simplePos="0" relativeHeight="251670528" behindDoc="0" locked="0" layoutInCell="1" allowOverlap="1" wp14:anchorId="05C08DB7" wp14:editId="0580835C">
+                <wp:simplePos x="0" y="0"/>
+                <wp:positionH relativeFrom="column">
+                  <wp:posOffset>1478915</wp:posOffset>
+                </wp:positionH>
+                <wp:positionV relativeFrom="paragraph">
+                  <wp:posOffset>372110</wp:posOffset>
+                </wp:positionV>
+                <wp:extent cx="1720850" cy="127000"/>
+                <wp:effectExtent l="0" t="0" r="12700" b="25400"/>
+                <wp:wrapNone/>
+                <wp:docPr id="51" name="Rectángulo 51"/>
+                <wp:cNvGraphicFramePr/>
+                <a:graphic xmlns:a="http://schemas.openxmlformats.org/drawingml/2006/main">
+                  <a:graphicData uri="http://schemas.microsoft.com/office/word/2010/wordprocessingShape">
+                    <wps:wsp>
+                      <wps:cNvSpPr/>
+                      <wps:spPr>
+                        <a:xfrm>
+                          <a:off x="0" y="0"/>
+                          <a:ext cx="1720850" cy="127000"/>
+                        </a:xfrm>
+                        <a:prstGeom prst="rect">
+                          <a:avLst/>
+                        </a:prstGeom>
+                        <a:noFill/>
+                        <a:ln w="19050" cap="flat" cmpd="sng" algn="ctr">
+                          <a:solidFill>
+                            <a:srgbClr val="FF0000"/>
+                          </a:solidFill>
+                          <a:prstDash val="solid"/>
+                          <a:round/>
+                          <a:headEnd type="none" w="med" len="med"/>
+                          <a:tailEnd type="none" w="med" len="med"/>
+                        </a:ln>
+                      </wps:spPr>
+                      <wps:style>
+                        <a:lnRef idx="0">
+                          <a:scrgbClr r="0" g="0" b="0"/>
+                        </a:lnRef>
+                        <a:fillRef idx="0">
+                          <a:scrgbClr r="0" g="0" b="0"/>
+                        </a:fillRef>
+                        <a:effectRef idx="0">
+                          <a:scrgbClr r="0" g="0" b="0"/>
+                        </a:effectRef>
+                        <a:fontRef idx="minor">
+                          <a:schemeClr val="accent2"/>
+                        </a:fontRef>
+                      </wps:style>
+                      <wps:bodyPr rot="0" spcFirstLastPara="0" vertOverflow="overflow" horzOverflow="overflow" vert="horz" wrap="square" lIns="91440" tIns="45720" rIns="91440" bIns="45720" numCol="1" spcCol="0" rtlCol="0" fromWordArt="0" anchor="ctr" anchorCtr="0" forceAA="0" compatLnSpc="1">
+                        <a:prstTxWarp prst="textNoShape">
+                          <a:avLst/>
+                        </a:prstTxWarp>
+                        <a:noAutofit/>
+                      </wps:bodyPr>
+                    </wps:wsp>
+                  </a:graphicData>
+                </a:graphic>
+                <wp14:sizeRelH relativeFrom="margin">
+                  <wp14:pctWidth>0</wp14:pctWidth>
+                </wp14:sizeRelH>
+                <wp14:sizeRelV relativeFrom="margin">
+                  <wp14:pctHeight>0</wp14:pctHeight>
+                </wp14:sizeRelV>
+              </wp:anchor>
+            </w:drawing>
+          </mc:Choice>
+          <mc:Fallback>
+            <w:pict>
+              <v:rect w14:anchorId="27D44D80" id="Rectángulo 51" o:spid="_x0000_s1026" style="position:absolute;margin-left:116.45pt;margin-top:29.3pt;width:135.5pt;height:10pt;z-index:251670528;visibility:visible;mso-wrap-style:square;mso-width-percent:0;mso-height-percent:0;mso-wrap-distance-left:9pt;mso-wrap-distance-top:0;mso-wrap-distance-right:9pt;mso-wrap-distance-bottom:0;mso-position-horizontal:absolute;mso-position-horizontal-relative:text;mso-position-vertical:absolute;mso-position-vertical-relative:text;mso-width-percent:0;mso-height-percent:0;mso-width-relative:margin;mso-height-relative:margin;v-text-anchor:middle" o:gfxdata="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" filled="f" strokecolor="red" strokeweight="1.5pt">
+                <v:stroke joinstyle="round"/>
+              </v:rect>
+            </w:pict>
+          </mc:Fallback>
+        </mc:AlternateContent>
+      </w:r>
+      <w:r>
+        <w:rPr>
+          <w:noProof/>
+        </w:rPr>
+        <mc:AlternateContent>
+          <mc:Choice Requires="wps">
+            <w:drawing>
+              <wp:anchor distT="0" distB="0" distL="114300" distR="114300" simplePos="0" relativeHeight="251668480" behindDoc="0" locked="0" layoutInCell="1" allowOverlap="1" wp14:anchorId="57379ACA" wp14:editId="37A301D2">
+                <wp:simplePos x="0" y="0"/>
+                <wp:positionH relativeFrom="column">
+                  <wp:posOffset>323215</wp:posOffset>
+                </wp:positionH>
+                <wp:positionV relativeFrom="paragraph">
+                  <wp:posOffset>784860</wp:posOffset>
+                </wp:positionV>
+                <wp:extent cx="1543050" cy="228600"/>
+                <wp:effectExtent l="0" t="0" r="19050" b="19050"/>
+                <wp:wrapNone/>
+                <wp:docPr id="50" name="Rectángulo 50"/>
+                <wp:cNvGraphicFramePr/>
+                <a:graphic xmlns:a="http://schemas.openxmlformats.org/drawingml/2006/main">
+                  <a:graphicData uri="http://schemas.microsoft.com/office/word/2010/wordprocessingShape">
+                    <wps:wsp>
+                      <wps:cNvSpPr/>
+                      <wps:spPr>
+                        <a:xfrm>
+                          <a:off x="0" y="0"/>
+                          <a:ext cx="1543050" cy="228600"/>
+                        </a:xfrm>
+                        <a:prstGeom prst="rect">
+                          <a:avLst/>
+                        </a:prstGeom>
+                        <a:noFill/>
+                        <a:ln w="19050" cap="flat" cmpd="sng" algn="ctr">
+                          <a:solidFill>
+                            <a:srgbClr val="FF0000"/>
+                          </a:solidFill>
+                          <a:prstDash val="solid"/>
+                          <a:round/>
+                          <a:headEnd type="none" w="med" len="med"/>
+                          <a:tailEnd type="none" w="med" len="med"/>
+                        </a:ln>
+                      </wps:spPr>
+                      <wps:style>
+                        <a:lnRef idx="0">
+                          <a:scrgbClr r="0" g="0" b="0"/>
+                        </a:lnRef>
+                        <a:fillRef idx="0">
+                          <a:scrgbClr r="0" g="0" b="0"/>
+                        </a:fillRef>
+                        <a:effectRef idx="0">
+                          <a:scrgbClr r="0" g="0" b="0"/>
+                        </a:effectRef>
+                        <a:fontRef idx="minor">
+                          <a:schemeClr val="accent2"/>
+                        </a:fontRef>
+                      </wps:style>
+                      <wps:bodyPr rot="0" spcFirstLastPara="0" vertOverflow="overflow" horzOverflow="overflow" vert="horz" wrap="square" lIns="91440" tIns="45720" rIns="91440" bIns="45720" numCol="1" spcCol="0" rtlCol="0" fromWordArt="0" anchor="ctr" anchorCtr="0" forceAA="0" compatLnSpc="1">
+                        <a:prstTxWarp prst="textNoShape">
+                          <a:avLst/>
+                        </a:prstTxWarp>
+                        <a:noAutofit/>
+                      </wps:bodyPr>
+                    </wps:wsp>
+                  </a:graphicData>
+                </a:graphic>
+                <wp14:sizeRelH relativeFrom="margin">
+                  <wp14:pctWidth>0</wp14:pctWidth>
+                </wp14:sizeRelH>
+                <wp14:sizeRelV relativeFrom="margin">
+                  <wp14:pctHeight>0</wp14:pctHeight>
+                </wp14:sizeRelV>
+              </wp:anchor>
+            </w:drawing>
+          </mc:Choice>
+          <mc:Fallback>
+            <w:pict>
+              <v:rect w14:anchorId="432F043B" id="Rectángulo 50" o:spid="_x0000_s1026" style="position:absolute;margin-left:25.45pt;margin-top:61.8pt;width:121.5pt;height:18pt;z-index:251668480;visibility:visible;mso-wrap-style:square;mso-width-percent:0;mso-height-percent:0;mso-wrap-distance-left:9pt;mso-wrap-distance-top:0;mso-wrap-distance-right:9pt;mso-wrap-distance-bottom:0;mso-position-horizontal:absolute;mso-position-horizontal-relative:text;mso-position-vertical:absolute;mso-position-vertical-relative:text;mso-width-percent:0;mso-height-percent:0;mso-width-relative:margin;mso-height-relative:margin;v-text-anchor:middle" o:gfxdata="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" filled="f" strokecolor="red" strokeweight="1.5pt">
+                <v:stroke joinstyle="round"/>
+              </v:rect>
+            </w:pict>
+          </mc:Fallback>
+        </mc:AlternateContent>
+      </w:r>
+      <w:r>
+        <w:rPr>
+          <w:noProof/>
+        </w:rPr>
+        <mc:AlternateContent>
+          <mc:Choice Requires="wps">
+            <w:drawing>
+              <wp:anchor distT="0" distB="0" distL="114300" distR="114300" simplePos="0" relativeHeight="251666432" behindDoc="0" locked="0" layoutInCell="1" allowOverlap="1" wp14:anchorId="705AC620" wp14:editId="1C32659F">
+                <wp:simplePos x="0" y="0"/>
+                <wp:positionH relativeFrom="column">
+                  <wp:posOffset>329565</wp:posOffset>
+                </wp:positionH>
+                <wp:positionV relativeFrom="paragraph">
+                  <wp:posOffset>1083310</wp:posOffset>
+                </wp:positionV>
+                <wp:extent cx="2806700" cy="1257300"/>
+                <wp:effectExtent l="0" t="0" r="12700" b="19050"/>
+                <wp:wrapNone/>
+                <wp:docPr id="49" name="Rectángulo 49"/>
+                <wp:cNvGraphicFramePr/>
+                <a:graphic xmlns:a="http://schemas.openxmlformats.org/drawingml/2006/main">
+                  <a:graphicData uri="http://schemas.microsoft.com/office/word/2010/wordprocessingShape">
+                    <wps:wsp>
+                      <wps:cNvSpPr/>
+                      <wps:spPr>
+                        <a:xfrm>
+                          <a:off x="0" y="0"/>
+                          <a:ext cx="2806700" cy="1257300"/>
+                        </a:xfrm>
+                        <a:prstGeom prst="rect">
+                          <a:avLst/>
+                        </a:prstGeom>
+                        <a:noFill/>
+                        <a:ln w="19050" cap="flat" cmpd="sng" algn="ctr">
+                          <a:solidFill>
+                            <a:srgbClr val="FF0000"/>
+                          </a:solidFill>
+                          <a:prstDash val="solid"/>
+                          <a:round/>
+                          <a:headEnd type="none" w="med" len="med"/>
+                          <a:tailEnd type="none" w="med" len="med"/>
+                        </a:ln>
+                      </wps:spPr>
+                      <wps:style>
+                        <a:lnRef idx="0">
+                          <a:scrgbClr r="0" g="0" b="0"/>
+                        </a:lnRef>
+                        <a:fillRef idx="0">
+                          <a:scrgbClr r="0" g="0" b="0"/>
+                        </a:fillRef>
+                        <a:effectRef idx="0">
+                          <a:scrgbClr r="0" g="0" b="0"/>
+                        </a:effectRef>
+                        <a:fontRef idx="minor">
+                          <a:schemeClr val="accent2"/>
+                        </a:fontRef>
+                      </wps:style>
+                      <wps:bodyPr rot="0" spcFirstLastPara="0" vertOverflow="overflow" horzOverflow="overflow" vert="horz" wrap="square" lIns="91440" tIns="45720" rIns="91440" bIns="45720" numCol="1" spcCol="0" rtlCol="0" fromWordArt="0" anchor="ctr" anchorCtr="0" forceAA="0" compatLnSpc="1">
+                        <a:prstTxWarp prst="textNoShape">
+                          <a:avLst/>
+                        </a:prstTxWarp>
+                        <a:noAutofit/>
+                      </wps:bodyPr>
+                    </wps:wsp>
+                  </a:graphicData>
+                </a:graphic>
+                <wp14:sizeRelH relativeFrom="margin">
+                  <wp14:pctWidth>0</wp14:pctWidth>
+                </wp14:sizeRelH>
+                <wp14:sizeRelV relativeFrom="margin">
+                  <wp14:pctHeight>0</wp14:pctHeight>
+                </wp14:sizeRelV>
+              </wp:anchor>
+            </w:drawing>
+          </mc:Choice>
+          <mc:Fallback>
+            <w:pict>
+              <v:rect w14:anchorId="2F0256E7" id="Rectángulo 49" o:spid="_x0000_s1026" style="position:absolute;margin-left:25.95pt;margin-top:85.3pt;width:221pt;height:99pt;z-index:251666432;visibility:visible;mso-wrap-style:square;mso-width-percent:0;mso-height-percent:0;mso-wrap-distance-left:9pt;mso-wrap-distance-top:0;mso-wrap-distance-right:9pt;mso-wrap-distance-bottom:0;mso-position-horizontal:absolute;mso-position-horizontal-relative:text;mso-position-vertical:absolute;mso-position-vertical-relative:text;mso-width-percent:0;mso-height-percent:0;mso-width-relative:margin;mso-height-relative:margin;v-text-anchor:middle" o:gfxdata="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" filled="f" strokecolor="red" strokeweight="1.5pt">
+                <v:stroke joinstyle="round"/>
+              </v:rect>
+            </w:pict>
+          </mc:Fallback>
+        </mc:AlternateContent>
+      </w:r>
+      <w:r>
+        <w:rPr>
+          <w:noProof/>
+        </w:rPr>
         <w:drawing>
-          <wp:inline distT="0" distB="0" distL="0" distR="0" wp14:anchorId="7E61B143" wp14:editId="7370F3C5">
-            <wp:extent cx="5612130" cy="3170555"/>
-            <wp:effectExtent l="19050" t="19050" r="26670" b="10795"/>
-            <wp:docPr id="37" name="Imagen 37" descr="Texto&#10;&#10;Descripción generada automáticamente"/>
+          <wp:inline distT="0" distB="0" distL="0" distR="0" wp14:anchorId="315A7F74" wp14:editId="0C36C907">
+            <wp:extent cx="3750946" cy="2520950"/>
+            <wp:effectExtent l="0" t="0" r="1905" b="0"/>
+            <wp:docPr id="43" name="Imagen 43" descr="Texto&#10;&#10;Descripción generada automáticamente"/>
             <wp:cNvGraphicFramePr>
               <a:graphicFrameLocks xmlns:a="http://schemas.openxmlformats.org/drawingml/2006/main" noChangeAspect="1"/>
             </wp:cNvGraphicFramePr>
@@ -714,10 +1223,12 @@
               <a:graphicData uri="http://schemas.openxmlformats.org/drawingml/2006/picture">
                 <pic:pic xmlns:pic="http://schemas.openxmlformats.org/drawingml/2006/picture">
                   <pic:nvPicPr>
-                    <pic:cNvPr id="36" name="Imagen 36" descr="Texto&#10;&#10;Descripción generada automáticamente"/>
-                    <pic:cNvPicPr/>
+                    <pic:cNvPr id="43" name="Imagen 43" descr="Texto&#10;&#10;Descripción generada automáticamente"/>
+                    <pic:cNvPicPr>
+                      <a:picLocks noChangeAspect="1" noChangeArrowheads="1"/>
+                    </pic:cNvPicPr>
                   </pic:nvPicPr>
-                  <pic:blipFill>
+                  <pic:blipFill rotWithShape="1">
                     <a:blip r:embed="rId9">
                       <a:extLst>
                         <a:ext uri="{28A0092B-C50C-407E-A947-70E740481C1C}">
@@ -725,23 +1236,26 @@
                         </a:ext>
                       </a:extLst>
                     </a:blip>
-                    <a:stretch>
-                      <a:fillRect/>
-                    </a:stretch>
+                    <a:srcRect b="17145"/>
+                    <a:stretch/>
                   </pic:blipFill>
-                  <pic:spPr>
+                  <pic:spPr bwMode="auto">
                     <a:xfrm>
                       <a:off x="0" y="0"/>
-                      <a:ext cx="5612130" cy="3170555"/>
+                      <a:ext cx="3788644" cy="2546286"/>
                     </a:xfrm>
                     <a:prstGeom prst="rect">
                       <a:avLst/>
                     </a:prstGeom>
-                    <a:ln w="9525">
-                      <a:solidFill>
-                        <a:schemeClr val="tx1"/>
-                      </a:solidFill>
+                    <a:noFill/>
+                    <a:ln>
+                      <a:noFill/>
                     </a:ln>
+                    <a:extLst>
+                      <a:ext uri="{53640926-AAD7-44D8-BBD7-CCE9431645EC}">
+                        <a14:shadowObscured xmlns:a14="http://schemas.microsoft.com/office/drawing/2010/main"/>
+                      </a:ext>
+                    </a:extLst>
                   </pic:spPr>
                 </pic:pic>
               </a:graphicData>
@@ -759,6 +1273,7 @@
         </w:numPr>
       </w:pPr>
       <w:r>
+        <w:lastRenderedPageBreak/>
         <w:t xml:space="preserve">Revise el resultado obtenido. ¿Qué </w:t>
       </w:r>
       <w:r>
@@ -786,20 +1301,37 @@
           <w:b/>
           <w:bCs/>
         </w:rPr>
-        <w:t>400</w:t>
+        <w:t>301</w:t>
       </w:r>
       <w:r>
         <w:rPr>
           <w:b/>
           <w:bCs/>
         </w:rPr>
-        <w:t xml:space="preserve"> (BAD REQUEST)</w:t>
-      </w:r>
-      <w:r>
-        <w:t xml:space="preserve"> la sintaxis de la solitud se encuentra formulada de manera errónea </w:t>
-      </w:r>
-      <w:r>
-        <w:t>o es imposible de responder.</w:t>
+        <w:t xml:space="preserve"> (</w:t>
+      </w:r>
+      <w:r>
+        <w:rPr>
+          <w:b/>
+          <w:bCs/>
+        </w:rPr>
+        <w:t>MOVED PERMANENTLY</w:t>
+      </w:r>
+      <w:r>
+        <w:rPr>
+          <w:b/>
+          <w:bCs/>
+        </w:rPr>
+        <w:t>)</w:t>
+      </w:r>
+      <w:r>
+        <w:t xml:space="preserve"> </w:t>
+      </w:r>
+      <w:r>
+        <w:t>los datos solicitados han sido transferidos a una nueva dirección</w:t>
+      </w:r>
+      <w:r>
+        <w:t>.</w:t>
       </w:r>
     </w:p>
     <w:p>
@@ -914,11 +1446,9 @@
       <w:r>
         <w:t xml:space="preserve">Dentro de cada </w:t>
       </w:r>
-      <w:proofErr w:type="gramStart"/>
-      <w:r>
-        <w:t>una</w:t>
-      </w:r>
-      <w:proofErr w:type="gramEnd"/>
+      <w:r>
+        <w:t>uno</w:t>
+      </w:r>
       <w:r>
         <w:t xml:space="preserve"> de estos tipos, existe una variedad de códigos de servidor y pueden ser devueltos por el servidor. Cada código individual tiene un significado específico y único</w:t>
       </w:r>
@@ -926,16 +1456,16 @@
     <w:p>
       <w:pPr>
         <w:ind w:left="850"/>
+        <w:jc w:val="center"/>
       </w:pPr>
       <w:r>
         <w:rPr>
           <w:noProof/>
         </w:rPr>
-        <w:lastRenderedPageBreak/>
         <w:drawing>
-          <wp:inline distT="0" distB="0" distL="0" distR="0" wp14:anchorId="0C9409B5" wp14:editId="1E29C4F3">
-            <wp:extent cx="5612130" cy="7061200"/>
-            <wp:effectExtent l="0" t="0" r="7620" b="6350"/>
+          <wp:inline distT="0" distB="0" distL="0" distR="0" wp14:anchorId="0C9409B5" wp14:editId="1F022244">
+            <wp:extent cx="3447108" cy="4864100"/>
+            <wp:effectExtent l="0" t="0" r="1270" b="0"/>
             <wp:docPr id="8" name="Imagen 8"/>
             <wp:cNvGraphicFramePr>
               <a:graphicFrameLocks xmlns:a="http://schemas.openxmlformats.org/drawingml/2006/main" noChangeAspect="1"/>
@@ -949,7 +1479,7 @@
                       <a:picLocks noChangeAspect="1" noChangeArrowheads="1"/>
                     </pic:cNvPicPr>
                   </pic:nvPicPr>
-                  <pic:blipFill>
+                  <pic:blipFill rotWithShape="1">
                     <a:blip r:embed="rId13">
                       <a:extLst>
                         <a:ext uri="{28A0092B-C50C-407E-A947-70E740481C1C}">
@@ -957,15 +1487,13 @@
                         </a:ext>
                       </a:extLst>
                     </a:blip>
-                    <a:srcRect/>
-                    <a:stretch>
-                      <a:fillRect/>
-                    </a:stretch>
+                    <a:srcRect l="4866" t="1799" r="9254" b="1887"/>
+                    <a:stretch/>
                   </pic:blipFill>
                   <pic:spPr bwMode="auto">
                     <a:xfrm>
                       <a:off x="0" y="0"/>
-                      <a:ext cx="5612130" cy="7061200"/>
+                      <a:ext cx="3468989" cy="4894976"/>
                     </a:xfrm>
                     <a:prstGeom prst="rect">
                       <a:avLst/>
@@ -974,6 +1502,11 @@
                     <a:ln>
                       <a:noFill/>
                     </a:ln>
+                    <a:extLst>
+                      <a:ext uri="{53640926-AAD7-44D8-BBD7-CCE9431645EC}">
+                        <a14:shadowObscured xmlns:a14="http://schemas.microsoft.com/office/drawing/2010/main"/>
+                      </a:ext>
+                    </a:extLst>
                   </pic:spPr>
                 </pic:pic>
               </a:graphicData>
@@ -985,24 +1518,13 @@
     <w:p>
       <w:pPr>
         <w:pStyle w:val="Prrafodelista"/>
-        <w:ind w:left="785"/>
-      </w:pPr>
-    </w:p>
-    <w:p>
-      <w:pPr>
-        <w:pStyle w:val="Prrafodelista"/>
-        <w:ind w:left="785"/>
-      </w:pPr>
-    </w:p>
-    <w:p>
-      <w:pPr>
-        <w:pStyle w:val="Prrafodelista"/>
         <w:numPr>
           <w:ilvl w:val="0"/>
           <w:numId w:val="3"/>
         </w:numPr>
       </w:pPr>
       <w:r>
+        <w:lastRenderedPageBreak/>
         <w:t>Realice una nueva conexión con telnet, esta vez a:</w:t>
       </w:r>
     </w:p>
@@ -1063,7 +1585,6 @@
         </w:rPr>
       </w:pPr>
       <w:r>
-        <w:lastRenderedPageBreak/>
         <w:t>Versión HTTP: 1.1</w:t>
       </w:r>
     </w:p>
@@ -1079,11 +1600,9 @@
       <w:r>
         <w:t xml:space="preserve">¡Muy bien!, ¡Acaba de usar del protocolo HTTP sin un navegador </w:t>
       </w:r>
-      <w:proofErr w:type="gramStart"/>
-      <w:r>
-        <w:t>Web!.</w:t>
-      </w:r>
-      <w:proofErr w:type="gramEnd"/>
+      <w:r>
+        <w:t>Web!</w:t>
+      </w:r>
       <w:r>
         <w:t xml:space="preserve"> Cada vez que se usa un navegador, éste se conecta a un servidor HTTP, envía </w:t>
       </w:r>
@@ -1506,6 +2025,7 @@
         </w:numPr>
       </w:pPr>
       <w:r>
+        <w:lastRenderedPageBreak/>
         <w:t>El tamaño variable en el método GET es de aproximadamente 2000 caracteres. A la inversa, el método POST permite hasta 8 Mb de tamaño variable.</w:t>
       </w:r>
     </w:p>
@@ -1518,7 +2038,6 @@
         </w:numPr>
       </w:pPr>
       <w:r>
-        <w:lastRenderedPageBreak/>
         <w:t>Los datos del método GET se pueden almacenar en </w:t>
       </w:r>
       <w:hyperlink r:id="rId17" w:tgtFrame="_blank" w:tooltip="caché" w:history="1">
@@ -2104,6 +2623,7 @@
           <w:b/>
           <w:bCs/>
         </w:rPr>
+        <w:lastRenderedPageBreak/>
         <w:t>curl</w:t>
       </w:r>
       <w:r>
@@ -5677,13 +6197,7 @@
         <w:rPr>
           <w:rFonts w:ascii="Times New Roman" w:hAnsi="Times New Roman" w:cs="Times New Roman"/>
         </w:rPr>
-        <w:t>E</w:t>
-      </w:r>
-      <w:r>
-        <w:rPr>
-          <w:rFonts w:ascii="Times New Roman" w:hAnsi="Times New Roman" w:cs="Times New Roman"/>
-        </w:rPr>
-        <w:t>rror interno en el servidor</w:t>
+        <w:t>Error interno en el servidor</w:t>
       </w:r>
     </w:p>
     <w:p>
@@ -8928,6 +9442,7 @@
   <w:style w:type="character" w:default="1" w:styleId="Fuentedeprrafopredeter">
     <w:name w:val="Default Paragraph Font"/>
     <w:uiPriority w:val="1"/>
+    <w:semiHidden/>
     <w:unhideWhenUsed/>
   </w:style>
   <w:style w:type="table" w:default="1" w:styleId="Tablanormal">
@@ -9455,6 +9970,12 @@
 </file>
 
 <file path=customXml/item1.xml><?xml version="1.0" encoding="utf-8"?>
+<p:properties xmlns:p="http://schemas.microsoft.com/office/2006/metadata/properties" xmlns:xsi="http://www.w3.org/2001/XMLSchema-instance" xmlns:pc="http://schemas.microsoft.com/office/infopath/2007/PartnerControls">
+  <documentManagement/>
+</p:properties>
+</file>
+
+<file path=customXml/item2.xml><?xml version="1.0" encoding="utf-8"?>
 <ct:contentTypeSchema xmlns:ct="http://schemas.microsoft.com/office/2006/metadata/contentType" xmlns:ma="http://schemas.microsoft.com/office/2006/metadata/properties/metaAttributes" ct:_="" ma:_="" ma:contentTypeName="Document" ma:contentTypeID="0x010100142AFEB42A66E44FAEBB861BCC1749D2" ma:contentTypeVersion="13" ma:contentTypeDescription="Create a new document." ma:contentTypeScope="" ma:versionID="ad90dde0ea017acc5a4c8b9da42d40ed">
   <xsd:schema xmlns:xsd="http://www.w3.org/2001/XMLSchema" xmlns:xs="http://www.w3.org/2001/XMLSchema" xmlns:p="http://schemas.microsoft.com/office/2006/metadata/properties" xmlns:ns3="fe47a5db-018d-4794-8e74-9b9622274bc8" xmlns:ns4="bf617e3a-9e07-4d7f-be22-5c5bc50b6705" targetNamespace="http://schemas.microsoft.com/office/2006/metadata/properties" ma:root="true" ma:fieldsID="c27dc28bc975cf34d13f895acbfc98e4" ns3:_="" ns4:_="">
     <xsd:import namespace="fe47a5db-018d-4794-8e74-9b9622274bc8"/>
@@ -9677,7 +10198,7 @@
 </ct:contentTypeSchema>
 </file>
 
-<file path=customXml/item2.xml><?xml version="1.0" encoding="utf-8"?>
+<file path=customXml/item3.xml><?xml version="1.0" encoding="utf-8"?>
 <?mso-contentType ?>
 <FormTemplates xmlns="http://schemas.microsoft.com/sharepoint/v3/contenttype/forms">
   <Display>DocumentLibraryForm</Display>
@@ -9686,13 +10207,16 @@
 </FormTemplates>
 </file>
 
-<file path=customXml/item3.xml><?xml version="1.0" encoding="utf-8"?>
-<p:properties xmlns:p="http://schemas.microsoft.com/office/2006/metadata/properties" xmlns:xsi="http://www.w3.org/2001/XMLSchema-instance" xmlns:pc="http://schemas.microsoft.com/office/infopath/2007/PartnerControls">
-  <documentManagement/>
-</p:properties>
+<file path=customXml/itemProps1.xml><?xml version="1.0" encoding="utf-8"?>
+<ds:datastoreItem xmlns:ds="http://schemas.openxmlformats.org/officeDocument/2006/customXml" ds:itemID="{D154860D-F7B0-4249-86AE-60E559B49133}">
+  <ds:schemaRefs>
+    <ds:schemaRef ds:uri="http://schemas.microsoft.com/office/2006/metadata/properties"/>
+    <ds:schemaRef ds:uri="http://schemas.microsoft.com/office/infopath/2007/PartnerControls"/>
+  </ds:schemaRefs>
+</ds:datastoreItem>
 </file>
 
-<file path=customXml/itemProps1.xml><?xml version="1.0" encoding="utf-8"?>
+<file path=customXml/itemProps2.xml><?xml version="1.0" encoding="utf-8"?>
 <ds:datastoreItem xmlns:ds="http://schemas.openxmlformats.org/officeDocument/2006/customXml" ds:itemID="{C985310B-17D2-48A8-A492-EB50D73ABF39}">
   <ds:schemaRefs>
     <ds:schemaRef ds:uri="http://schemas.microsoft.com/office/2006/metadata/contentType"/>
@@ -9711,19 +10235,10 @@
 </ds:datastoreItem>
 </file>
 
-<file path=customXml/itemProps2.xml><?xml version="1.0" encoding="utf-8"?>
+<file path=customXml/itemProps3.xml><?xml version="1.0" encoding="utf-8"?>
 <ds:datastoreItem xmlns:ds="http://schemas.openxmlformats.org/officeDocument/2006/customXml" ds:itemID="{95161DAF-A0E2-44FB-A694-CD3108E41BDD}">
   <ds:schemaRefs>
     <ds:schemaRef ds:uri="http://schemas.microsoft.com/sharepoint/v3/contenttype/forms"/>
   </ds:schemaRefs>
 </ds:datastoreItem>
-</file>
-
-<file path=customXml/itemProps3.xml><?xml version="1.0" encoding="utf-8"?>
-<ds:datastoreItem xmlns:ds="http://schemas.openxmlformats.org/officeDocument/2006/customXml" ds:itemID="{D154860D-F7B0-4249-86AE-60E559B49133}">
-  <ds:schemaRefs>
-    <ds:schemaRef ds:uri="http://schemas.microsoft.com/office/2006/metadata/properties"/>
-    <ds:schemaRef ds:uri="http://schemas.microsoft.com/office/infopath/2007/PartnerControls"/>
-  </ds:schemaRefs>
-</ds:datastoreItem>
 </file>
</xml_diff>

<commit_message>
Parte 1 punto 4
</commit_message>
<xml_diff>
--- a/Laboratorio 5.docx
+++ b/Laboratorio 5.docx
@@ -1597,7 +1597,464 @@
       </w:r>
     </w:p>
     <w:p>
-      <w:r>
+      <w:pPr>
+        <w:ind w:left="425"/>
+      </w:pPr>
+      <w:r>
+        <w:rPr>
+          <w:noProof/>
+        </w:rPr>
+        <mc:AlternateContent>
+          <mc:Choice Requires="wps">
+            <w:drawing>
+              <wp:anchor distT="0" distB="0" distL="114300" distR="114300" simplePos="0" relativeHeight="251674624" behindDoc="0" locked="0" layoutInCell="1" allowOverlap="1" wp14:anchorId="0EB21265" wp14:editId="7A8FD281">
+                <wp:simplePos x="0" y="0"/>
+                <wp:positionH relativeFrom="column">
+                  <wp:posOffset>272415</wp:posOffset>
+                </wp:positionH>
+                <wp:positionV relativeFrom="paragraph">
+                  <wp:posOffset>866140</wp:posOffset>
+                </wp:positionV>
+                <wp:extent cx="2457450" cy="1041400"/>
+                <wp:effectExtent l="0" t="0" r="19050" b="25400"/>
+                <wp:wrapNone/>
+                <wp:docPr id="52" name="Rectángulo 52"/>
+                <wp:cNvGraphicFramePr/>
+                <a:graphic xmlns:a="http://schemas.openxmlformats.org/drawingml/2006/main">
+                  <a:graphicData uri="http://schemas.microsoft.com/office/word/2010/wordprocessingShape">
+                    <wps:wsp>
+                      <wps:cNvSpPr/>
+                      <wps:spPr>
+                        <a:xfrm>
+                          <a:off x="0" y="0"/>
+                          <a:ext cx="2457450" cy="1041400"/>
+                        </a:xfrm>
+                        <a:prstGeom prst="rect">
+                          <a:avLst/>
+                        </a:prstGeom>
+                        <a:noFill/>
+                        <a:ln w="19050" cap="flat" cmpd="sng" algn="ctr">
+                          <a:solidFill>
+                            <a:srgbClr val="FF0000"/>
+                          </a:solidFill>
+                          <a:prstDash val="solid"/>
+                          <a:round/>
+                          <a:headEnd type="none" w="med" len="med"/>
+                          <a:tailEnd type="none" w="med" len="med"/>
+                        </a:ln>
+                      </wps:spPr>
+                      <wps:style>
+                        <a:lnRef idx="0">
+                          <a:scrgbClr r="0" g="0" b="0"/>
+                        </a:lnRef>
+                        <a:fillRef idx="0">
+                          <a:scrgbClr r="0" g="0" b="0"/>
+                        </a:fillRef>
+                        <a:effectRef idx="0">
+                          <a:scrgbClr r="0" g="0" b="0"/>
+                        </a:effectRef>
+                        <a:fontRef idx="minor">
+                          <a:schemeClr val="accent2"/>
+                        </a:fontRef>
+                      </wps:style>
+                      <wps:bodyPr rot="0" spcFirstLastPara="0" vertOverflow="overflow" horzOverflow="overflow" vert="horz" wrap="square" lIns="91440" tIns="45720" rIns="91440" bIns="45720" numCol="1" spcCol="0" rtlCol="0" fromWordArt="0" anchor="ctr" anchorCtr="0" forceAA="0" compatLnSpc="1">
+                        <a:prstTxWarp prst="textNoShape">
+                          <a:avLst/>
+                        </a:prstTxWarp>
+                        <a:noAutofit/>
+                      </wps:bodyPr>
+                    </wps:wsp>
+                  </a:graphicData>
+                </a:graphic>
+                <wp14:sizeRelH relativeFrom="margin">
+                  <wp14:pctWidth>0</wp14:pctWidth>
+                </wp14:sizeRelH>
+                <wp14:sizeRelV relativeFrom="margin">
+                  <wp14:pctHeight>0</wp14:pctHeight>
+                </wp14:sizeRelV>
+              </wp:anchor>
+            </w:drawing>
+          </mc:Choice>
+          <mc:Fallback>
+            <w:pict>
+              <v:rect w14:anchorId="24C7E58C" id="Rectángulo 52" o:spid="_x0000_s1026" style="position:absolute;margin-left:21.45pt;margin-top:68.2pt;width:193.5pt;height:82pt;z-index:251674624;visibility:visible;mso-wrap-style:square;mso-width-percent:0;mso-height-percent:0;mso-wrap-distance-left:9pt;mso-wrap-distance-top:0;mso-wrap-distance-right:9pt;mso-wrap-distance-bottom:0;mso-position-horizontal:absolute;mso-position-horizontal-relative:text;mso-position-vertical:absolute;mso-position-vertical-relative:text;mso-width-percent:0;mso-height-percent:0;mso-width-relative:margin;mso-height-relative:margin;v-text-anchor:middle" o:gfxdata="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" filled="f" strokecolor="red" strokeweight="1.5pt">
+                <v:stroke joinstyle="round"/>
+              </v:rect>
+            </w:pict>
+          </mc:Fallback>
+        </mc:AlternateContent>
+      </w:r>
+      <w:r>
+        <w:rPr>
+          <w:noProof/>
+        </w:rPr>
+        <mc:AlternateContent>
+          <mc:Choice Requires="wps">
+            <w:drawing>
+              <wp:anchor distT="0" distB="0" distL="114300" distR="114300" simplePos="0" relativeHeight="251673600" behindDoc="0" locked="0" layoutInCell="1" allowOverlap="1" wp14:anchorId="1CA03558" wp14:editId="27E4FADB">
+                <wp:simplePos x="0" y="0"/>
+                <wp:positionH relativeFrom="column">
+                  <wp:posOffset>272415</wp:posOffset>
+                </wp:positionH>
+                <wp:positionV relativeFrom="paragraph">
+                  <wp:posOffset>491490</wp:posOffset>
+                </wp:positionV>
+                <wp:extent cx="1346200" cy="317500"/>
+                <wp:effectExtent l="0" t="0" r="25400" b="25400"/>
+                <wp:wrapNone/>
+                <wp:docPr id="37" name="Rectángulo 37"/>
+                <wp:cNvGraphicFramePr/>
+                <a:graphic xmlns:a="http://schemas.openxmlformats.org/drawingml/2006/main">
+                  <a:graphicData uri="http://schemas.microsoft.com/office/word/2010/wordprocessingShape">
+                    <wps:wsp>
+                      <wps:cNvSpPr/>
+                      <wps:spPr>
+                        <a:xfrm>
+                          <a:off x="0" y="0"/>
+                          <a:ext cx="1346200" cy="317500"/>
+                        </a:xfrm>
+                        <a:prstGeom prst="rect">
+                          <a:avLst/>
+                        </a:prstGeom>
+                        <a:noFill/>
+                        <a:ln w="19050" cap="flat" cmpd="sng" algn="ctr">
+                          <a:solidFill>
+                            <a:srgbClr val="FF0000"/>
+                          </a:solidFill>
+                          <a:prstDash val="solid"/>
+                          <a:round/>
+                          <a:headEnd type="none" w="med" len="med"/>
+                          <a:tailEnd type="none" w="med" len="med"/>
+                        </a:ln>
+                      </wps:spPr>
+                      <wps:style>
+                        <a:lnRef idx="0">
+                          <a:scrgbClr r="0" g="0" b="0"/>
+                        </a:lnRef>
+                        <a:fillRef idx="0">
+                          <a:scrgbClr r="0" g="0" b="0"/>
+                        </a:fillRef>
+                        <a:effectRef idx="0">
+                          <a:scrgbClr r="0" g="0" b="0"/>
+                        </a:effectRef>
+                        <a:fontRef idx="minor">
+                          <a:schemeClr val="accent2"/>
+                        </a:fontRef>
+                      </wps:style>
+                      <wps:bodyPr rot="0" spcFirstLastPara="0" vertOverflow="overflow" horzOverflow="overflow" vert="horz" wrap="square" lIns="91440" tIns="45720" rIns="91440" bIns="45720" numCol="1" spcCol="0" rtlCol="0" fromWordArt="0" anchor="ctr" anchorCtr="0" forceAA="0" compatLnSpc="1">
+                        <a:prstTxWarp prst="textNoShape">
+                          <a:avLst/>
+                        </a:prstTxWarp>
+                        <a:noAutofit/>
+                      </wps:bodyPr>
+                    </wps:wsp>
+                  </a:graphicData>
+                </a:graphic>
+                <wp14:sizeRelH relativeFrom="margin">
+                  <wp14:pctWidth>0</wp14:pctWidth>
+                </wp14:sizeRelH>
+                <wp14:sizeRelV relativeFrom="margin">
+                  <wp14:pctHeight>0</wp14:pctHeight>
+                </wp14:sizeRelV>
+              </wp:anchor>
+            </w:drawing>
+          </mc:Choice>
+          <mc:Fallback>
+            <w:pict>
+              <v:rect w14:anchorId="7A8318AE" id="Rectángulo 37" o:spid="_x0000_s1026" style="position:absolute;margin-left:21.45pt;margin-top:38.7pt;width:106pt;height:25pt;z-index:251673600;visibility:visible;mso-wrap-style:square;mso-width-percent:0;mso-height-percent:0;mso-wrap-distance-left:9pt;mso-wrap-distance-top:0;mso-wrap-distance-right:9pt;mso-wrap-distance-bottom:0;mso-position-horizontal:absolute;mso-position-horizontal-relative:text;mso-position-vertical:absolute;mso-position-vertical-relative:text;mso-width-percent:0;mso-height-percent:0;mso-width-relative:margin;mso-height-relative:margin;v-text-anchor:middle" o:gfxdata="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" filled="f" strokecolor="red" strokeweight="1.5pt">
+                <v:stroke joinstyle="round"/>
+              </v:rect>
+            </w:pict>
+          </mc:Fallback>
+        </mc:AlternateContent>
+      </w:r>
+      <w:r>
+        <w:rPr>
+          <w:noProof/>
+        </w:rPr>
+        <mc:AlternateContent>
+          <mc:Choice Requires="wps">
+            <w:drawing>
+              <wp:anchor distT="0" distB="0" distL="114300" distR="114300" simplePos="0" relativeHeight="251671552" behindDoc="0" locked="0" layoutInCell="1" allowOverlap="1" wp14:anchorId="287D4873" wp14:editId="4AD75925">
+                <wp:simplePos x="0" y="0"/>
+                <wp:positionH relativeFrom="column">
+                  <wp:posOffset>1644015</wp:posOffset>
+                </wp:positionH>
+                <wp:positionV relativeFrom="paragraph">
+                  <wp:posOffset>15240</wp:posOffset>
+                </wp:positionV>
+                <wp:extent cx="1695450" cy="146050"/>
+                <wp:effectExtent l="0" t="0" r="19050" b="25400"/>
+                <wp:wrapNone/>
+                <wp:docPr id="36" name="Rectángulo 36"/>
+                <wp:cNvGraphicFramePr/>
+                <a:graphic xmlns:a="http://schemas.openxmlformats.org/drawingml/2006/main">
+                  <a:graphicData uri="http://schemas.microsoft.com/office/word/2010/wordprocessingShape">
+                    <wps:wsp>
+                      <wps:cNvSpPr/>
+                      <wps:spPr>
+                        <a:xfrm>
+                          <a:off x="0" y="0"/>
+                          <a:ext cx="1695450" cy="146050"/>
+                        </a:xfrm>
+                        <a:prstGeom prst="rect">
+                          <a:avLst/>
+                        </a:prstGeom>
+                        <a:noFill/>
+                        <a:ln w="19050" cap="flat" cmpd="sng" algn="ctr">
+                          <a:solidFill>
+                            <a:srgbClr val="FF0000"/>
+                          </a:solidFill>
+                          <a:prstDash val="solid"/>
+                          <a:round/>
+                          <a:headEnd type="none" w="med" len="med"/>
+                          <a:tailEnd type="none" w="med" len="med"/>
+                        </a:ln>
+                      </wps:spPr>
+                      <wps:style>
+                        <a:lnRef idx="0">
+                          <a:scrgbClr r="0" g="0" b="0"/>
+                        </a:lnRef>
+                        <a:fillRef idx="0">
+                          <a:scrgbClr r="0" g="0" b="0"/>
+                        </a:fillRef>
+                        <a:effectRef idx="0">
+                          <a:scrgbClr r="0" g="0" b="0"/>
+                        </a:effectRef>
+                        <a:fontRef idx="minor">
+                          <a:schemeClr val="accent2"/>
+                        </a:fontRef>
+                      </wps:style>
+                      <wps:bodyPr rot="0" spcFirstLastPara="0" vertOverflow="overflow" horzOverflow="overflow" vert="horz" wrap="square" lIns="91440" tIns="45720" rIns="91440" bIns="45720" numCol="1" spcCol="0" rtlCol="0" fromWordArt="0" anchor="ctr" anchorCtr="0" forceAA="0" compatLnSpc="1">
+                        <a:prstTxWarp prst="textNoShape">
+                          <a:avLst/>
+                        </a:prstTxWarp>
+                        <a:noAutofit/>
+                      </wps:bodyPr>
+                    </wps:wsp>
+                  </a:graphicData>
+                </a:graphic>
+                <wp14:sizeRelH relativeFrom="margin">
+                  <wp14:pctWidth>0</wp14:pctWidth>
+                </wp14:sizeRelH>
+                <wp14:sizeRelV relativeFrom="margin">
+                  <wp14:pctHeight>0</wp14:pctHeight>
+                </wp14:sizeRelV>
+              </wp:anchor>
+            </w:drawing>
+          </mc:Choice>
+          <mc:Fallback>
+            <w:pict>
+              <v:rect w14:anchorId="093E861A" id="Rectángulo 36" o:spid="_x0000_s1026" style="position:absolute;margin-left:129.45pt;margin-top:1.2pt;width:133.5pt;height:11.5pt;z-index:251671552;visibility:visible;mso-wrap-style:square;mso-width-percent:0;mso-height-percent:0;mso-wrap-distance-left:9pt;mso-wrap-distance-top:0;mso-wrap-distance-right:9pt;mso-wrap-distance-bottom:0;mso-position-horizontal:absolute;mso-position-horizontal-relative:text;mso-position-vertical:absolute;mso-position-vertical-relative:text;mso-width-percent:0;mso-height-percent:0;mso-width-relative:margin;mso-height-relative:margin;v-text-anchor:middle" o:gfxdata="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" filled="f" strokecolor="red" strokeweight="1.5pt">
+                <v:stroke joinstyle="round"/>
+              </v:rect>
+            </w:pict>
+          </mc:Fallback>
+        </mc:AlternateContent>
+      </w:r>
+      <w:r>
+        <w:rPr>
+          <w:noProof/>
+        </w:rPr>
+        <w:drawing>
+          <wp:inline distT="0" distB="0" distL="0" distR="0" wp14:anchorId="2062651B" wp14:editId="3199AA1E">
+            <wp:extent cx="3111500" cy="1977147"/>
+            <wp:effectExtent l="0" t="0" r="0" b="4445"/>
+            <wp:docPr id="35" name="Imagen 35"/>
+            <wp:cNvGraphicFramePr>
+              <a:graphicFrameLocks xmlns:a="http://schemas.openxmlformats.org/drawingml/2006/main" noChangeAspect="1"/>
+            </wp:cNvGraphicFramePr>
+            <a:graphic xmlns:a="http://schemas.openxmlformats.org/drawingml/2006/main">
+              <a:graphicData uri="http://schemas.openxmlformats.org/drawingml/2006/picture">
+                <pic:pic xmlns:pic="http://schemas.openxmlformats.org/drawingml/2006/picture">
+                  <pic:nvPicPr>
+                    <pic:cNvPr id="0" name="Picture 1"/>
+                    <pic:cNvPicPr>
+                      <a:picLocks noChangeAspect="1" noChangeArrowheads="1"/>
+                    </pic:cNvPicPr>
+                  </pic:nvPicPr>
+                  <pic:blipFill>
+                    <a:blip r:embed="rId15">
+                      <a:extLst>
+                        <a:ext uri="{28A0092B-C50C-407E-A947-70E740481C1C}">
+                          <a14:useLocalDpi xmlns:a14="http://schemas.microsoft.com/office/drawing/2010/main" val="0"/>
+                        </a:ext>
+                      </a:extLst>
+                    </a:blip>
+                    <a:srcRect/>
+                    <a:stretch>
+                      <a:fillRect/>
+                    </a:stretch>
+                  </pic:blipFill>
+                  <pic:spPr bwMode="auto">
+                    <a:xfrm>
+                      <a:off x="0" y="0"/>
+                      <a:ext cx="3132315" cy="1990374"/>
+                    </a:xfrm>
+                    <a:prstGeom prst="rect">
+                      <a:avLst/>
+                    </a:prstGeom>
+                    <a:noFill/>
+                    <a:ln>
+                      <a:noFill/>
+                    </a:ln>
+                  </pic:spPr>
+                </pic:pic>
+              </a:graphicData>
+            </a:graphic>
+          </wp:inline>
+        </w:drawing>
+      </w:r>
+    </w:p>
+    <w:p>
+      <w:pPr>
+        <w:ind w:left="425"/>
+      </w:pPr>
+      <w:r>
+        <w:t xml:space="preserve">Como podemos observar en esta imagen el código error que nos salió fue el 200 (OK) que significa que la solicitud se llevo a cabo </w:t>
+      </w:r>
+      <w:r>
+        <w:t>de manera correcta.</w:t>
+      </w:r>
+    </w:p>
+    <w:p>
+      <w:pPr>
+        <w:ind w:left="425"/>
+      </w:pPr>
+      <w:r>
+        <w:t xml:space="preserve">Adicional a esto al solicitar el recurso /html, también nos mostró lo que podemos ver </w:t>
+      </w:r>
+      <w:proofErr w:type="spellStart"/>
+      <w:proofErr w:type="gramStart"/>
+      <w:r>
+        <w:t>el las</w:t>
+      </w:r>
+      <w:proofErr w:type="spellEnd"/>
+      <w:proofErr w:type="gramEnd"/>
+      <w:r>
+        <w:t xml:space="preserve"> siguientes imágenes:</w:t>
+      </w:r>
+    </w:p>
+    <w:p>
+      <w:pPr>
+        <w:ind w:left="425"/>
+      </w:pPr>
+      <w:r>
+        <w:rPr>
+          <w:noProof/>
+        </w:rPr>
+        <w:drawing>
+          <wp:inline distT="0" distB="0" distL="0" distR="0" wp14:anchorId="2AE3DC9F" wp14:editId="7FA79308">
+            <wp:extent cx="2546961" cy="4083050"/>
+            <wp:effectExtent l="0" t="0" r="6350" b="0"/>
+            <wp:docPr id="53" name="Imagen 53"/>
+            <wp:cNvGraphicFramePr>
+              <a:graphicFrameLocks xmlns:a="http://schemas.openxmlformats.org/drawingml/2006/main" noChangeAspect="1"/>
+            </wp:cNvGraphicFramePr>
+            <a:graphic xmlns:a="http://schemas.openxmlformats.org/drawingml/2006/main">
+              <a:graphicData uri="http://schemas.openxmlformats.org/drawingml/2006/picture">
+                <pic:pic xmlns:pic="http://schemas.openxmlformats.org/drawingml/2006/picture">
+                  <pic:nvPicPr>
+                    <pic:cNvPr id="0" name="Picture 3"/>
+                    <pic:cNvPicPr>
+                      <a:picLocks noChangeAspect="1" noChangeArrowheads="1"/>
+                    </pic:cNvPicPr>
+                  </pic:nvPicPr>
+                  <pic:blipFill>
+                    <a:blip r:embed="rId16" cstate="print">
+                      <a:extLst>
+                        <a:ext uri="{28A0092B-C50C-407E-A947-70E740481C1C}">
+                          <a14:useLocalDpi xmlns:a14="http://schemas.microsoft.com/office/drawing/2010/main" val="0"/>
+                        </a:ext>
+                      </a:extLst>
+                    </a:blip>
+                    <a:srcRect/>
+                    <a:stretch>
+                      <a:fillRect/>
+                    </a:stretch>
+                  </pic:blipFill>
+                  <pic:spPr bwMode="auto">
+                    <a:xfrm>
+                      <a:off x="0" y="0"/>
+                      <a:ext cx="2579142" cy="4134639"/>
+                    </a:xfrm>
+                    <a:prstGeom prst="rect">
+                      <a:avLst/>
+                    </a:prstGeom>
+                    <a:noFill/>
+                    <a:ln>
+                      <a:noFill/>
+                    </a:ln>
+                  </pic:spPr>
+                </pic:pic>
+              </a:graphicData>
+            </a:graphic>
+          </wp:inline>
+        </w:drawing>
+      </w:r>
+      <w:r>
+        <w:rPr>
+          <w:noProof/>
+        </w:rPr>
+        <w:t xml:space="preserve">  </w:t>
+      </w:r>
+      <w:r>
+        <w:rPr>
+          <w:noProof/>
+        </w:rPr>
+        <w:drawing>
+          <wp:inline distT="0" distB="0" distL="0" distR="0" wp14:anchorId="49FA40ED" wp14:editId="39B11B59">
+            <wp:extent cx="2711450" cy="4077370"/>
+            <wp:effectExtent l="0" t="0" r="0" b="0"/>
+            <wp:docPr id="54" name="Imagen 54"/>
+            <wp:cNvGraphicFramePr>
+              <a:graphicFrameLocks xmlns:a="http://schemas.openxmlformats.org/drawingml/2006/main" noChangeAspect="1"/>
+            </wp:cNvGraphicFramePr>
+            <a:graphic xmlns:a="http://schemas.openxmlformats.org/drawingml/2006/main">
+              <a:graphicData uri="http://schemas.openxmlformats.org/drawingml/2006/picture">
+                <pic:pic xmlns:pic="http://schemas.openxmlformats.org/drawingml/2006/picture">
+                  <pic:nvPicPr>
+                    <pic:cNvPr id="0" name="Picture 5"/>
+                    <pic:cNvPicPr>
+                      <a:picLocks noChangeAspect="1" noChangeArrowheads="1"/>
+                    </pic:cNvPicPr>
+                  </pic:nvPicPr>
+                  <pic:blipFill>
+                    <a:blip r:embed="rId17">
+                      <a:extLst>
+                        <a:ext uri="{28A0092B-C50C-407E-A947-70E740481C1C}">
+                          <a14:useLocalDpi xmlns:a14="http://schemas.microsoft.com/office/drawing/2010/main" val="0"/>
+                        </a:ext>
+                      </a:extLst>
+                    </a:blip>
+                    <a:srcRect/>
+                    <a:stretch>
+                      <a:fillRect/>
+                    </a:stretch>
+                  </pic:blipFill>
+                  <pic:spPr bwMode="auto">
+                    <a:xfrm>
+                      <a:off x="0" y="0"/>
+                      <a:ext cx="2762969" cy="4154843"/>
+                    </a:xfrm>
+                    <a:prstGeom prst="rect">
+                      <a:avLst/>
+                    </a:prstGeom>
+                    <a:noFill/>
+                    <a:ln>
+                      <a:noFill/>
+                    </a:ln>
+                  </pic:spPr>
+                </pic:pic>
+              </a:graphicData>
+            </a:graphic>
+          </wp:inline>
+        </w:drawing>
+      </w:r>
+    </w:p>
+    <w:p>
+      <w:r>
+        <w:lastRenderedPageBreak/>
         <w:t xml:space="preserve">¡Muy bien!, ¡Acaba de usar del protocolo HTTP sin un navegador </w:t>
       </w:r>
       <w:r>
@@ -1965,7 +2422,7 @@
       <w:r>
         <w:t>Los resultados de la consulta POST no pueden marcarse, mientras que los resultados de la consulta GET pueden marcarse porque existen en forma de </w:t>
       </w:r>
-      <w:hyperlink r:id="rId15" w:tgtFrame="_blank" w:tooltip="URL" w:history="1">
+      <w:hyperlink r:id="rId18" w:tgtFrame="_blank" w:tooltip="URL" w:history="1">
         <w:r>
           <w:rPr>
             <w:rStyle w:val="Hipervnculo"/>
@@ -2002,7 +2459,7 @@
       <w:r>
         <w:t>Cuando se utiliza el método GET en el formulario, sólo se aceptan caracteres </w:t>
       </w:r>
-      <w:hyperlink r:id="rId16" w:tgtFrame="_blank" w:tooltip="ASCII" w:history="1">
+      <w:hyperlink r:id="rId19" w:tgtFrame="_blank" w:tooltip="ASCII" w:history="1">
         <w:r>
           <w:rPr>
             <w:rStyle w:val="Hipervnculo"/>
@@ -2025,7 +2482,6 @@
         </w:numPr>
       </w:pPr>
       <w:r>
-        <w:lastRenderedPageBreak/>
         <w:t>El tamaño variable en el método GET es de aproximadamente 2000 caracteres. A la inversa, el método POST permite hasta 8 Mb de tamaño variable.</w:t>
       </w:r>
     </w:p>
@@ -2040,7 +2496,7 @@
       <w:r>
         <w:t>Los datos del método GET se pueden almacenar en </w:t>
       </w:r>
-      <w:hyperlink r:id="rId17" w:tgtFrame="_blank" w:tooltip="caché" w:history="1">
+      <w:hyperlink r:id="rId20" w:tgtFrame="_blank" w:tooltip="caché" w:history="1">
         <w:r>
           <w:rPr>
             <w:rStyle w:val="Hipervnculo"/>
@@ -2076,6 +2532,7 @@
           <w:sz w:val="24"/>
           <w:szCs w:val="24"/>
         </w:rPr>
+        <w:lastRenderedPageBreak/>
         <w:t>Otros tipos de peticiones</w:t>
       </w:r>
     </w:p>
@@ -2093,7 +2550,7 @@
           <w:szCs w:val="24"/>
         </w:rPr>
       </w:pPr>
-      <w:hyperlink r:id="rId18" w:history="1">
+      <w:hyperlink r:id="rId21" w:history="1">
         <w:r>
           <w:rPr>
             <w:rStyle w:val="Hipervnculo"/>
@@ -2130,7 +2587,7 @@
           <w:szCs w:val="24"/>
         </w:rPr>
       </w:pPr>
-      <w:hyperlink r:id="rId19" w:history="1">
+      <w:hyperlink r:id="rId22" w:history="1">
         <w:r>
           <w:rPr>
             <w:rStyle w:val="Hipervnculo"/>
@@ -2167,7 +2624,7 @@
           <w:szCs w:val="24"/>
         </w:rPr>
       </w:pPr>
-      <w:hyperlink r:id="rId20" w:history="1">
+      <w:hyperlink r:id="rId23" w:history="1">
         <w:r>
           <w:rPr>
             <w:rStyle w:val="Hipervnculo"/>
@@ -2204,7 +2661,7 @@
           <w:szCs w:val="24"/>
         </w:rPr>
       </w:pPr>
-      <w:hyperlink r:id="rId21" w:history="1">
+      <w:hyperlink r:id="rId24" w:history="1">
         <w:r>
           <w:rPr>
             <w:rStyle w:val="Hipervnculo"/>
@@ -2241,7 +2698,7 @@
           <w:szCs w:val="24"/>
         </w:rPr>
       </w:pPr>
-      <w:hyperlink r:id="rId22" w:history="1">
+      <w:hyperlink r:id="rId25" w:history="1">
         <w:r>
           <w:rPr>
             <w:rStyle w:val="Hipervnculo"/>
@@ -2278,7 +2735,7 @@
           <w:szCs w:val="24"/>
         </w:rPr>
       </w:pPr>
-      <w:hyperlink r:id="rId23" w:history="1">
+      <w:hyperlink r:id="rId26" w:history="1">
         <w:r>
           <w:rPr>
             <w:rStyle w:val="Hipervnculo"/>
@@ -2315,7 +2772,7 @@
           <w:szCs w:val="24"/>
         </w:rPr>
       </w:pPr>
-      <w:hyperlink r:id="rId24" w:history="1">
+      <w:hyperlink r:id="rId27" w:history="1">
         <w:r>
           <w:rPr>
             <w:rStyle w:val="Hipervnculo"/>
@@ -2432,7 +2889,7 @@
               </w:rPr>
               <w:t xml:space="preserve">curl -v </w:t>
             </w:r>
-            <w:hyperlink r:id="rId25" w:history="1">
+            <w:hyperlink r:id="rId28" w:history="1">
               <w:r>
                 <w:rPr>
                   <w:rStyle w:val="Hipervnculo"/>
@@ -2623,7 +3080,6 @@
           <w:b/>
           <w:bCs/>
         </w:rPr>
-        <w:lastRenderedPageBreak/>
         <w:t>curl</w:t>
       </w:r>
       <w:r>
@@ -2668,6 +3124,7 @@
           <w:sz w:val="44"/>
           <w:szCs w:val="44"/>
         </w:rPr>
+        <w:lastRenderedPageBreak/>
         <w:t>PARTE II. - HACIENDO UNA APLICACIÓN WEB DINÁMICA A BAJONIVEL.</w:t>
       </w:r>
     </w:p>
@@ -2883,7 +3340,7 @@
                     <pic:cNvPicPr/>
                   </pic:nvPicPr>
                   <pic:blipFill>
-                    <a:blip r:embed="rId26"/>
+                    <a:blip r:embed="rId29"/>
                     <a:stretch>
                       <a:fillRect/>
                     </a:stretch>
@@ -2933,7 +3390,6 @@
         <w:rPr>
           <w:noProof/>
         </w:rPr>
-        <w:lastRenderedPageBreak/>
         <w:drawing>
           <wp:inline distT="0" distB="0" distL="0" distR="0" wp14:anchorId="1B90F957" wp14:editId="452715AB">
             <wp:extent cx="3600450" cy="685800"/>
@@ -2950,7 +3406,7 @@
                     <pic:cNvPicPr/>
                   </pic:nvPicPr>
                   <pic:blipFill>
-                    <a:blip r:embed="rId27"/>
+                    <a:blip r:embed="rId30"/>
                     <a:stretch>
                       <a:fillRect/>
                     </a:stretch>
@@ -2991,6 +3447,7 @@
         <w:rPr>
           <w:rFonts w:ascii="Times New Roman" w:hAnsi="Times New Roman" w:cs="Times New Roman"/>
         </w:rPr>
+        <w:lastRenderedPageBreak/>
         <w:t>En el pom.xml, modifique la propiedad "</w:t>
       </w:r>
       <w:proofErr w:type="spellStart"/>
@@ -3049,7 +3506,7 @@
                     <pic:cNvPicPr/>
                   </pic:nvPicPr>
                   <pic:blipFill>
-                    <a:blip r:embed="rId28"/>
+                    <a:blip r:embed="rId31"/>
                     <a:stretch>
                       <a:fillRect/>
                     </a:stretch>
@@ -3158,7 +3615,7 @@
                     <pic:cNvPicPr/>
                   </pic:nvPicPr>
                   <pic:blipFill>
-                    <a:blip r:embed="rId29"/>
+                    <a:blip r:embed="rId32"/>
                     <a:stretch>
                       <a:fillRect/>
                     </a:stretch>
@@ -3212,7 +3669,7 @@
                     <pic:cNvPicPr/>
                   </pic:nvPicPr>
                   <pic:blipFill>
-                    <a:blip r:embed="rId30"/>
+                    <a:blip r:embed="rId33"/>
                     <a:stretch>
                       <a:fillRect/>
                     </a:stretch>
@@ -3265,7 +3722,7 @@
                     <pic:cNvPicPr/>
                   </pic:nvPicPr>
                   <pic:blipFill>
-                    <a:blip r:embed="rId31"/>
+                    <a:blip r:embed="rId34"/>
                     <a:stretch>
                       <a:fillRect/>
                     </a:stretch>
@@ -3352,7 +3809,7 @@
                     <pic:cNvPicPr/>
                   </pic:nvPicPr>
                   <pic:blipFill>
-                    <a:blip r:embed="rId32"/>
+                    <a:blip r:embed="rId35"/>
                     <a:stretch>
                       <a:fillRect/>
                     </a:stretch>
@@ -3489,7 +3946,7 @@
                     <pic:cNvPicPr/>
                   </pic:nvPicPr>
                   <pic:blipFill>
-                    <a:blip r:embed="rId33"/>
+                    <a:blip r:embed="rId36"/>
                     <a:stretch>
                       <a:fillRect/>
                     </a:stretch>
@@ -3544,7 +4001,7 @@
                     <pic:cNvPicPr/>
                   </pic:nvPicPr>
                   <pic:blipFill>
-                    <a:blip r:embed="rId34"/>
+                    <a:blip r:embed="rId37"/>
                     <a:stretch>
                       <a:fillRect/>
                     </a:stretch>
@@ -3602,7 +4059,7 @@
         </w:rPr>
         <w:t xml:space="preserve">El resultado al escribir </w:t>
       </w:r>
-      <w:hyperlink r:id="rId35" w:history="1">
+      <w:hyperlink r:id="rId38" w:history="1">
         <w:r>
           <w:rPr>
             <w:rStyle w:val="Hipervnculo"/>
@@ -3639,7 +4096,7 @@
                     <pic:cNvPicPr/>
                   </pic:nvPicPr>
                   <pic:blipFill>
-                    <a:blip r:embed="rId36"/>
+                    <a:blip r:embed="rId39"/>
                     <a:stretch>
                       <a:fillRect/>
                     </a:stretch>
@@ -3710,7 +4167,7 @@
         </w:rPr>
         <w:t xml:space="preserve"> hacerlo, revise la documentación en </w:t>
       </w:r>
-      <w:hyperlink r:id="rId37" w:history="1">
+      <w:hyperlink r:id="rId40" w:history="1">
         <w:r>
           <w:rPr>
             <w:rStyle w:val="Hipervnculo"/>
@@ -3744,7 +4201,7 @@
         </w:rPr>
         <w:t xml:space="preserve">La solicitud se hace de la siguiente manera </w:t>
       </w:r>
-      <w:hyperlink r:id="rId38" w:history="1">
+      <w:hyperlink r:id="rId41" w:history="1">
         <w:r>
           <w:rPr>
             <w:rStyle w:val="Hipervnculo"/>
@@ -3796,7 +4253,7 @@
                     <pic:cNvPicPr/>
                   </pic:nvPicPr>
                   <pic:blipFill>
-                    <a:blip r:embed="rId39"/>
+                    <a:blip r:embed="rId42"/>
                     <a:stretch>
                       <a:fillRect/>
                     </a:stretch>
@@ -3882,7 +4339,7 @@
                     <pic:cNvPicPr/>
                   </pic:nvPicPr>
                   <pic:blipFill>
-                    <a:blip r:embed="rId40">
+                    <a:blip r:embed="rId43">
                       <a:extLst>
                         <a:ext uri="{28A0092B-C50C-407E-A947-70E740481C1C}">
                           <a14:useLocalDpi xmlns:a14="http://schemas.microsoft.com/office/drawing/2010/main" val="0"/>
@@ -3942,7 +4399,7 @@
                     <pic:cNvPicPr/>
                   </pic:nvPicPr>
                   <pic:blipFill>
-                    <a:blip r:embed="rId41"/>
+                    <a:blip r:embed="rId44"/>
                     <a:stretch>
                       <a:fillRect/>
                     </a:stretch>
@@ -4016,7 +4473,7 @@
                     <pic:cNvPicPr/>
                   </pic:nvPicPr>
                   <pic:blipFill>
-                    <a:blip r:embed="rId42"/>
+                    <a:blip r:embed="rId45"/>
                     <a:stretch>
                       <a:fillRect/>
                     </a:stretch>
@@ -4088,7 +4545,7 @@
                     <pic:cNvPicPr/>
                   </pic:nvPicPr>
                   <pic:blipFill>
-                    <a:blip r:embed="rId43"/>
+                    <a:blip r:embed="rId46"/>
                     <a:stretch>
                       <a:fillRect/>
                     </a:stretch>
@@ -4149,7 +4606,7 @@
                     <pic:cNvPicPr/>
                   </pic:nvPicPr>
                   <pic:blipFill>
-                    <a:blip r:embed="rId44"/>
+                    <a:blip r:embed="rId47"/>
                     <a:stretch>
                       <a:fillRect/>
                     </a:stretch>
@@ -4210,7 +4667,7 @@
                     <pic:cNvPicPr/>
                   </pic:nvPicPr>
                   <pic:blipFill>
-                    <a:blip r:embed="rId45"/>
+                    <a:blip r:embed="rId48"/>
                     <a:stretch>
                       <a:fillRect/>
                     </a:stretch>
@@ -4271,7 +4728,7 @@
                     <pic:cNvPicPr/>
                   </pic:nvPicPr>
                   <pic:blipFill>
-                    <a:blip r:embed="rId46"/>
+                    <a:blip r:embed="rId49"/>
                     <a:stretch>
                       <a:fillRect/>
                     </a:stretch>
@@ -4333,7 +4790,7 @@
                     <pic:cNvPicPr/>
                   </pic:nvPicPr>
                   <pic:blipFill>
-                    <a:blip r:embed="rId47"/>
+                    <a:blip r:embed="rId50"/>
                     <a:stretch>
                       <a:fillRect/>
                     </a:stretch>
@@ -4427,7 +4884,7 @@
                     <pic:cNvPicPr/>
                   </pic:nvPicPr>
                   <pic:blipFill>
-                    <a:blip r:embed="rId48"/>
+                    <a:blip r:embed="rId51"/>
                     <a:stretch>
                       <a:fillRect/>
                     </a:stretch>
@@ -4481,7 +4938,7 @@
                     <pic:cNvPicPr/>
                   </pic:nvPicPr>
                   <pic:blipFill>
-                    <a:blip r:embed="rId49"/>
+                    <a:blip r:embed="rId52"/>
                     <a:stretch>
                       <a:fillRect/>
                     </a:stretch>
@@ -4536,7 +4993,7 @@
                     <pic:cNvPicPr/>
                   </pic:nvPicPr>
                   <pic:blipFill>
-                    <a:blip r:embed="rId50"/>
+                    <a:blip r:embed="rId53"/>
                     <a:stretch>
                       <a:fillRect/>
                     </a:stretch>
@@ -4608,7 +5065,7 @@
                     <pic:cNvPicPr/>
                   </pic:nvPicPr>
                   <pic:blipFill>
-                    <a:blip r:embed="rId51"/>
+                    <a:blip r:embed="rId54"/>
                     <a:stretch>
                       <a:fillRect/>
                     </a:stretch>
@@ -4663,7 +5120,7 @@
                     <pic:cNvPicPr/>
                   </pic:nvPicPr>
                   <pic:blipFill>
-                    <a:blip r:embed="rId52"/>
+                    <a:blip r:embed="rId55"/>
                     <a:stretch>
                       <a:fillRect/>
                     </a:stretch>
@@ -4717,7 +5174,7 @@
                     <pic:cNvPicPr/>
                   </pic:nvPicPr>
                   <pic:blipFill>
-                    <a:blip r:embed="rId53"/>
+                    <a:blip r:embed="rId56"/>
                     <a:stretch>
                       <a:fillRect/>
                     </a:stretch>
@@ -4771,7 +5228,7 @@
                     <pic:cNvPicPr/>
                   </pic:nvPicPr>
                   <pic:blipFill>
-                    <a:blip r:embed="rId54"/>
+                    <a:blip r:embed="rId57"/>
                     <a:stretch>
                       <a:fillRect/>
                     </a:stretch>
@@ -4896,7 +5353,7 @@
                     <pic:cNvPicPr/>
                   </pic:nvPicPr>
                   <pic:blipFill>
-                    <a:blip r:embed="rId55"/>
+                    <a:blip r:embed="rId58"/>
                     <a:stretch>
                       <a:fillRect/>
                     </a:stretch>
@@ -4950,7 +5407,7 @@
                     <pic:cNvPicPr/>
                   </pic:nvPicPr>
                   <pic:blipFill>
-                    <a:blip r:embed="rId56"/>
+                    <a:blip r:embed="rId59"/>
                     <a:stretch>
                       <a:fillRect/>
                     </a:stretch>
@@ -5061,7 +5518,7 @@
                     <pic:cNvPicPr/>
                   </pic:nvPicPr>
                   <pic:blipFill>
-                    <a:blip r:embed="rId57">
+                    <a:blip r:embed="rId60">
                       <a:extLst>
                         <a:ext uri="{28A0092B-C50C-407E-A947-70E740481C1C}">
                           <a14:useLocalDpi xmlns:a14="http://schemas.microsoft.com/office/drawing/2010/main" val="0"/>
@@ -5504,7 +5961,7 @@
                     <pic:cNvPicPr/>
                   </pic:nvPicPr>
                   <pic:blipFill>
-                    <a:blip r:embed="rId58"/>
+                    <a:blip r:embed="rId61"/>
                     <a:stretch>
                       <a:fillRect/>
                     </a:stretch>
@@ -5556,7 +6013,7 @@
                     <pic:cNvPicPr/>
                   </pic:nvPicPr>
                   <pic:blipFill>
-                    <a:blip r:embed="rId59"/>
+                    <a:blip r:embed="rId62"/>
                     <a:stretch>
                       <a:fillRect/>
                     </a:stretch>
@@ -5608,7 +6065,7 @@
                     <pic:cNvPicPr/>
                   </pic:nvPicPr>
                   <pic:blipFill>
-                    <a:blip r:embed="rId60"/>
+                    <a:blip r:embed="rId63"/>
                     <a:stretch>
                       <a:fillRect/>
                     </a:stretch>
@@ -5689,7 +6146,7 @@
                     <pic:cNvPicPr/>
                   </pic:nvPicPr>
                   <pic:blipFill>
-                    <a:blip r:embed="rId61"/>
+                    <a:blip r:embed="rId64"/>
                     <a:stretch>
                       <a:fillRect/>
                     </a:stretch>
@@ -5750,7 +6207,7 @@
                     <pic:cNvPicPr/>
                   </pic:nvPicPr>
                   <pic:blipFill>
-                    <a:blip r:embed="rId62"/>
+                    <a:blip r:embed="rId65"/>
                     <a:stretch>
                       <a:fillRect/>
                     </a:stretch>
@@ -5840,7 +6297,7 @@
                     <pic:cNvPicPr/>
                   </pic:nvPicPr>
                   <pic:blipFill rotWithShape="1">
-                    <a:blip r:embed="rId63"/>
+                    <a:blip r:embed="rId66"/>
                     <a:srcRect b="42838"/>
                     <a:stretch/>
                   </pic:blipFill>
@@ -5936,7 +6393,7 @@
                     <pic:cNvPicPr/>
                   </pic:nvPicPr>
                   <pic:blipFill rotWithShape="1">
-                    <a:blip r:embed="rId64"/>
+                    <a:blip r:embed="rId67"/>
                     <a:srcRect b="26895"/>
                     <a:stretch/>
                   </pic:blipFill>
@@ -6031,7 +6488,7 @@
                     <pic:cNvPicPr/>
                   </pic:nvPicPr>
                   <pic:blipFill rotWithShape="1">
-                    <a:blip r:embed="rId65"/>
+                    <a:blip r:embed="rId68"/>
                     <a:srcRect b="60876"/>
                     <a:stretch/>
                   </pic:blipFill>
@@ -6125,7 +6582,7 @@
                     <pic:cNvPicPr/>
                   </pic:nvPicPr>
                   <pic:blipFill rotWithShape="1">
-                    <a:blip r:embed="rId66"/>
+                    <a:blip r:embed="rId69"/>
                     <a:srcRect b="37194"/>
                     <a:stretch/>
                   </pic:blipFill>
@@ -6227,7 +6684,7 @@
                     <pic:cNvPicPr/>
                   </pic:nvPicPr>
                   <pic:blipFill rotWithShape="1">
-                    <a:blip r:embed="rId67"/>
+                    <a:blip r:embed="rId70"/>
                     <a:srcRect b="46366"/>
                     <a:stretch/>
                   </pic:blipFill>
@@ -9970,12 +10427,21 @@
 </file>
 
 <file path=customXml/item1.xml><?xml version="1.0" encoding="utf-8"?>
+<?mso-contentType ?>
+<FormTemplates xmlns="http://schemas.microsoft.com/sharepoint/v3/contenttype/forms">
+  <Display>DocumentLibraryForm</Display>
+  <Edit>DocumentLibraryForm</Edit>
+  <New>DocumentLibraryForm</New>
+</FormTemplates>
+</file>
+
+<file path=customXml/item2.xml><?xml version="1.0" encoding="utf-8"?>
 <p:properties xmlns:p="http://schemas.microsoft.com/office/2006/metadata/properties" xmlns:xsi="http://www.w3.org/2001/XMLSchema-instance" xmlns:pc="http://schemas.microsoft.com/office/infopath/2007/PartnerControls">
   <documentManagement/>
 </p:properties>
 </file>
 
-<file path=customXml/item2.xml><?xml version="1.0" encoding="utf-8"?>
+<file path=customXml/item3.xml><?xml version="1.0" encoding="utf-8"?>
 <ct:contentTypeSchema xmlns:ct="http://schemas.microsoft.com/office/2006/metadata/contentType" xmlns:ma="http://schemas.microsoft.com/office/2006/metadata/properties/metaAttributes" ct:_="" ma:_="" ma:contentTypeName="Document" ma:contentTypeID="0x010100142AFEB42A66E44FAEBB861BCC1749D2" ma:contentTypeVersion="13" ma:contentTypeDescription="Create a new document." ma:contentTypeScope="" ma:versionID="ad90dde0ea017acc5a4c8b9da42d40ed">
   <xsd:schema xmlns:xsd="http://www.w3.org/2001/XMLSchema" xmlns:xs="http://www.w3.org/2001/XMLSchema" xmlns:p="http://schemas.microsoft.com/office/2006/metadata/properties" xmlns:ns3="fe47a5db-018d-4794-8e74-9b9622274bc8" xmlns:ns4="bf617e3a-9e07-4d7f-be22-5c5bc50b6705" targetNamespace="http://schemas.microsoft.com/office/2006/metadata/properties" ma:root="true" ma:fieldsID="c27dc28bc975cf34d13f895acbfc98e4" ns3:_="" ns4:_="">
     <xsd:import namespace="fe47a5db-018d-4794-8e74-9b9622274bc8"/>
@@ -10198,16 +10664,15 @@
 </ct:contentTypeSchema>
 </file>
 
-<file path=customXml/item3.xml><?xml version="1.0" encoding="utf-8"?>
-<?mso-contentType ?>
-<FormTemplates xmlns="http://schemas.microsoft.com/sharepoint/v3/contenttype/forms">
-  <Display>DocumentLibraryForm</Display>
-  <Edit>DocumentLibraryForm</Edit>
-  <New>DocumentLibraryForm</New>
-</FormTemplates>
+<file path=customXml/itemProps1.xml><?xml version="1.0" encoding="utf-8"?>
+<ds:datastoreItem xmlns:ds="http://schemas.openxmlformats.org/officeDocument/2006/customXml" ds:itemID="{95161DAF-A0E2-44FB-A694-CD3108E41BDD}">
+  <ds:schemaRefs>
+    <ds:schemaRef ds:uri="http://schemas.microsoft.com/sharepoint/v3/contenttype/forms"/>
+  </ds:schemaRefs>
+</ds:datastoreItem>
 </file>
 
-<file path=customXml/itemProps1.xml><?xml version="1.0" encoding="utf-8"?>
+<file path=customXml/itemProps2.xml><?xml version="1.0" encoding="utf-8"?>
 <ds:datastoreItem xmlns:ds="http://schemas.openxmlformats.org/officeDocument/2006/customXml" ds:itemID="{D154860D-F7B0-4249-86AE-60E559B49133}">
   <ds:schemaRefs>
     <ds:schemaRef ds:uri="http://schemas.microsoft.com/office/2006/metadata/properties"/>
@@ -10216,7 +10681,7 @@
 </ds:datastoreItem>
 </file>
 
-<file path=customXml/itemProps2.xml><?xml version="1.0" encoding="utf-8"?>
+<file path=customXml/itemProps3.xml><?xml version="1.0" encoding="utf-8"?>
 <ds:datastoreItem xmlns:ds="http://schemas.openxmlformats.org/officeDocument/2006/customXml" ds:itemID="{C985310B-17D2-48A8-A492-EB50D73ABF39}">
   <ds:schemaRefs>
     <ds:schemaRef ds:uri="http://schemas.microsoft.com/office/2006/metadata/contentType"/>
@@ -10233,12 +10698,4 @@
     <ds:schemaRef ds:uri="http://schemas.microsoft.com/internal/obd"/>
   </ds:schemaRefs>
 </ds:datastoreItem>
-</file>
-
-<file path=customXml/itemProps3.xml><?xml version="1.0" encoding="utf-8"?>
-<ds:datastoreItem xmlns:ds="http://schemas.openxmlformats.org/officeDocument/2006/customXml" ds:itemID="{95161DAF-A0E2-44FB-A694-CD3108E41BDD}">
-  <ds:schemaRefs>
-    <ds:schemaRef ds:uri="http://schemas.microsoft.com/sharepoint/v3/contenttype/forms"/>
-  </ds:schemaRefs>
-</ds:datastoreItem>
 </file>
</xml_diff>

<commit_message>
Parte 1 punto 5
</commit_message>
<xml_diff>
--- a/Laboratorio 5.docx
+++ b/Laboratorio 5.docx
@@ -2171,6 +2171,251 @@
         <w:ind w:left="360"/>
       </w:pPr>
       <w:r>
+        <w:rPr>
+          <w:noProof/>
+        </w:rPr>
+        <mc:AlternateContent>
+          <mc:Choice Requires="wps">
+            <w:drawing>
+              <wp:anchor distT="0" distB="0" distL="114300" distR="114300" simplePos="0" relativeHeight="251676672" behindDoc="0" locked="0" layoutInCell="1" allowOverlap="1" wp14:anchorId="156E7CF0" wp14:editId="07DE4818">
+                <wp:simplePos x="0" y="0"/>
+                <wp:positionH relativeFrom="column">
+                  <wp:posOffset>2202815</wp:posOffset>
+                </wp:positionH>
+                <wp:positionV relativeFrom="paragraph">
+                  <wp:posOffset>334645</wp:posOffset>
+                </wp:positionV>
+                <wp:extent cx="1524000" cy="171450"/>
+                <wp:effectExtent l="0" t="0" r="19050" b="19050"/>
+                <wp:wrapNone/>
+                <wp:docPr id="57" name="Rectángulo 57"/>
+                <wp:cNvGraphicFramePr/>
+                <a:graphic xmlns:a="http://schemas.openxmlformats.org/drawingml/2006/main">
+                  <a:graphicData uri="http://schemas.microsoft.com/office/word/2010/wordprocessingShape">
+                    <wps:wsp>
+                      <wps:cNvSpPr/>
+                      <wps:spPr>
+                        <a:xfrm>
+                          <a:off x="0" y="0"/>
+                          <a:ext cx="1524000" cy="171450"/>
+                        </a:xfrm>
+                        <a:prstGeom prst="rect">
+                          <a:avLst/>
+                        </a:prstGeom>
+                        <a:noFill/>
+                        <a:ln w="19050" cap="flat" cmpd="sng" algn="ctr">
+                          <a:solidFill>
+                            <a:srgbClr val="FF0000"/>
+                          </a:solidFill>
+                          <a:prstDash val="solid"/>
+                          <a:round/>
+                          <a:headEnd type="none" w="med" len="med"/>
+                          <a:tailEnd type="none" w="med" len="med"/>
+                        </a:ln>
+                      </wps:spPr>
+                      <wps:style>
+                        <a:lnRef idx="0">
+                          <a:scrgbClr r="0" g="0" b="0"/>
+                        </a:lnRef>
+                        <a:fillRef idx="0">
+                          <a:scrgbClr r="0" g="0" b="0"/>
+                        </a:fillRef>
+                        <a:effectRef idx="0">
+                          <a:scrgbClr r="0" g="0" b="0"/>
+                        </a:effectRef>
+                        <a:fontRef idx="minor">
+                          <a:schemeClr val="accent2"/>
+                        </a:fontRef>
+                      </wps:style>
+                      <wps:bodyPr rot="0" spcFirstLastPara="0" vertOverflow="overflow" horzOverflow="overflow" vert="horz" wrap="square" lIns="91440" tIns="45720" rIns="91440" bIns="45720" numCol="1" spcCol="0" rtlCol="0" fromWordArt="0" anchor="ctr" anchorCtr="0" forceAA="0" compatLnSpc="1">
+                        <a:prstTxWarp prst="textNoShape">
+                          <a:avLst/>
+                        </a:prstTxWarp>
+                        <a:noAutofit/>
+                      </wps:bodyPr>
+                    </wps:wsp>
+                  </a:graphicData>
+                </a:graphic>
+                <wp14:sizeRelV relativeFrom="margin">
+                  <wp14:pctHeight>0</wp14:pctHeight>
+                </wp14:sizeRelV>
+              </wp:anchor>
+            </w:drawing>
+          </mc:Choice>
+          <mc:Fallback>
+            <w:pict>
+              <v:rect w14:anchorId="0546AE37" id="Rectángulo 57" o:spid="_x0000_s1026" style="position:absolute;margin-left:173.45pt;margin-top:26.35pt;width:120pt;height:13.5pt;z-index:251676672;visibility:visible;mso-wrap-style:square;mso-height-percent:0;mso-wrap-distance-left:9pt;mso-wrap-distance-top:0;mso-wrap-distance-right:9pt;mso-wrap-distance-bottom:0;mso-position-horizontal:absolute;mso-position-horizontal-relative:text;mso-position-vertical:absolute;mso-position-vertical-relative:text;mso-height-percent:0;mso-height-relative:margin;v-text-anchor:middle" o:gfxdata="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" filled="f" strokecolor="red" strokeweight="1.5pt">
+                <v:stroke joinstyle="round"/>
+              </v:rect>
+            </w:pict>
+          </mc:Fallback>
+        </mc:AlternateContent>
+      </w:r>
+      <w:r>
+        <w:rPr>
+          <w:noProof/>
+        </w:rPr>
+        <mc:AlternateContent>
+          <mc:Choice Requires="wps">
+            <w:drawing>
+              <wp:anchor distT="0" distB="0" distL="114300" distR="114300" simplePos="0" relativeHeight="251675648" behindDoc="0" locked="0" layoutInCell="1" allowOverlap="1" wp14:anchorId="66674B71" wp14:editId="53E609E2">
+                <wp:simplePos x="0" y="0"/>
+                <wp:positionH relativeFrom="column">
+                  <wp:posOffset>240665</wp:posOffset>
+                </wp:positionH>
+                <wp:positionV relativeFrom="paragraph">
+                  <wp:posOffset>493395</wp:posOffset>
+                </wp:positionV>
+                <wp:extent cx="1485900" cy="190500"/>
+                <wp:effectExtent l="0" t="0" r="19050" b="19050"/>
+                <wp:wrapNone/>
+                <wp:docPr id="56" name="Rectángulo 56"/>
+                <wp:cNvGraphicFramePr/>
+                <a:graphic xmlns:a="http://schemas.openxmlformats.org/drawingml/2006/main">
+                  <a:graphicData uri="http://schemas.microsoft.com/office/word/2010/wordprocessingShape">
+                    <wps:wsp>
+                      <wps:cNvSpPr/>
+                      <wps:spPr>
+                        <a:xfrm>
+                          <a:off x="0" y="0"/>
+                          <a:ext cx="1485900" cy="190500"/>
+                        </a:xfrm>
+                        <a:prstGeom prst="rect">
+                          <a:avLst/>
+                        </a:prstGeom>
+                        <a:noFill/>
+                        <a:ln w="19050" cap="flat" cmpd="sng" algn="ctr">
+                          <a:solidFill>
+                            <a:srgbClr val="FF0000"/>
+                          </a:solidFill>
+                          <a:prstDash val="solid"/>
+                          <a:round/>
+                          <a:headEnd type="none" w="med" len="med"/>
+                          <a:tailEnd type="none" w="med" len="med"/>
+                        </a:ln>
+                      </wps:spPr>
+                      <wps:style>
+                        <a:lnRef idx="0">
+                          <a:scrgbClr r="0" g="0" b="0"/>
+                        </a:lnRef>
+                        <a:fillRef idx="0">
+                          <a:scrgbClr r="0" g="0" b="0"/>
+                        </a:fillRef>
+                        <a:effectRef idx="0">
+                          <a:scrgbClr r="0" g="0" b="0"/>
+                        </a:effectRef>
+                        <a:fontRef idx="minor">
+                          <a:schemeClr val="accent2"/>
+                        </a:fontRef>
+                      </wps:style>
+                      <wps:bodyPr rot="0" spcFirstLastPara="0" vertOverflow="overflow" horzOverflow="overflow" vert="horz" wrap="square" lIns="91440" tIns="45720" rIns="91440" bIns="45720" numCol="1" spcCol="0" rtlCol="0" fromWordArt="0" anchor="ctr" anchorCtr="0" forceAA="0" compatLnSpc="1">
+                        <a:prstTxWarp prst="textNoShape">
+                          <a:avLst/>
+                        </a:prstTxWarp>
+                        <a:noAutofit/>
+                      </wps:bodyPr>
+                    </wps:wsp>
+                  </a:graphicData>
+                </a:graphic>
+                <wp14:sizeRelH relativeFrom="margin">
+                  <wp14:pctWidth>0</wp14:pctWidth>
+                </wp14:sizeRelH>
+                <wp14:sizeRelV relativeFrom="margin">
+                  <wp14:pctHeight>0</wp14:pctHeight>
+                </wp14:sizeRelV>
+              </wp:anchor>
+            </w:drawing>
+          </mc:Choice>
+          <mc:Fallback>
+            <w:pict>
+              <v:rect w14:anchorId="15C79B2D" id="Rectángulo 56" o:spid="_x0000_s1026" style="position:absolute;margin-left:18.95pt;margin-top:38.85pt;width:117pt;height:15pt;z-index:251675648;visibility:visible;mso-wrap-style:square;mso-width-percent:0;mso-height-percent:0;mso-wrap-distance-left:9pt;mso-wrap-distance-top:0;mso-wrap-distance-right:9pt;mso-wrap-distance-bottom:0;mso-position-horizontal:absolute;mso-position-horizontal-relative:text;mso-position-vertical:absolute;mso-position-vertical-relative:text;mso-width-percent:0;mso-height-percent:0;mso-width-relative:margin;mso-height-relative:margin;v-text-anchor:middle" o:gfxdata="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" filled="f" strokecolor="red" strokeweight="1.5pt">
+                <v:stroke joinstyle="round"/>
+              </v:rect>
+            </w:pict>
+          </mc:Fallback>
+        </mc:AlternateContent>
+      </w:r>
+      <w:r>
+        <w:rPr>
+          <w:noProof/>
+        </w:rPr>
+        <w:drawing>
+          <wp:inline distT="0" distB="0" distL="0" distR="0" wp14:anchorId="06BAE1B5" wp14:editId="6DED1537">
+            <wp:extent cx="3619500" cy="876300"/>
+            <wp:effectExtent l="0" t="0" r="0" b="0"/>
+            <wp:docPr id="55" name="Imagen 55"/>
+            <wp:cNvGraphicFramePr>
+              <a:graphicFrameLocks xmlns:a="http://schemas.openxmlformats.org/drawingml/2006/main" noChangeAspect="1"/>
+            </wp:cNvGraphicFramePr>
+            <a:graphic xmlns:a="http://schemas.openxmlformats.org/drawingml/2006/main">
+              <a:graphicData uri="http://schemas.openxmlformats.org/drawingml/2006/picture">
+                <pic:pic xmlns:pic="http://schemas.openxmlformats.org/drawingml/2006/picture">
+                  <pic:nvPicPr>
+                    <pic:cNvPr id="0" name="Picture 1"/>
+                    <pic:cNvPicPr>
+                      <a:picLocks noChangeAspect="1" noChangeArrowheads="1"/>
+                    </pic:cNvPicPr>
+                  </pic:nvPicPr>
+                  <pic:blipFill>
+                    <a:blip r:embed="rId18">
+                      <a:extLst>
+                        <a:ext uri="{28A0092B-C50C-407E-A947-70E740481C1C}">
+                          <a14:useLocalDpi xmlns:a14="http://schemas.microsoft.com/office/drawing/2010/main" val="0"/>
+                        </a:ext>
+                      </a:extLst>
+                    </a:blip>
+                    <a:srcRect/>
+                    <a:stretch>
+                      <a:fillRect/>
+                    </a:stretch>
+                  </pic:blipFill>
+                  <pic:spPr bwMode="auto">
+                    <a:xfrm>
+                      <a:off x="0" y="0"/>
+                      <a:ext cx="3619500" cy="876300"/>
+                    </a:xfrm>
+                    <a:prstGeom prst="rect">
+                      <a:avLst/>
+                    </a:prstGeom>
+                    <a:noFill/>
+                    <a:ln>
+                      <a:noFill/>
+                    </a:ln>
+                  </pic:spPr>
+                </pic:pic>
+              </a:graphicData>
+            </a:graphic>
+          </wp:inline>
+        </w:drawing>
+      </w:r>
+    </w:p>
+    <w:p>
+      <w:pPr>
+        <w:pStyle w:val="Prrafodelista"/>
+        <w:ind w:left="360"/>
+      </w:pPr>
+    </w:p>
+    <w:p>
+      <w:pPr>
+        <w:pStyle w:val="Prrafodelista"/>
+        <w:ind w:left="360"/>
+      </w:pPr>
+      <w:r>
+        <w:t>Como podemos observar en la imagen al ingresar el comando, nos dio como resultado que la cantidad de caracteres que tienen el contenido HTML es de 3742</w:t>
+      </w:r>
+    </w:p>
+    <w:p>
+      <w:pPr>
+        <w:pStyle w:val="Prrafodelista"/>
+        <w:ind w:left="360"/>
+      </w:pPr>
+    </w:p>
+    <w:p>
+      <w:pPr>
+        <w:pStyle w:val="Prrafodelista"/>
+        <w:ind w:left="360"/>
+      </w:pPr>
+      <w:r>
         <w:t xml:space="preserve">Claro está, las peticiones GET son insuficientes en muchos casos. Investigue: ¿Cuál es la diferencia entre los verbos GET y POST? ¿Qué otros tipos </w:t>
       </w:r>
       <w:r>
@@ -2422,7 +2667,7 @@
       <w:r>
         <w:t>Los resultados de la consulta POST no pueden marcarse, mientras que los resultados de la consulta GET pueden marcarse porque existen en forma de </w:t>
       </w:r>
-      <w:hyperlink r:id="rId18" w:tgtFrame="_blank" w:tooltip="URL" w:history="1">
+      <w:hyperlink r:id="rId19" w:tgtFrame="_blank" w:tooltip="URL" w:history="1">
         <w:r>
           <w:rPr>
             <w:rStyle w:val="Hipervnculo"/>
@@ -2457,9 +2702,10 @@
         </w:numPr>
       </w:pPr>
       <w:r>
+        <w:lastRenderedPageBreak/>
         <w:t>Cuando se utiliza el método GET en el formulario, sólo se aceptan caracteres </w:t>
       </w:r>
-      <w:hyperlink r:id="rId19" w:tgtFrame="_blank" w:tooltip="ASCII" w:history="1">
+      <w:hyperlink r:id="rId20" w:tgtFrame="_blank" w:tooltip="ASCII" w:history="1">
         <w:r>
           <w:rPr>
             <w:rStyle w:val="Hipervnculo"/>
@@ -2496,7 +2742,7 @@
       <w:r>
         <w:t>Los datos del método GET se pueden almacenar en </w:t>
       </w:r>
-      <w:hyperlink r:id="rId20" w:tgtFrame="_blank" w:tooltip="caché" w:history="1">
+      <w:hyperlink r:id="rId21" w:tgtFrame="_blank" w:tooltip="caché" w:history="1">
         <w:r>
           <w:rPr>
             <w:rStyle w:val="Hipervnculo"/>
@@ -2532,7 +2778,6 @@
           <w:sz w:val="24"/>
           <w:szCs w:val="24"/>
         </w:rPr>
-        <w:lastRenderedPageBreak/>
         <w:t>Otros tipos de peticiones</w:t>
       </w:r>
     </w:p>
@@ -2550,7 +2795,7 @@
           <w:szCs w:val="24"/>
         </w:rPr>
       </w:pPr>
-      <w:hyperlink r:id="rId21" w:history="1">
+      <w:hyperlink r:id="rId22" w:history="1">
         <w:r>
           <w:rPr>
             <w:rStyle w:val="Hipervnculo"/>
@@ -2587,7 +2832,7 @@
           <w:szCs w:val="24"/>
         </w:rPr>
       </w:pPr>
-      <w:hyperlink r:id="rId22" w:history="1">
+      <w:hyperlink r:id="rId23" w:history="1">
         <w:r>
           <w:rPr>
             <w:rStyle w:val="Hipervnculo"/>
@@ -2624,7 +2869,7 @@
           <w:szCs w:val="24"/>
         </w:rPr>
       </w:pPr>
-      <w:hyperlink r:id="rId23" w:history="1">
+      <w:hyperlink r:id="rId24" w:history="1">
         <w:r>
           <w:rPr>
             <w:rStyle w:val="Hipervnculo"/>
@@ -2661,7 +2906,7 @@
           <w:szCs w:val="24"/>
         </w:rPr>
       </w:pPr>
-      <w:hyperlink r:id="rId24" w:history="1">
+      <w:hyperlink r:id="rId25" w:history="1">
         <w:r>
           <w:rPr>
             <w:rStyle w:val="Hipervnculo"/>
@@ -2698,7 +2943,7 @@
           <w:szCs w:val="24"/>
         </w:rPr>
       </w:pPr>
-      <w:hyperlink r:id="rId25" w:history="1">
+      <w:hyperlink r:id="rId26" w:history="1">
         <w:r>
           <w:rPr>
             <w:rStyle w:val="Hipervnculo"/>
@@ -2735,7 +2980,7 @@
           <w:szCs w:val="24"/>
         </w:rPr>
       </w:pPr>
-      <w:hyperlink r:id="rId26" w:history="1">
+      <w:hyperlink r:id="rId27" w:history="1">
         <w:r>
           <w:rPr>
             <w:rStyle w:val="Hipervnculo"/>
@@ -2772,7 +3017,7 @@
           <w:szCs w:val="24"/>
         </w:rPr>
       </w:pPr>
-      <w:hyperlink r:id="rId27" w:history="1">
+      <w:hyperlink r:id="rId28" w:history="1">
         <w:r>
           <w:rPr>
             <w:rStyle w:val="Hipervnculo"/>
@@ -2797,7 +3042,14 @@
     </w:p>
     <w:p>
       <w:pPr>
-        <w:ind w:left="425"/>
+        <w:pStyle w:val="Prrafodelista"/>
+        <w:ind w:left="785"/>
+        <w:rPr>
+          <w:b/>
+          <w:bCs/>
+          <w:sz w:val="24"/>
+          <w:szCs w:val="24"/>
+        </w:rPr>
       </w:pPr>
     </w:p>
     <w:p>
@@ -2889,7 +3141,7 @@
               </w:rPr>
               <w:t xml:space="preserve">curl -v </w:t>
             </w:r>
-            <w:hyperlink r:id="rId28" w:history="1">
+            <w:hyperlink r:id="rId29" w:history="1">
               <w:r>
                 <w:rPr>
                   <w:rStyle w:val="Hipervnculo"/>
@@ -3047,6 +3299,7 @@
         <w:ind w:left="785"/>
       </w:pPr>
       <w:r>
+        <w:lastRenderedPageBreak/>
         <w:t xml:space="preserve">Muestra </w:t>
       </w:r>
       <w:r>
@@ -3124,7 +3377,6 @@
           <w:sz w:val="44"/>
           <w:szCs w:val="44"/>
         </w:rPr>
-        <w:lastRenderedPageBreak/>
         <w:t>PARTE II. - HACIENDO UNA APLICACIÓN WEB DINÁMICA A BAJONIVEL.</w:t>
       </w:r>
     </w:p>
@@ -3340,7 +3592,7 @@
                     <pic:cNvPicPr/>
                   </pic:nvPicPr>
                   <pic:blipFill>
-                    <a:blip r:embed="rId29"/>
+                    <a:blip r:embed="rId30"/>
                     <a:stretch>
                       <a:fillRect/>
                     </a:stretch>
@@ -3390,6 +3642,7 @@
         <w:rPr>
           <w:noProof/>
         </w:rPr>
+        <w:lastRenderedPageBreak/>
         <w:drawing>
           <wp:inline distT="0" distB="0" distL="0" distR="0" wp14:anchorId="1B90F957" wp14:editId="452715AB">
             <wp:extent cx="3600450" cy="685800"/>
@@ -3406,7 +3659,7 @@
                     <pic:cNvPicPr/>
                   </pic:nvPicPr>
                   <pic:blipFill>
-                    <a:blip r:embed="rId30"/>
+                    <a:blip r:embed="rId31"/>
                     <a:stretch>
                       <a:fillRect/>
                     </a:stretch>
@@ -3447,7 +3700,6 @@
         <w:rPr>
           <w:rFonts w:ascii="Times New Roman" w:hAnsi="Times New Roman" w:cs="Times New Roman"/>
         </w:rPr>
-        <w:lastRenderedPageBreak/>
         <w:t>En el pom.xml, modifique la propiedad "</w:t>
       </w:r>
       <w:proofErr w:type="spellStart"/>
@@ -3506,7 +3758,7 @@
                     <pic:cNvPicPr/>
                   </pic:nvPicPr>
                   <pic:blipFill>
-                    <a:blip r:embed="rId31"/>
+                    <a:blip r:embed="rId32"/>
                     <a:stretch>
                       <a:fillRect/>
                     </a:stretch>
@@ -3615,7 +3867,7 @@
                     <pic:cNvPicPr/>
                   </pic:nvPicPr>
                   <pic:blipFill>
-                    <a:blip r:embed="rId32"/>
+                    <a:blip r:embed="rId33"/>
                     <a:stretch>
                       <a:fillRect/>
                     </a:stretch>
@@ -3669,7 +3921,7 @@
                     <pic:cNvPicPr/>
                   </pic:nvPicPr>
                   <pic:blipFill>
-                    <a:blip r:embed="rId33"/>
+                    <a:blip r:embed="rId34"/>
                     <a:stretch>
                       <a:fillRect/>
                     </a:stretch>
@@ -3722,7 +3974,7 @@
                     <pic:cNvPicPr/>
                   </pic:nvPicPr>
                   <pic:blipFill>
-                    <a:blip r:embed="rId34"/>
+                    <a:blip r:embed="rId35"/>
                     <a:stretch>
                       <a:fillRect/>
                     </a:stretch>
@@ -3809,7 +4061,7 @@
                     <pic:cNvPicPr/>
                   </pic:nvPicPr>
                   <pic:blipFill>
-                    <a:blip r:embed="rId35"/>
+                    <a:blip r:embed="rId36"/>
                     <a:stretch>
                       <a:fillRect/>
                     </a:stretch>
@@ -3946,7 +4198,7 @@
                     <pic:cNvPicPr/>
                   </pic:nvPicPr>
                   <pic:blipFill>
-                    <a:blip r:embed="rId36"/>
+                    <a:blip r:embed="rId37"/>
                     <a:stretch>
                       <a:fillRect/>
                     </a:stretch>
@@ -4001,7 +4253,7 @@
                     <pic:cNvPicPr/>
                   </pic:nvPicPr>
                   <pic:blipFill>
-                    <a:blip r:embed="rId37"/>
+                    <a:blip r:embed="rId38"/>
                     <a:stretch>
                       <a:fillRect/>
                     </a:stretch>
@@ -4059,7 +4311,7 @@
         </w:rPr>
         <w:t xml:space="preserve">El resultado al escribir </w:t>
       </w:r>
-      <w:hyperlink r:id="rId38" w:history="1">
+      <w:hyperlink r:id="rId39" w:history="1">
         <w:r>
           <w:rPr>
             <w:rStyle w:val="Hipervnculo"/>
@@ -4096,7 +4348,7 @@
                     <pic:cNvPicPr/>
                   </pic:nvPicPr>
                   <pic:blipFill>
-                    <a:blip r:embed="rId39"/>
+                    <a:blip r:embed="rId40"/>
                     <a:stretch>
                       <a:fillRect/>
                     </a:stretch>
@@ -4167,7 +4419,7 @@
         </w:rPr>
         <w:t xml:space="preserve"> hacerlo, revise la documentación en </w:t>
       </w:r>
-      <w:hyperlink r:id="rId40" w:history="1">
+      <w:hyperlink r:id="rId41" w:history="1">
         <w:r>
           <w:rPr>
             <w:rStyle w:val="Hipervnculo"/>
@@ -4201,7 +4453,7 @@
         </w:rPr>
         <w:t xml:space="preserve">La solicitud se hace de la siguiente manera </w:t>
       </w:r>
-      <w:hyperlink r:id="rId41" w:history="1">
+      <w:hyperlink r:id="rId42" w:history="1">
         <w:r>
           <w:rPr>
             <w:rStyle w:val="Hipervnculo"/>
@@ -4253,7 +4505,7 @@
                     <pic:cNvPicPr/>
                   </pic:nvPicPr>
                   <pic:blipFill>
-                    <a:blip r:embed="rId42"/>
+                    <a:blip r:embed="rId43"/>
                     <a:stretch>
                       <a:fillRect/>
                     </a:stretch>
@@ -4339,7 +4591,7 @@
                     <pic:cNvPicPr/>
                   </pic:nvPicPr>
                   <pic:blipFill>
-                    <a:blip r:embed="rId43">
+                    <a:blip r:embed="rId44">
                       <a:extLst>
                         <a:ext uri="{28A0092B-C50C-407E-A947-70E740481C1C}">
                           <a14:useLocalDpi xmlns:a14="http://schemas.microsoft.com/office/drawing/2010/main" val="0"/>
@@ -4399,7 +4651,7 @@
                     <pic:cNvPicPr/>
                   </pic:nvPicPr>
                   <pic:blipFill>
-                    <a:blip r:embed="rId44"/>
+                    <a:blip r:embed="rId45"/>
                     <a:stretch>
                       <a:fillRect/>
                     </a:stretch>
@@ -4473,7 +4725,7 @@
                     <pic:cNvPicPr/>
                   </pic:nvPicPr>
                   <pic:blipFill>
-                    <a:blip r:embed="rId45"/>
+                    <a:blip r:embed="rId46"/>
                     <a:stretch>
                       <a:fillRect/>
                     </a:stretch>
@@ -4545,7 +4797,7 @@
                     <pic:cNvPicPr/>
                   </pic:nvPicPr>
                   <pic:blipFill>
-                    <a:blip r:embed="rId46"/>
+                    <a:blip r:embed="rId47"/>
                     <a:stretch>
                       <a:fillRect/>
                     </a:stretch>
@@ -4606,7 +4858,7 @@
                     <pic:cNvPicPr/>
                   </pic:nvPicPr>
                   <pic:blipFill>
-                    <a:blip r:embed="rId47"/>
+                    <a:blip r:embed="rId48"/>
                     <a:stretch>
                       <a:fillRect/>
                     </a:stretch>
@@ -4667,7 +4919,7 @@
                     <pic:cNvPicPr/>
                   </pic:nvPicPr>
                   <pic:blipFill>
-                    <a:blip r:embed="rId48"/>
+                    <a:blip r:embed="rId49"/>
                     <a:stretch>
                       <a:fillRect/>
                     </a:stretch>
@@ -4728,7 +4980,7 @@
                     <pic:cNvPicPr/>
                   </pic:nvPicPr>
                   <pic:blipFill>
-                    <a:blip r:embed="rId49"/>
+                    <a:blip r:embed="rId50"/>
                     <a:stretch>
                       <a:fillRect/>
                     </a:stretch>
@@ -4790,7 +5042,7 @@
                     <pic:cNvPicPr/>
                   </pic:nvPicPr>
                   <pic:blipFill>
-                    <a:blip r:embed="rId50"/>
+                    <a:blip r:embed="rId51"/>
                     <a:stretch>
                       <a:fillRect/>
                     </a:stretch>
@@ -4884,7 +5136,7 @@
                     <pic:cNvPicPr/>
                   </pic:nvPicPr>
                   <pic:blipFill>
-                    <a:blip r:embed="rId51"/>
+                    <a:blip r:embed="rId52"/>
                     <a:stretch>
                       <a:fillRect/>
                     </a:stretch>
@@ -4938,7 +5190,7 @@
                     <pic:cNvPicPr/>
                   </pic:nvPicPr>
                   <pic:blipFill>
-                    <a:blip r:embed="rId52"/>
+                    <a:blip r:embed="rId53"/>
                     <a:stretch>
                       <a:fillRect/>
                     </a:stretch>
@@ -4993,7 +5245,7 @@
                     <pic:cNvPicPr/>
                   </pic:nvPicPr>
                   <pic:blipFill>
-                    <a:blip r:embed="rId53"/>
+                    <a:blip r:embed="rId54"/>
                     <a:stretch>
                       <a:fillRect/>
                     </a:stretch>
@@ -5065,7 +5317,7 @@
                     <pic:cNvPicPr/>
                   </pic:nvPicPr>
                   <pic:blipFill>
-                    <a:blip r:embed="rId54"/>
+                    <a:blip r:embed="rId55"/>
                     <a:stretch>
                       <a:fillRect/>
                     </a:stretch>
@@ -5120,7 +5372,7 @@
                     <pic:cNvPicPr/>
                   </pic:nvPicPr>
                   <pic:blipFill>
-                    <a:blip r:embed="rId55"/>
+                    <a:blip r:embed="rId56"/>
                     <a:stretch>
                       <a:fillRect/>
                     </a:stretch>
@@ -5174,7 +5426,7 @@
                     <pic:cNvPicPr/>
                   </pic:nvPicPr>
                   <pic:blipFill>
-                    <a:blip r:embed="rId56"/>
+                    <a:blip r:embed="rId57"/>
                     <a:stretch>
                       <a:fillRect/>
                     </a:stretch>
@@ -5228,7 +5480,7 @@
                     <pic:cNvPicPr/>
                   </pic:nvPicPr>
                   <pic:blipFill>
-                    <a:blip r:embed="rId57"/>
+                    <a:blip r:embed="rId58"/>
                     <a:stretch>
                       <a:fillRect/>
                     </a:stretch>
@@ -5353,7 +5605,7 @@
                     <pic:cNvPicPr/>
                   </pic:nvPicPr>
                   <pic:blipFill>
-                    <a:blip r:embed="rId58"/>
+                    <a:blip r:embed="rId59"/>
                     <a:stretch>
                       <a:fillRect/>
                     </a:stretch>
@@ -5407,7 +5659,7 @@
                     <pic:cNvPicPr/>
                   </pic:nvPicPr>
                   <pic:blipFill>
-                    <a:blip r:embed="rId59"/>
+                    <a:blip r:embed="rId60"/>
                     <a:stretch>
                       <a:fillRect/>
                     </a:stretch>
@@ -5518,7 +5770,7 @@
                     <pic:cNvPicPr/>
                   </pic:nvPicPr>
                   <pic:blipFill>
-                    <a:blip r:embed="rId60">
+                    <a:blip r:embed="rId61">
                       <a:extLst>
                         <a:ext uri="{28A0092B-C50C-407E-A947-70E740481C1C}">
                           <a14:useLocalDpi xmlns:a14="http://schemas.microsoft.com/office/drawing/2010/main" val="0"/>
@@ -5961,7 +6213,7 @@
                     <pic:cNvPicPr/>
                   </pic:nvPicPr>
                   <pic:blipFill>
-                    <a:blip r:embed="rId61"/>
+                    <a:blip r:embed="rId62"/>
                     <a:stretch>
                       <a:fillRect/>
                     </a:stretch>
@@ -6013,7 +6265,7 @@
                     <pic:cNvPicPr/>
                   </pic:nvPicPr>
                   <pic:blipFill>
-                    <a:blip r:embed="rId62"/>
+                    <a:blip r:embed="rId63"/>
                     <a:stretch>
                       <a:fillRect/>
                     </a:stretch>
@@ -6065,7 +6317,7 @@
                     <pic:cNvPicPr/>
                   </pic:nvPicPr>
                   <pic:blipFill>
-                    <a:blip r:embed="rId63"/>
+                    <a:blip r:embed="rId64"/>
                     <a:stretch>
                       <a:fillRect/>
                     </a:stretch>
@@ -6146,7 +6398,7 @@
                     <pic:cNvPicPr/>
                   </pic:nvPicPr>
                   <pic:blipFill>
-                    <a:blip r:embed="rId64"/>
+                    <a:blip r:embed="rId65"/>
                     <a:stretch>
                       <a:fillRect/>
                     </a:stretch>
@@ -6207,7 +6459,7 @@
                     <pic:cNvPicPr/>
                   </pic:nvPicPr>
                   <pic:blipFill>
-                    <a:blip r:embed="rId65"/>
+                    <a:blip r:embed="rId66"/>
                     <a:stretch>
                       <a:fillRect/>
                     </a:stretch>
@@ -6297,7 +6549,7 @@
                     <pic:cNvPicPr/>
                   </pic:nvPicPr>
                   <pic:blipFill rotWithShape="1">
-                    <a:blip r:embed="rId66"/>
+                    <a:blip r:embed="rId67"/>
                     <a:srcRect b="42838"/>
                     <a:stretch/>
                   </pic:blipFill>
@@ -6393,7 +6645,7 @@
                     <pic:cNvPicPr/>
                   </pic:nvPicPr>
                   <pic:blipFill rotWithShape="1">
-                    <a:blip r:embed="rId67"/>
+                    <a:blip r:embed="rId68"/>
                     <a:srcRect b="26895"/>
                     <a:stretch/>
                   </pic:blipFill>
@@ -6488,7 +6740,7 @@
                     <pic:cNvPicPr/>
                   </pic:nvPicPr>
                   <pic:blipFill rotWithShape="1">
-                    <a:blip r:embed="rId68"/>
+                    <a:blip r:embed="rId69"/>
                     <a:srcRect b="60876"/>
                     <a:stretch/>
                   </pic:blipFill>
@@ -6582,7 +6834,7 @@
                     <pic:cNvPicPr/>
                   </pic:nvPicPr>
                   <pic:blipFill rotWithShape="1">
-                    <a:blip r:embed="rId69"/>
+                    <a:blip r:embed="rId70"/>
                     <a:srcRect b="37194"/>
                     <a:stretch/>
                   </pic:blipFill>
@@ -6684,7 +6936,7 @@
                     <pic:cNvPicPr/>
                   </pic:nvPicPr>
                   <pic:blipFill rotWithShape="1">
-                    <a:blip r:embed="rId70"/>
+                    <a:blip r:embed="rId71"/>
                     <a:srcRect b="46366"/>
                     <a:stretch/>
                   </pic:blipFill>
@@ -10427,21 +10679,6 @@
 </file>
 
 <file path=customXml/item1.xml><?xml version="1.0" encoding="utf-8"?>
-<?mso-contentType ?>
-<FormTemplates xmlns="http://schemas.microsoft.com/sharepoint/v3/contenttype/forms">
-  <Display>DocumentLibraryForm</Display>
-  <Edit>DocumentLibraryForm</Edit>
-  <New>DocumentLibraryForm</New>
-</FormTemplates>
-</file>
-
-<file path=customXml/item2.xml><?xml version="1.0" encoding="utf-8"?>
-<p:properties xmlns:p="http://schemas.microsoft.com/office/2006/metadata/properties" xmlns:xsi="http://www.w3.org/2001/XMLSchema-instance" xmlns:pc="http://schemas.microsoft.com/office/infopath/2007/PartnerControls">
-  <documentManagement/>
-</p:properties>
-</file>
-
-<file path=customXml/item3.xml><?xml version="1.0" encoding="utf-8"?>
 <ct:contentTypeSchema xmlns:ct="http://schemas.microsoft.com/office/2006/metadata/contentType" xmlns:ma="http://schemas.microsoft.com/office/2006/metadata/properties/metaAttributes" ct:_="" ma:_="" ma:contentTypeName="Document" ma:contentTypeID="0x010100142AFEB42A66E44FAEBB861BCC1749D2" ma:contentTypeVersion="13" ma:contentTypeDescription="Create a new document." ma:contentTypeScope="" ma:versionID="ad90dde0ea017acc5a4c8b9da42d40ed">
   <xsd:schema xmlns:xsd="http://www.w3.org/2001/XMLSchema" xmlns:xs="http://www.w3.org/2001/XMLSchema" xmlns:p="http://schemas.microsoft.com/office/2006/metadata/properties" xmlns:ns3="fe47a5db-018d-4794-8e74-9b9622274bc8" xmlns:ns4="bf617e3a-9e07-4d7f-be22-5c5bc50b6705" targetNamespace="http://schemas.microsoft.com/office/2006/metadata/properties" ma:root="true" ma:fieldsID="c27dc28bc975cf34d13f895acbfc98e4" ns3:_="" ns4:_="">
     <xsd:import namespace="fe47a5db-018d-4794-8e74-9b9622274bc8"/>
@@ -10664,24 +10901,22 @@
 </ct:contentTypeSchema>
 </file>
 
-<file path=customXml/itemProps1.xml><?xml version="1.0" encoding="utf-8"?>
-<ds:datastoreItem xmlns:ds="http://schemas.openxmlformats.org/officeDocument/2006/customXml" ds:itemID="{95161DAF-A0E2-44FB-A694-CD3108E41BDD}">
-  <ds:schemaRefs>
-    <ds:schemaRef ds:uri="http://schemas.microsoft.com/sharepoint/v3/contenttype/forms"/>
-  </ds:schemaRefs>
-</ds:datastoreItem>
+<file path=customXml/item2.xml><?xml version="1.0" encoding="utf-8"?>
+<?mso-contentType ?>
+<FormTemplates xmlns="http://schemas.microsoft.com/sharepoint/v3/contenttype/forms">
+  <Display>DocumentLibraryForm</Display>
+  <Edit>DocumentLibraryForm</Edit>
+  <New>DocumentLibraryForm</New>
+</FormTemplates>
 </file>
 
-<file path=customXml/itemProps2.xml><?xml version="1.0" encoding="utf-8"?>
-<ds:datastoreItem xmlns:ds="http://schemas.openxmlformats.org/officeDocument/2006/customXml" ds:itemID="{D154860D-F7B0-4249-86AE-60E559B49133}">
-  <ds:schemaRefs>
-    <ds:schemaRef ds:uri="http://schemas.microsoft.com/office/2006/metadata/properties"/>
-    <ds:schemaRef ds:uri="http://schemas.microsoft.com/office/infopath/2007/PartnerControls"/>
-  </ds:schemaRefs>
-</ds:datastoreItem>
+<file path=customXml/item3.xml><?xml version="1.0" encoding="utf-8"?>
+<p:properties xmlns:p="http://schemas.microsoft.com/office/2006/metadata/properties" xmlns:xsi="http://www.w3.org/2001/XMLSchema-instance" xmlns:pc="http://schemas.microsoft.com/office/infopath/2007/PartnerControls">
+  <documentManagement/>
+</p:properties>
 </file>
 
-<file path=customXml/itemProps3.xml><?xml version="1.0" encoding="utf-8"?>
+<file path=customXml/itemProps1.xml><?xml version="1.0" encoding="utf-8"?>
 <ds:datastoreItem xmlns:ds="http://schemas.openxmlformats.org/officeDocument/2006/customXml" ds:itemID="{C985310B-17D2-48A8-A492-EB50D73ABF39}">
   <ds:schemaRefs>
     <ds:schemaRef ds:uri="http://schemas.microsoft.com/office/2006/metadata/contentType"/>
@@ -10698,4 +10933,21 @@
     <ds:schemaRef ds:uri="http://schemas.microsoft.com/internal/obd"/>
   </ds:schemaRefs>
 </ds:datastoreItem>
+</file>
+
+<file path=customXml/itemProps2.xml><?xml version="1.0" encoding="utf-8"?>
+<ds:datastoreItem xmlns:ds="http://schemas.openxmlformats.org/officeDocument/2006/customXml" ds:itemID="{95161DAF-A0E2-44FB-A694-CD3108E41BDD}">
+  <ds:schemaRefs>
+    <ds:schemaRef ds:uri="http://schemas.microsoft.com/sharepoint/v3/contenttype/forms"/>
+  </ds:schemaRefs>
+</ds:datastoreItem>
+</file>
+
+<file path=customXml/itemProps3.xml><?xml version="1.0" encoding="utf-8"?>
+<ds:datastoreItem xmlns:ds="http://schemas.openxmlformats.org/officeDocument/2006/customXml" ds:itemID="{D154860D-F7B0-4249-86AE-60E559B49133}">
+  <ds:schemaRefs>
+    <ds:schemaRef ds:uri="http://schemas.microsoft.com/office/2006/metadata/properties"/>
+    <ds:schemaRef ds:uri="http://schemas.microsoft.com/office/infopath/2007/PartnerControls"/>
+  </ds:schemaRefs>
+</ds:datastoreItem>
 </file>
</xml_diff>